<commit_message>
actualizacion del documento, ejercicios del 4.3 al 6.5
</commit_message>
<xml_diff>
--- a/PR_01.1/Practica 1.1.docx
+++ b/PR_01.1/Practica 1.1.docx
@@ -308,15 +308,7 @@
     </w:p>
     <w:p>
       <w:r>
-        <w:t xml:space="preserve">Se encuentra en la sección 1, ya que arriba nos lo indica con el </w:t>
-      </w:r>
-      <w:proofErr w:type="gramStart"/>
-      <w:r>
-        <w:t>CHMOD(</w:t>
-      </w:r>
-      <w:proofErr w:type="gramEnd"/>
-      <w:r>
-        <w:t>1)</w:t>
+        <w:t>Se encuentra en la sección 1, ya que arriba nos lo indica con el CHMOD(1)</w:t>
       </w:r>
     </w:p>
     <w:p>
@@ -415,15 +407,7 @@
     </w:p>
     <w:p>
       <w:r>
-        <w:t>El comando “</w:t>
-      </w:r>
-      <w:proofErr w:type="spellStart"/>
-      <w:r>
-        <w:t>ls</w:t>
-      </w:r>
-      <w:proofErr w:type="spellEnd"/>
-      <w:r>
-        <w:t xml:space="preserve"> -S” es el que ordena los archivos por tamaño</w:t>
+        <w:t>El comando “ls -S” es el que ordena los archivos por tamaño</w:t>
       </w:r>
     </w:p>
     <w:p>
@@ -433,6 +417,9 @@
     </w:p>
     <w:p>
       <w:r>
+        <w:rPr>
+          <w:noProof/>
+        </w:rPr>
         <w:drawing>
           <wp:inline distT="0" distB="0" distL="0" distR="0" wp14:anchorId="63CBE230" wp14:editId="4A38D412">
             <wp:extent cx="3696216" cy="1590897"/>
@@ -478,6 +465,9 @@
     </w:p>
     <w:p>
       <w:r>
+        <w:rPr>
+          <w:noProof/>
+        </w:rPr>
         <w:drawing>
           <wp:inline distT="0" distB="0" distL="0" distR="0" wp14:anchorId="16213AB4" wp14:editId="60D47CA5">
             <wp:extent cx="4429743" cy="800212"/>
@@ -547,6 +537,9 @@
     </w:p>
     <w:p>
       <w:r>
+        <w:rPr>
+          <w:noProof/>
+        </w:rPr>
         <w:drawing>
           <wp:inline distT="0" distB="0" distL="0" distR="0" wp14:anchorId="3B35FDBC" wp14:editId="2A2F98BA">
             <wp:extent cx="3924848" cy="1200318"/>
@@ -586,6 +579,9 @@
     </w:p>
     <w:p>
       <w:r>
+        <w:rPr>
+          <w:noProof/>
+        </w:rPr>
         <w:drawing>
           <wp:inline distT="0" distB="0" distL="0" distR="0" wp14:anchorId="5C140D7A" wp14:editId="434DACAC">
             <wp:extent cx="3534268" cy="504895"/>
@@ -630,6 +626,9 @@
     </w:p>
     <w:p>
       <w:r>
+        <w:rPr>
+          <w:noProof/>
+        </w:rPr>
         <w:drawing>
           <wp:inline distT="0" distB="0" distL="0" distR="0" wp14:anchorId="1E97D3BC" wp14:editId="2C916F97">
             <wp:extent cx="4467849" cy="695422"/>
@@ -674,6 +673,9 @@
     </w:p>
     <w:p>
       <w:r>
+        <w:rPr>
+          <w:noProof/>
+        </w:rPr>
         <w:drawing>
           <wp:inline distT="0" distB="0" distL="0" distR="0" wp14:anchorId="14DFEF49" wp14:editId="25860805">
             <wp:extent cx="2876951" cy="647790"/>
@@ -718,6 +720,9 @@
     </w:p>
     <w:p>
       <w:r>
+        <w:rPr>
+          <w:noProof/>
+        </w:rPr>
         <w:drawing>
           <wp:inline distT="0" distB="0" distL="0" distR="0" wp14:anchorId="7842749B" wp14:editId="288046FC">
             <wp:extent cx="4143953" cy="181000"/>
@@ -775,6 +780,9 @@
     </w:p>
     <w:p>
       <w:r>
+        <w:rPr>
+          <w:noProof/>
+        </w:rPr>
         <w:lastRenderedPageBreak/>
         <w:drawing>
           <wp:inline distT="0" distB="0" distL="0" distR="0" wp14:anchorId="402E9621" wp14:editId="2F837EEB">
@@ -831,6 +839,9 @@
     </w:p>
     <w:p>
       <w:r>
+        <w:rPr>
+          <w:noProof/>
+        </w:rPr>
         <w:drawing>
           <wp:inline distT="0" distB="0" distL="0" distR="0" wp14:anchorId="552B5D91" wp14:editId="40D4410F">
             <wp:extent cx="5258534" cy="1457528"/>
@@ -880,6 +891,9 @@
     </w:p>
     <w:p>
       <w:r>
+        <w:rPr>
+          <w:noProof/>
+        </w:rPr>
         <w:drawing>
           <wp:inline distT="0" distB="0" distL="0" distR="0" wp14:anchorId="5D188029" wp14:editId="3E96F2AD">
             <wp:extent cx="4934639" cy="2438740"/>
@@ -917,10 +931,870 @@
         </w:drawing>
       </w:r>
     </w:p>
+    <w:p>
+      <w:r>
+        <w:t>4.3</w:t>
+      </w:r>
+    </w:p>
+    <w:p>
+      <w:r>
+        <w:lastRenderedPageBreak/>
+        <w:drawing>
+          <wp:inline distT="0" distB="0" distL="0" distR="0" wp14:anchorId="0EC7C321" wp14:editId="22C3482C">
+            <wp:extent cx="4848902" cy="3096057"/>
+            <wp:effectExtent l="0" t="0" r="8890" b="9525"/>
+            <wp:docPr id="1540776111" name="Imagen 1" descr="Texto&#10;&#10;El contenido generado por IA puede ser incorrecto."/>
+            <wp:cNvGraphicFramePr>
+              <a:graphicFrameLocks xmlns:a="http://schemas.openxmlformats.org/drawingml/2006/main" noChangeAspect="1"/>
+            </wp:cNvGraphicFramePr>
+            <a:graphic xmlns:a="http://schemas.openxmlformats.org/drawingml/2006/main">
+              <a:graphicData uri="http://schemas.openxmlformats.org/drawingml/2006/picture">
+                <pic:pic xmlns:pic="http://schemas.openxmlformats.org/drawingml/2006/picture">
+                  <pic:nvPicPr>
+                    <pic:cNvPr id="1540776111" name="Imagen 1" descr="Texto&#10;&#10;El contenido generado por IA puede ser incorrecto."/>
+                    <pic:cNvPicPr/>
+                  </pic:nvPicPr>
+                  <pic:blipFill>
+                    <a:blip r:embed="rId25"/>
+                    <a:stretch>
+                      <a:fillRect/>
+                    </a:stretch>
+                  </pic:blipFill>
+                  <pic:spPr>
+                    <a:xfrm>
+                      <a:off x="0" y="0"/>
+                      <a:ext cx="4848902" cy="3096057"/>
+                    </a:xfrm>
+                    <a:prstGeom prst="rect">
+                      <a:avLst/>
+                    </a:prstGeom>
+                  </pic:spPr>
+                </pic:pic>
+              </a:graphicData>
+            </a:graphic>
+          </wp:inline>
+        </w:drawing>
+      </w:r>
+    </w:p>
+    <w:p>
+      <w:r>
+        <w:t>4.4</w:t>
+      </w:r>
+    </w:p>
+    <w:p>
+      <w:r>
+        <w:drawing>
+          <wp:inline distT="0" distB="0" distL="0" distR="0" wp14:anchorId="07231357" wp14:editId="64627E9A">
+            <wp:extent cx="5400040" cy="467995"/>
+            <wp:effectExtent l="0" t="0" r="0" b="8255"/>
+            <wp:docPr id="1020524988" name="Imagen 1" descr="Interfaz de usuario gráfica, Texto&#10;&#10;El contenido generado por IA puede ser incorrecto."/>
+            <wp:cNvGraphicFramePr>
+              <a:graphicFrameLocks xmlns:a="http://schemas.openxmlformats.org/drawingml/2006/main" noChangeAspect="1"/>
+            </wp:cNvGraphicFramePr>
+            <a:graphic xmlns:a="http://schemas.openxmlformats.org/drawingml/2006/main">
+              <a:graphicData uri="http://schemas.openxmlformats.org/drawingml/2006/picture">
+                <pic:pic xmlns:pic="http://schemas.openxmlformats.org/drawingml/2006/picture">
+                  <pic:nvPicPr>
+                    <pic:cNvPr id="1020524988" name="Imagen 1" descr="Interfaz de usuario gráfica, Texto&#10;&#10;El contenido generado por IA puede ser incorrecto."/>
+                    <pic:cNvPicPr/>
+                  </pic:nvPicPr>
+                  <pic:blipFill>
+                    <a:blip r:embed="rId26"/>
+                    <a:stretch>
+                      <a:fillRect/>
+                    </a:stretch>
+                  </pic:blipFill>
+                  <pic:spPr>
+                    <a:xfrm>
+                      <a:off x="0" y="0"/>
+                      <a:ext cx="5400040" cy="467995"/>
+                    </a:xfrm>
+                    <a:prstGeom prst="rect">
+                      <a:avLst/>
+                    </a:prstGeom>
+                  </pic:spPr>
+                </pic:pic>
+              </a:graphicData>
+            </a:graphic>
+          </wp:inline>
+        </w:drawing>
+      </w:r>
+    </w:p>
+    <w:p>
+      <w:r>
+        <w:t>No borra el directorio ya que no está vacío</w:t>
+      </w:r>
+    </w:p>
+    <w:p>
+      <w:r>
+        <w:drawing>
+          <wp:inline distT="0" distB="0" distL="0" distR="0" wp14:anchorId="0FC047A4" wp14:editId="4DB13BCC">
+            <wp:extent cx="2772162" cy="962159"/>
+            <wp:effectExtent l="0" t="0" r="9525" b="9525"/>
+            <wp:docPr id="1970168600" name="Imagen 1" descr="Texto&#10;&#10;El contenido generado por IA puede ser incorrecto."/>
+            <wp:cNvGraphicFramePr>
+              <a:graphicFrameLocks xmlns:a="http://schemas.openxmlformats.org/drawingml/2006/main" noChangeAspect="1"/>
+            </wp:cNvGraphicFramePr>
+            <a:graphic xmlns:a="http://schemas.openxmlformats.org/drawingml/2006/main">
+              <a:graphicData uri="http://schemas.openxmlformats.org/drawingml/2006/picture">
+                <pic:pic xmlns:pic="http://schemas.openxmlformats.org/drawingml/2006/picture">
+                  <pic:nvPicPr>
+                    <pic:cNvPr id="1970168600" name="Imagen 1" descr="Texto&#10;&#10;El contenido generado por IA puede ser incorrecto."/>
+                    <pic:cNvPicPr/>
+                  </pic:nvPicPr>
+                  <pic:blipFill>
+                    <a:blip r:embed="rId27"/>
+                    <a:stretch>
+                      <a:fillRect/>
+                    </a:stretch>
+                  </pic:blipFill>
+                  <pic:spPr>
+                    <a:xfrm>
+                      <a:off x="0" y="0"/>
+                      <a:ext cx="2772162" cy="962159"/>
+                    </a:xfrm>
+                    <a:prstGeom prst="rect">
+                      <a:avLst/>
+                    </a:prstGeom>
+                  </pic:spPr>
+                </pic:pic>
+              </a:graphicData>
+            </a:graphic>
+          </wp:inline>
+        </w:drawing>
+      </w:r>
+    </w:p>
+    <w:p>
+      <w:r>
+        <w:t>Usamos el comando -r que borra todo el contenido de los directorios</w:t>
+      </w:r>
+    </w:p>
+    <w:p>
+      <w:r>
+        <w:t>4.5</w:t>
+      </w:r>
+    </w:p>
+    <w:p>
+      <w:r>
+        <w:drawing>
+          <wp:inline distT="0" distB="0" distL="0" distR="0" wp14:anchorId="20AC9602" wp14:editId="73CE6201">
+            <wp:extent cx="4505954" cy="666843"/>
+            <wp:effectExtent l="0" t="0" r="9525" b="0"/>
+            <wp:docPr id="499587710" name="Imagen 1" descr="Texto&#10;&#10;El contenido generado por IA puede ser incorrecto."/>
+            <wp:cNvGraphicFramePr>
+              <a:graphicFrameLocks xmlns:a="http://schemas.openxmlformats.org/drawingml/2006/main" noChangeAspect="1"/>
+            </wp:cNvGraphicFramePr>
+            <a:graphic xmlns:a="http://schemas.openxmlformats.org/drawingml/2006/main">
+              <a:graphicData uri="http://schemas.openxmlformats.org/drawingml/2006/picture">
+                <pic:pic xmlns:pic="http://schemas.openxmlformats.org/drawingml/2006/picture">
+                  <pic:nvPicPr>
+                    <pic:cNvPr id="499587710" name="Imagen 1" descr="Texto&#10;&#10;El contenido generado por IA puede ser incorrecto."/>
+                    <pic:cNvPicPr/>
+                  </pic:nvPicPr>
+                  <pic:blipFill>
+                    <a:blip r:embed="rId28"/>
+                    <a:stretch>
+                      <a:fillRect/>
+                    </a:stretch>
+                  </pic:blipFill>
+                  <pic:spPr>
+                    <a:xfrm>
+                      <a:off x="0" y="0"/>
+                      <a:ext cx="4505954" cy="666843"/>
+                    </a:xfrm>
+                    <a:prstGeom prst="rect">
+                      <a:avLst/>
+                    </a:prstGeom>
+                  </pic:spPr>
+                </pic:pic>
+              </a:graphicData>
+            </a:graphic>
+          </wp:inline>
+        </w:drawing>
+      </w:r>
+    </w:p>
     <w:p/>
     <w:p/>
     <w:p/>
     <w:p/>
+    <w:p/>
+    <w:p/>
+    <w:p>
+      <w:r>
+        <w:lastRenderedPageBreak/>
+        <w:t>5.1</w:t>
+      </w:r>
+    </w:p>
+    <w:p>
+      <w:r>
+        <w:t>Aparecen mensajes como este, ya que hay archivos que pertenecen al Root por lo que no tenemos los permisos para hacer algo con ellos</w:t>
+      </w:r>
+    </w:p>
+    <w:p>
+      <w:r>
+        <w:drawing>
+          <wp:inline distT="0" distB="0" distL="0" distR="0" wp14:anchorId="1FA2B2C8" wp14:editId="024B697E">
+            <wp:extent cx="5400040" cy="981710"/>
+            <wp:effectExtent l="0" t="0" r="0" b="8890"/>
+            <wp:docPr id="1559107621" name="Imagen 1" descr="Texto&#10;&#10;El contenido generado por IA puede ser incorrecto."/>
+            <wp:cNvGraphicFramePr>
+              <a:graphicFrameLocks xmlns:a="http://schemas.openxmlformats.org/drawingml/2006/main" noChangeAspect="1"/>
+            </wp:cNvGraphicFramePr>
+            <a:graphic xmlns:a="http://schemas.openxmlformats.org/drawingml/2006/main">
+              <a:graphicData uri="http://schemas.openxmlformats.org/drawingml/2006/picture">
+                <pic:pic xmlns:pic="http://schemas.openxmlformats.org/drawingml/2006/picture">
+                  <pic:nvPicPr>
+                    <pic:cNvPr id="1559107621" name="Imagen 1" descr="Texto&#10;&#10;El contenido generado por IA puede ser incorrecto."/>
+                    <pic:cNvPicPr/>
+                  </pic:nvPicPr>
+                  <pic:blipFill>
+                    <a:blip r:embed="rId29"/>
+                    <a:stretch>
+                      <a:fillRect/>
+                    </a:stretch>
+                  </pic:blipFill>
+                  <pic:spPr>
+                    <a:xfrm>
+                      <a:off x="0" y="0"/>
+                      <a:ext cx="5400040" cy="981710"/>
+                    </a:xfrm>
+                    <a:prstGeom prst="rect">
+                      <a:avLst/>
+                    </a:prstGeom>
+                  </pic:spPr>
+                </pic:pic>
+              </a:graphicData>
+            </a:graphic>
+          </wp:inline>
+        </w:drawing>
+      </w:r>
+      <w:r>
+        <w:t xml:space="preserve"> </w:t>
+      </w:r>
+    </w:p>
+    <w:p>
+      <w:r>
+        <w:t>5.2</w:t>
+      </w:r>
+    </w:p>
+    <w:p>
+      <w:r>
+        <w:drawing>
+          <wp:inline distT="0" distB="0" distL="0" distR="0" wp14:anchorId="299FDE9F" wp14:editId="1C34B1E3">
+            <wp:extent cx="4887007" cy="476316"/>
+            <wp:effectExtent l="0" t="0" r="8890" b="0"/>
+            <wp:docPr id="217672522" name="Imagen 1" descr="Texto&#10;&#10;El contenido generado por IA puede ser incorrecto."/>
+            <wp:cNvGraphicFramePr>
+              <a:graphicFrameLocks xmlns:a="http://schemas.openxmlformats.org/drawingml/2006/main" noChangeAspect="1"/>
+            </wp:cNvGraphicFramePr>
+            <a:graphic xmlns:a="http://schemas.openxmlformats.org/drawingml/2006/main">
+              <a:graphicData uri="http://schemas.openxmlformats.org/drawingml/2006/picture">
+                <pic:pic xmlns:pic="http://schemas.openxmlformats.org/drawingml/2006/picture">
+                  <pic:nvPicPr>
+                    <pic:cNvPr id="217672522" name="Imagen 1" descr="Texto&#10;&#10;El contenido generado por IA puede ser incorrecto."/>
+                    <pic:cNvPicPr/>
+                  </pic:nvPicPr>
+                  <pic:blipFill>
+                    <a:blip r:embed="rId30"/>
+                    <a:stretch>
+                      <a:fillRect/>
+                    </a:stretch>
+                  </pic:blipFill>
+                  <pic:spPr>
+                    <a:xfrm>
+                      <a:off x="0" y="0"/>
+                      <a:ext cx="4887007" cy="476316"/>
+                    </a:xfrm>
+                    <a:prstGeom prst="rect">
+                      <a:avLst/>
+                    </a:prstGeom>
+                  </pic:spPr>
+                </pic:pic>
+              </a:graphicData>
+            </a:graphic>
+          </wp:inline>
+        </w:drawing>
+      </w:r>
+    </w:p>
+    <w:p>
+      <w:r>
+        <w:t>5.3</w:t>
+      </w:r>
+    </w:p>
+    <w:p>
+      <w:r>
+        <w:drawing>
+          <wp:inline distT="0" distB="0" distL="0" distR="0" wp14:anchorId="6D596DA4" wp14:editId="1AD02BF5">
+            <wp:extent cx="4163006" cy="200053"/>
+            <wp:effectExtent l="0" t="0" r="0" b="9525"/>
+            <wp:docPr id="1427090309" name="Imagen 1"/>
+            <wp:cNvGraphicFramePr>
+              <a:graphicFrameLocks xmlns:a="http://schemas.openxmlformats.org/drawingml/2006/main" noChangeAspect="1"/>
+            </wp:cNvGraphicFramePr>
+            <a:graphic xmlns:a="http://schemas.openxmlformats.org/drawingml/2006/main">
+              <a:graphicData uri="http://schemas.openxmlformats.org/drawingml/2006/picture">
+                <pic:pic xmlns:pic="http://schemas.openxmlformats.org/drawingml/2006/picture">
+                  <pic:nvPicPr>
+                    <pic:cNvPr id="1427090309" name=""/>
+                    <pic:cNvPicPr/>
+                  </pic:nvPicPr>
+                  <pic:blipFill>
+                    <a:blip r:embed="rId31"/>
+                    <a:stretch>
+                      <a:fillRect/>
+                    </a:stretch>
+                  </pic:blipFill>
+                  <pic:spPr>
+                    <a:xfrm>
+                      <a:off x="0" y="0"/>
+                      <a:ext cx="4163006" cy="200053"/>
+                    </a:xfrm>
+                    <a:prstGeom prst="rect">
+                      <a:avLst/>
+                    </a:prstGeom>
+                  </pic:spPr>
+                </pic:pic>
+              </a:graphicData>
+            </a:graphic>
+          </wp:inline>
+        </w:drawing>
+      </w:r>
+    </w:p>
+    <w:p>
+      <w:r>
+        <w:t xml:space="preserve">Unos pocos archivos que me devolvió el comando </w:t>
+      </w:r>
+    </w:p>
+    <w:p>
+      <w:r>
+        <w:drawing>
+          <wp:inline distT="0" distB="0" distL="0" distR="0" wp14:anchorId="5C2E3725" wp14:editId="34497496">
+            <wp:extent cx="4753638" cy="2610214"/>
+            <wp:effectExtent l="0" t="0" r="8890" b="0"/>
+            <wp:docPr id="1335024683" name="Imagen 1" descr="Texto&#10;&#10;El contenido generado por IA puede ser incorrecto."/>
+            <wp:cNvGraphicFramePr>
+              <a:graphicFrameLocks xmlns:a="http://schemas.openxmlformats.org/drawingml/2006/main" noChangeAspect="1"/>
+            </wp:cNvGraphicFramePr>
+            <a:graphic xmlns:a="http://schemas.openxmlformats.org/drawingml/2006/main">
+              <a:graphicData uri="http://schemas.openxmlformats.org/drawingml/2006/picture">
+                <pic:pic xmlns:pic="http://schemas.openxmlformats.org/drawingml/2006/picture">
+                  <pic:nvPicPr>
+                    <pic:cNvPr id="1335024683" name="Imagen 1" descr="Texto&#10;&#10;El contenido generado por IA puede ser incorrecto."/>
+                    <pic:cNvPicPr/>
+                  </pic:nvPicPr>
+                  <pic:blipFill>
+                    <a:blip r:embed="rId32"/>
+                    <a:stretch>
+                      <a:fillRect/>
+                    </a:stretch>
+                  </pic:blipFill>
+                  <pic:spPr>
+                    <a:xfrm>
+                      <a:off x="0" y="0"/>
+                      <a:ext cx="4753638" cy="2610214"/>
+                    </a:xfrm>
+                    <a:prstGeom prst="rect">
+                      <a:avLst/>
+                    </a:prstGeom>
+                  </pic:spPr>
+                </pic:pic>
+              </a:graphicData>
+            </a:graphic>
+          </wp:inline>
+        </w:drawing>
+      </w:r>
+    </w:p>
+    <w:p>
+      <w:r>
+        <w:t>5.4</w:t>
+      </w:r>
+    </w:p>
+    <w:p>
+      <w:r>
+        <w:drawing>
+          <wp:inline distT="0" distB="0" distL="0" distR="0" wp14:anchorId="1A823FAB" wp14:editId="6A743698">
+            <wp:extent cx="5344271" cy="790685"/>
+            <wp:effectExtent l="0" t="0" r="8890" b="9525"/>
+            <wp:docPr id="691146636" name="Imagen 1" descr="Texto&#10;&#10;El contenido generado por IA puede ser incorrecto."/>
+            <wp:cNvGraphicFramePr>
+              <a:graphicFrameLocks xmlns:a="http://schemas.openxmlformats.org/drawingml/2006/main" noChangeAspect="1"/>
+            </wp:cNvGraphicFramePr>
+            <a:graphic xmlns:a="http://schemas.openxmlformats.org/drawingml/2006/main">
+              <a:graphicData uri="http://schemas.openxmlformats.org/drawingml/2006/picture">
+                <pic:pic xmlns:pic="http://schemas.openxmlformats.org/drawingml/2006/picture">
+                  <pic:nvPicPr>
+                    <pic:cNvPr id="691146636" name="Imagen 1" descr="Texto&#10;&#10;El contenido generado por IA puede ser incorrecto."/>
+                    <pic:cNvPicPr/>
+                  </pic:nvPicPr>
+                  <pic:blipFill>
+                    <a:blip r:embed="rId33"/>
+                    <a:stretch>
+                      <a:fillRect/>
+                    </a:stretch>
+                  </pic:blipFill>
+                  <pic:spPr>
+                    <a:xfrm>
+                      <a:off x="0" y="0"/>
+                      <a:ext cx="5344271" cy="790685"/>
+                    </a:xfrm>
+                    <a:prstGeom prst="rect">
+                      <a:avLst/>
+                    </a:prstGeom>
+                  </pic:spPr>
+                </pic:pic>
+              </a:graphicData>
+            </a:graphic>
+          </wp:inline>
+        </w:drawing>
+      </w:r>
+    </w:p>
+    <w:p/>
+    <w:p/>
+    <w:p/>
+    <w:p>
+      <w:r>
+        <w:lastRenderedPageBreak/>
+        <w:t>5.5</w:t>
+      </w:r>
+    </w:p>
+    <w:p>
+      <w:r>
+        <w:drawing>
+          <wp:inline distT="0" distB="0" distL="0" distR="0" wp14:anchorId="561F6DE5" wp14:editId="20ACB919">
+            <wp:extent cx="4382112" cy="2324424"/>
+            <wp:effectExtent l="0" t="0" r="0" b="0"/>
+            <wp:docPr id="1392513765" name="Imagen 1" descr="Texto&#10;&#10;El contenido generado por IA puede ser incorrecto."/>
+            <wp:cNvGraphicFramePr>
+              <a:graphicFrameLocks xmlns:a="http://schemas.openxmlformats.org/drawingml/2006/main" noChangeAspect="1"/>
+            </wp:cNvGraphicFramePr>
+            <a:graphic xmlns:a="http://schemas.openxmlformats.org/drawingml/2006/main">
+              <a:graphicData uri="http://schemas.openxmlformats.org/drawingml/2006/picture">
+                <pic:pic xmlns:pic="http://schemas.openxmlformats.org/drawingml/2006/picture">
+                  <pic:nvPicPr>
+                    <pic:cNvPr id="1392513765" name="Imagen 1" descr="Texto&#10;&#10;El contenido generado por IA puede ser incorrecto."/>
+                    <pic:cNvPicPr/>
+                  </pic:nvPicPr>
+                  <pic:blipFill>
+                    <a:blip r:embed="rId34"/>
+                    <a:stretch>
+                      <a:fillRect/>
+                    </a:stretch>
+                  </pic:blipFill>
+                  <pic:spPr>
+                    <a:xfrm>
+                      <a:off x="0" y="0"/>
+                      <a:ext cx="4382112" cy="2324424"/>
+                    </a:xfrm>
+                    <a:prstGeom prst="rect">
+                      <a:avLst/>
+                    </a:prstGeom>
+                  </pic:spPr>
+                </pic:pic>
+              </a:graphicData>
+            </a:graphic>
+          </wp:inline>
+        </w:drawing>
+      </w:r>
+    </w:p>
+    <w:p>
+      <w:r>
+        <w:t>5.6</w:t>
+      </w:r>
+    </w:p>
+    <w:p>
+      <w:r>
+        <w:drawing>
+          <wp:inline distT="0" distB="0" distL="0" distR="0" wp14:anchorId="16F11317" wp14:editId="3976239C">
+            <wp:extent cx="3277057" cy="190527"/>
+            <wp:effectExtent l="0" t="0" r="0" b="0"/>
+            <wp:docPr id="496283418" name="Imagen 1"/>
+            <wp:cNvGraphicFramePr>
+              <a:graphicFrameLocks xmlns:a="http://schemas.openxmlformats.org/drawingml/2006/main" noChangeAspect="1"/>
+            </wp:cNvGraphicFramePr>
+            <a:graphic xmlns:a="http://schemas.openxmlformats.org/drawingml/2006/main">
+              <a:graphicData uri="http://schemas.openxmlformats.org/drawingml/2006/picture">
+                <pic:pic xmlns:pic="http://schemas.openxmlformats.org/drawingml/2006/picture">
+                  <pic:nvPicPr>
+                    <pic:cNvPr id="496283418" name=""/>
+                    <pic:cNvPicPr/>
+                  </pic:nvPicPr>
+                  <pic:blipFill>
+                    <a:blip r:embed="rId35"/>
+                    <a:stretch>
+                      <a:fillRect/>
+                    </a:stretch>
+                  </pic:blipFill>
+                  <pic:spPr>
+                    <a:xfrm>
+                      <a:off x="0" y="0"/>
+                      <a:ext cx="3277057" cy="190527"/>
+                    </a:xfrm>
+                    <a:prstGeom prst="rect">
+                      <a:avLst/>
+                    </a:prstGeom>
+                  </pic:spPr>
+                </pic:pic>
+              </a:graphicData>
+            </a:graphic>
+          </wp:inline>
+        </w:drawing>
+      </w:r>
+    </w:p>
+    <w:p>
+      <w:r>
+        <w:drawing>
+          <wp:inline distT="0" distB="0" distL="0" distR="0" wp14:anchorId="40E7BD97" wp14:editId="644A76B8">
+            <wp:extent cx="5163271" cy="1667108"/>
+            <wp:effectExtent l="0" t="0" r="0" b="9525"/>
+            <wp:docPr id="1507726395" name="Imagen 1" descr="Un conjunto de letras blancas en un fondo blanco&#10;&#10;El contenido generado por IA puede ser incorrecto."/>
+            <wp:cNvGraphicFramePr>
+              <a:graphicFrameLocks xmlns:a="http://schemas.openxmlformats.org/drawingml/2006/main" noChangeAspect="1"/>
+            </wp:cNvGraphicFramePr>
+            <a:graphic xmlns:a="http://schemas.openxmlformats.org/drawingml/2006/main">
+              <a:graphicData uri="http://schemas.openxmlformats.org/drawingml/2006/picture">
+                <pic:pic xmlns:pic="http://schemas.openxmlformats.org/drawingml/2006/picture">
+                  <pic:nvPicPr>
+                    <pic:cNvPr id="1507726395" name="Imagen 1" descr="Un conjunto de letras blancas en un fondo blanco&#10;&#10;El contenido generado por IA puede ser incorrecto."/>
+                    <pic:cNvPicPr/>
+                  </pic:nvPicPr>
+                  <pic:blipFill>
+                    <a:blip r:embed="rId36"/>
+                    <a:stretch>
+                      <a:fillRect/>
+                    </a:stretch>
+                  </pic:blipFill>
+                  <pic:spPr>
+                    <a:xfrm>
+                      <a:off x="0" y="0"/>
+                      <a:ext cx="5163271" cy="1667108"/>
+                    </a:xfrm>
+                    <a:prstGeom prst="rect">
+                      <a:avLst/>
+                    </a:prstGeom>
+                  </pic:spPr>
+                </pic:pic>
+              </a:graphicData>
+            </a:graphic>
+          </wp:inline>
+        </w:drawing>
+      </w:r>
+    </w:p>
+    <w:p>
+      <w:r>
+        <w:drawing>
+          <wp:inline distT="0" distB="0" distL="0" distR="0" wp14:anchorId="21400ECA" wp14:editId="34ECC08E">
+            <wp:extent cx="5258534" cy="2772162"/>
+            <wp:effectExtent l="0" t="0" r="0" b="9525"/>
+            <wp:docPr id="1912039171" name="Imagen 1" descr="Texto&#10;&#10;El contenido generado por IA puede ser incorrecto."/>
+            <wp:cNvGraphicFramePr>
+              <a:graphicFrameLocks xmlns:a="http://schemas.openxmlformats.org/drawingml/2006/main" noChangeAspect="1"/>
+            </wp:cNvGraphicFramePr>
+            <a:graphic xmlns:a="http://schemas.openxmlformats.org/drawingml/2006/main">
+              <a:graphicData uri="http://schemas.openxmlformats.org/drawingml/2006/picture">
+                <pic:pic xmlns:pic="http://schemas.openxmlformats.org/drawingml/2006/picture">
+                  <pic:nvPicPr>
+                    <pic:cNvPr id="1912039171" name="Imagen 1" descr="Texto&#10;&#10;El contenido generado por IA puede ser incorrecto."/>
+                    <pic:cNvPicPr/>
+                  </pic:nvPicPr>
+                  <pic:blipFill>
+                    <a:blip r:embed="rId37"/>
+                    <a:stretch>
+                      <a:fillRect/>
+                    </a:stretch>
+                  </pic:blipFill>
+                  <pic:spPr>
+                    <a:xfrm>
+                      <a:off x="0" y="0"/>
+                      <a:ext cx="5258534" cy="2772162"/>
+                    </a:xfrm>
+                    <a:prstGeom prst="rect">
+                      <a:avLst/>
+                    </a:prstGeom>
+                  </pic:spPr>
+                </pic:pic>
+              </a:graphicData>
+            </a:graphic>
+          </wp:inline>
+        </w:drawing>
+      </w:r>
+    </w:p>
+    <w:p/>
+    <w:p/>
+    <w:p>
+      <w:r>
+        <w:lastRenderedPageBreak/>
+        <w:t>5.7</w:t>
+      </w:r>
+    </w:p>
+    <w:p>
+      <w:r>
+        <w:drawing>
+          <wp:inline distT="0" distB="0" distL="0" distR="0" wp14:anchorId="2F22D4BF" wp14:editId="0761586D">
+            <wp:extent cx="3419952" cy="1105054"/>
+            <wp:effectExtent l="0" t="0" r="9525" b="0"/>
+            <wp:docPr id="856663522" name="Imagen 1" descr="Texto&#10;&#10;El contenido generado por IA puede ser incorrecto."/>
+            <wp:cNvGraphicFramePr>
+              <a:graphicFrameLocks xmlns:a="http://schemas.openxmlformats.org/drawingml/2006/main" noChangeAspect="1"/>
+            </wp:cNvGraphicFramePr>
+            <a:graphic xmlns:a="http://schemas.openxmlformats.org/drawingml/2006/main">
+              <a:graphicData uri="http://schemas.openxmlformats.org/drawingml/2006/picture">
+                <pic:pic xmlns:pic="http://schemas.openxmlformats.org/drawingml/2006/picture">
+                  <pic:nvPicPr>
+                    <pic:cNvPr id="856663522" name="Imagen 1" descr="Texto&#10;&#10;El contenido generado por IA puede ser incorrecto."/>
+                    <pic:cNvPicPr/>
+                  </pic:nvPicPr>
+                  <pic:blipFill>
+                    <a:blip r:embed="rId38"/>
+                    <a:stretch>
+                      <a:fillRect/>
+                    </a:stretch>
+                  </pic:blipFill>
+                  <pic:spPr>
+                    <a:xfrm>
+                      <a:off x="0" y="0"/>
+                      <a:ext cx="3419952" cy="1105054"/>
+                    </a:xfrm>
+                    <a:prstGeom prst="rect">
+                      <a:avLst/>
+                    </a:prstGeom>
+                  </pic:spPr>
+                </pic:pic>
+              </a:graphicData>
+            </a:graphic>
+          </wp:inline>
+        </w:drawing>
+      </w:r>
+    </w:p>
+    <w:p>
+      <w:r>
+        <w:t>6.1</w:t>
+      </w:r>
+    </w:p>
+    <w:p>
+      <w:r>
+        <w:drawing>
+          <wp:inline distT="0" distB="0" distL="0" distR="0" wp14:anchorId="0FA573BE" wp14:editId="2467E0BC">
+            <wp:extent cx="5058481" cy="2495898"/>
+            <wp:effectExtent l="0" t="0" r="8890" b="0"/>
+            <wp:docPr id="1543191050" name="Imagen 1" descr="Interfaz de usuario gráfica, Texto&#10;&#10;El contenido generado por IA puede ser incorrecto."/>
+            <wp:cNvGraphicFramePr>
+              <a:graphicFrameLocks xmlns:a="http://schemas.openxmlformats.org/drawingml/2006/main" noChangeAspect="1"/>
+            </wp:cNvGraphicFramePr>
+            <a:graphic xmlns:a="http://schemas.openxmlformats.org/drawingml/2006/main">
+              <a:graphicData uri="http://schemas.openxmlformats.org/drawingml/2006/picture">
+                <pic:pic xmlns:pic="http://schemas.openxmlformats.org/drawingml/2006/picture">
+                  <pic:nvPicPr>
+                    <pic:cNvPr id="1543191050" name="Imagen 1" descr="Interfaz de usuario gráfica, Texto&#10;&#10;El contenido generado por IA puede ser incorrecto."/>
+                    <pic:cNvPicPr/>
+                  </pic:nvPicPr>
+                  <pic:blipFill>
+                    <a:blip r:embed="rId39"/>
+                    <a:stretch>
+                      <a:fillRect/>
+                    </a:stretch>
+                  </pic:blipFill>
+                  <pic:spPr>
+                    <a:xfrm>
+                      <a:off x="0" y="0"/>
+                      <a:ext cx="5058481" cy="2495898"/>
+                    </a:xfrm>
+                    <a:prstGeom prst="rect">
+                      <a:avLst/>
+                    </a:prstGeom>
+                  </pic:spPr>
+                </pic:pic>
+              </a:graphicData>
+            </a:graphic>
+          </wp:inline>
+        </w:drawing>
+      </w:r>
+    </w:p>
+    <w:p>
+      <w:r>
+        <w:t>6.2</w:t>
+      </w:r>
+    </w:p>
+    <w:p>
+      <w:r>
+        <w:drawing>
+          <wp:inline distT="0" distB="0" distL="0" distR="0" wp14:anchorId="1C38DAE9" wp14:editId="1F93AD8E">
+            <wp:extent cx="5239481" cy="2610214"/>
+            <wp:effectExtent l="0" t="0" r="0" b="0"/>
+            <wp:docPr id="1293278910" name="Imagen 1" descr="Interfaz de usuario gráfica, Texto&#10;&#10;El contenido generado por IA puede ser incorrecto."/>
+            <wp:cNvGraphicFramePr>
+              <a:graphicFrameLocks xmlns:a="http://schemas.openxmlformats.org/drawingml/2006/main" noChangeAspect="1"/>
+            </wp:cNvGraphicFramePr>
+            <a:graphic xmlns:a="http://schemas.openxmlformats.org/drawingml/2006/main">
+              <a:graphicData uri="http://schemas.openxmlformats.org/drawingml/2006/picture">
+                <pic:pic xmlns:pic="http://schemas.openxmlformats.org/drawingml/2006/picture">
+                  <pic:nvPicPr>
+                    <pic:cNvPr id="1293278910" name="Imagen 1" descr="Interfaz de usuario gráfica, Texto&#10;&#10;El contenido generado por IA puede ser incorrecto."/>
+                    <pic:cNvPicPr/>
+                  </pic:nvPicPr>
+                  <pic:blipFill>
+                    <a:blip r:embed="rId40"/>
+                    <a:stretch>
+                      <a:fillRect/>
+                    </a:stretch>
+                  </pic:blipFill>
+                  <pic:spPr>
+                    <a:xfrm>
+                      <a:off x="0" y="0"/>
+                      <a:ext cx="5239481" cy="2610214"/>
+                    </a:xfrm>
+                    <a:prstGeom prst="rect">
+                      <a:avLst/>
+                    </a:prstGeom>
+                  </pic:spPr>
+                </pic:pic>
+              </a:graphicData>
+            </a:graphic>
+          </wp:inline>
+        </w:drawing>
+      </w:r>
+    </w:p>
+    <w:p>
+      <w:r>
+        <w:t>6.3</w:t>
+      </w:r>
+    </w:p>
+    <w:p>
+      <w:r>
+        <w:drawing>
+          <wp:inline distT="0" distB="0" distL="0" distR="0" wp14:anchorId="045737A5" wp14:editId="5F6D490D">
+            <wp:extent cx="3591426" cy="476316"/>
+            <wp:effectExtent l="0" t="0" r="9525" b="0"/>
+            <wp:docPr id="1696533965" name="Imagen 1" descr="Imagen que contiene objeto, reloj&#10;&#10;El contenido generado por IA puede ser incorrecto."/>
+            <wp:cNvGraphicFramePr>
+              <a:graphicFrameLocks xmlns:a="http://schemas.openxmlformats.org/drawingml/2006/main" noChangeAspect="1"/>
+            </wp:cNvGraphicFramePr>
+            <a:graphic xmlns:a="http://schemas.openxmlformats.org/drawingml/2006/main">
+              <a:graphicData uri="http://schemas.openxmlformats.org/drawingml/2006/picture">
+                <pic:pic xmlns:pic="http://schemas.openxmlformats.org/drawingml/2006/picture">
+                  <pic:nvPicPr>
+                    <pic:cNvPr id="1696533965" name="Imagen 1" descr="Imagen que contiene objeto, reloj&#10;&#10;El contenido generado por IA puede ser incorrecto."/>
+                    <pic:cNvPicPr/>
+                  </pic:nvPicPr>
+                  <pic:blipFill>
+                    <a:blip r:embed="rId41"/>
+                    <a:stretch>
+                      <a:fillRect/>
+                    </a:stretch>
+                  </pic:blipFill>
+                  <pic:spPr>
+                    <a:xfrm>
+                      <a:off x="0" y="0"/>
+                      <a:ext cx="3591426" cy="476316"/>
+                    </a:xfrm>
+                    <a:prstGeom prst="rect">
+                      <a:avLst/>
+                    </a:prstGeom>
+                  </pic:spPr>
+                </pic:pic>
+              </a:graphicData>
+            </a:graphic>
+          </wp:inline>
+        </w:drawing>
+      </w:r>
+      <w:r>
+        <w:t>^</w:t>
+      </w:r>
+    </w:p>
+    <w:p/>
+    <w:p>
+      <w:r>
+        <w:lastRenderedPageBreak/>
+        <w:t>6.4</w:t>
+      </w:r>
+    </w:p>
+    <w:p>
+      <w:r>
+        <w:drawing>
+          <wp:inline distT="0" distB="0" distL="0" distR="0" wp14:anchorId="418519A5" wp14:editId="68795D59">
+            <wp:extent cx="4305901" cy="1914792"/>
+            <wp:effectExtent l="0" t="0" r="0" b="9525"/>
+            <wp:docPr id="1864860809" name="Imagen 1" descr="Interfaz de usuario gráfica, Texto, Aplicación&#10;&#10;El contenido generado por IA puede ser incorrecto."/>
+            <wp:cNvGraphicFramePr>
+              <a:graphicFrameLocks xmlns:a="http://schemas.openxmlformats.org/drawingml/2006/main" noChangeAspect="1"/>
+            </wp:cNvGraphicFramePr>
+            <a:graphic xmlns:a="http://schemas.openxmlformats.org/drawingml/2006/main">
+              <a:graphicData uri="http://schemas.openxmlformats.org/drawingml/2006/picture">
+                <pic:pic xmlns:pic="http://schemas.openxmlformats.org/drawingml/2006/picture">
+                  <pic:nvPicPr>
+                    <pic:cNvPr id="1864860809" name="Imagen 1" descr="Interfaz de usuario gráfica, Texto, Aplicación&#10;&#10;El contenido generado por IA puede ser incorrecto."/>
+                    <pic:cNvPicPr/>
+                  </pic:nvPicPr>
+                  <pic:blipFill>
+                    <a:blip r:embed="rId42"/>
+                    <a:stretch>
+                      <a:fillRect/>
+                    </a:stretch>
+                  </pic:blipFill>
+                  <pic:spPr>
+                    <a:xfrm>
+                      <a:off x="0" y="0"/>
+                      <a:ext cx="4305901" cy="1914792"/>
+                    </a:xfrm>
+                    <a:prstGeom prst="rect">
+                      <a:avLst/>
+                    </a:prstGeom>
+                  </pic:spPr>
+                </pic:pic>
+              </a:graphicData>
+            </a:graphic>
+          </wp:inline>
+        </w:drawing>
+      </w:r>
+    </w:p>
+    <w:p>
+      <w:r>
+        <w:t>6.5</w:t>
+      </w:r>
+    </w:p>
+    <w:p>
+      <w:r>
+        <w:drawing>
+          <wp:inline distT="0" distB="0" distL="0" distR="0" wp14:anchorId="41D8C22F" wp14:editId="6A3FB055">
+            <wp:extent cx="5400040" cy="951230"/>
+            <wp:effectExtent l="0" t="0" r="0" b="1270"/>
+            <wp:docPr id="1346504500" name="Imagen 1" descr="Una pantalla de un video juego&#10;&#10;El contenido generado por IA puede ser incorrecto."/>
+            <wp:cNvGraphicFramePr>
+              <a:graphicFrameLocks xmlns:a="http://schemas.openxmlformats.org/drawingml/2006/main" noChangeAspect="1"/>
+            </wp:cNvGraphicFramePr>
+            <a:graphic xmlns:a="http://schemas.openxmlformats.org/drawingml/2006/main">
+              <a:graphicData uri="http://schemas.openxmlformats.org/drawingml/2006/picture">
+                <pic:pic xmlns:pic="http://schemas.openxmlformats.org/drawingml/2006/picture">
+                  <pic:nvPicPr>
+                    <pic:cNvPr id="1346504500" name="Imagen 1" descr="Una pantalla de un video juego&#10;&#10;El contenido generado por IA puede ser incorrecto."/>
+                    <pic:cNvPicPr/>
+                  </pic:nvPicPr>
+                  <pic:blipFill>
+                    <a:blip r:embed="rId43"/>
+                    <a:stretch>
+                      <a:fillRect/>
+                    </a:stretch>
+                  </pic:blipFill>
+                  <pic:spPr>
+                    <a:xfrm>
+                      <a:off x="0" y="0"/>
+                      <a:ext cx="5400040" cy="951230"/>
+                    </a:xfrm>
+                    <a:prstGeom prst="rect">
+                      <a:avLst/>
+                    </a:prstGeom>
+                  </pic:spPr>
+                </pic:pic>
+              </a:graphicData>
+            </a:graphic>
+          </wp:inline>
+        </w:drawing>
+      </w:r>
+    </w:p>
+    <w:p>
+      <w:r>
+        <w:t>6.6</w:t>
+      </w:r>
+    </w:p>
     <w:sectPr>
       <w:pgSz w:w="11906" w:h="16838"/>
       <w:pgMar w:top="1417" w:right="1701" w:bottom="1417" w:left="1701" w:header="708" w:footer="708" w:gutter="0"/>
@@ -2167,18 +3041,18 @@
 </file>
 
 <file path=customXml/item1.xml><?xml version="1.0" encoding="utf-8"?>
+<p:properties xmlns:p="http://schemas.microsoft.com/office/2006/metadata/properties" xmlns:xsi="http://www.w3.org/2001/XMLSchema-instance" xmlns:pc="http://schemas.microsoft.com/office/infopath/2007/PartnerControls">
+  <documentManagement/>
+</p:properties>
+</file>
+
+<file path=customXml/item2.xml><?xml version="1.0" encoding="utf-8"?>
 <?mso-contentType ?>
 <FormTemplates xmlns="http://schemas.microsoft.com/sharepoint/v3/contenttype/forms">
   <Display>DocumentLibraryForm</Display>
   <Edit>DocumentLibraryForm</Edit>
   <New>DocumentLibraryForm</New>
 </FormTemplates>
-</file>
-
-<file path=customXml/item2.xml><?xml version="1.0" encoding="utf-8"?>
-<p:properties xmlns:p="http://schemas.microsoft.com/office/2006/metadata/properties" xmlns:xsi="http://www.w3.org/2001/XMLSchema-instance" xmlns:pc="http://schemas.microsoft.com/office/infopath/2007/PartnerControls">
-  <documentManagement/>
-</p:properties>
 </file>
 
 <file path=customXml/item3.xml><?xml version="1.0" encoding="utf-8"?>
@@ -2326,25 +3200,18 @@
 </file>
 
 <file path=customXml/itemProps1.xml><?xml version="1.0" encoding="utf-8"?>
-<ds:datastoreItem xmlns:ds="http://schemas.openxmlformats.org/officeDocument/2006/customXml" ds:itemID="{C37FAE77-9B05-45E3-B9F0-4A346C386AD7}">
+<ds:datastoreItem xmlns:ds="http://schemas.openxmlformats.org/officeDocument/2006/customXml" ds:itemID="{28D1EC71-98DA-493F-B83F-81880A7002F5}">
   <ds:schemaRefs>
-    <ds:schemaRef ds:uri="http://schemas.microsoft.com/sharepoint/v3/contenttype/forms"/>
+    <ds:schemaRef ds:uri="http://schemas.microsoft.com/office/2006/metadata/properties"/>
+    <ds:schemaRef ds:uri="http://schemas.microsoft.com/office/infopath/2007/PartnerControls"/>
   </ds:schemaRefs>
 </ds:datastoreItem>
 </file>
 
 <file path=customXml/itemProps2.xml><?xml version="1.0" encoding="utf-8"?>
-<ds:datastoreItem xmlns:ds="http://schemas.openxmlformats.org/officeDocument/2006/customXml" ds:itemID="{28D1EC71-98DA-493F-B83F-81880A7002F5}">
+<ds:datastoreItem xmlns:ds="http://schemas.openxmlformats.org/officeDocument/2006/customXml" ds:itemID="{C37FAE77-9B05-45E3-B9F0-4A346C386AD7}">
   <ds:schemaRefs>
-    <ds:schemaRef ds:uri="http://purl.org/dc/terms/"/>
-    <ds:schemaRef ds:uri="http://purl.org/dc/dcmitype/"/>
-    <ds:schemaRef ds:uri="ef935081-a9c0-49d0-8284-513b0480f13c"/>
-    <ds:schemaRef ds:uri="http://schemas.microsoft.com/office/infopath/2007/PartnerControls"/>
-    <ds:schemaRef ds:uri="http://purl.org/dc/elements/1.1/"/>
-    <ds:schemaRef ds:uri="http://schemas.microsoft.com/office/2006/documentManagement/types"/>
-    <ds:schemaRef ds:uri="http://www.w3.org/XML/1998/namespace"/>
-    <ds:schemaRef ds:uri="http://schemas.microsoft.com/office/2006/metadata/properties"/>
-    <ds:schemaRef ds:uri="http://schemas.openxmlformats.org/package/2006/metadata/core-properties"/>
+    <ds:schemaRef ds:uri="http://schemas.microsoft.com/sharepoint/v3/contenttype/forms"/>
   </ds:schemaRefs>
 </ds:datastoreItem>
 </file>

</xml_diff>

<commit_message>
actualización del documento, ejercicios del 6.6 al 8.7
</commit_message>
<xml_diff>
--- a/PR_01.1/Practica 1.1.docx
+++ b/PR_01.1/Practica 1.1.docx
@@ -3,6 +3,9 @@
 <w:document xmlns:wpc="http://schemas.microsoft.com/office/word/2010/wordprocessingCanvas" xmlns:cx="http://schemas.microsoft.com/office/drawing/2014/chartex" xmlns:cx1="http://schemas.microsoft.com/office/drawing/2015/9/8/chartex" xmlns:cx2="http://schemas.microsoft.com/office/drawing/2015/10/21/chartex" xmlns:cx3="http://schemas.microsoft.com/office/drawing/2016/5/9/chartex" xmlns:cx4="http://schemas.microsoft.com/office/drawing/2016/5/10/chartex" xmlns:cx5="http://schemas.microsoft.com/office/drawing/2016/5/11/chartex" xmlns:cx6="http://schemas.microsoft.com/office/drawing/2016/5/12/chartex" xmlns:cx7="http://schemas.microsoft.com/office/drawing/2016/5/13/chartex" xmlns:cx8="http://schemas.microsoft.com/office/drawing/2016/5/14/chartex" xmlns:mc="http://schemas.openxmlformats.org/markup-compatibility/2006" xmlns:aink="http://schemas.microsoft.com/office/drawing/2016/ink" xmlns:am3d="http://schemas.microsoft.com/office/drawing/2017/model3d" xmlns:o="urn:schemas-microsoft-com:office:office" xmlns:oel="http://schemas.microsoft.com/office/2019/extlst" xmlns:r="http://schemas.openxmlformats.org/officeDocument/2006/relationships" xmlns:m="http://schemas.openxmlformats.org/officeDocument/2006/math" xmlns:v="urn:schemas-microsoft-com:vml" xmlns:wp14="http://schemas.microsoft.com/office/word/2010/wordprocessingDrawing" xmlns:wp="http://schemas.openxmlformats.org/drawingml/2006/wordprocessingDrawing" xmlns:w10="urn:schemas-microsoft-com:office:word" xmlns:w="http://schemas.openxmlformats.org/wordprocessingml/2006/main" xmlns:w14="http://schemas.microsoft.com/office/word/2010/wordml" xmlns:w15="http://schemas.microsoft.com/office/word/2012/wordml" xmlns:w16cex="http://schemas.microsoft.com/office/word/2018/wordml/cex" xmlns:w16cid="http://schemas.microsoft.com/office/word/2016/wordml/cid" xmlns:w16="http://schemas.microsoft.com/office/word/2018/wordml" xmlns:w16du="http://schemas.microsoft.com/office/word/2023/wordml/word16du" xmlns:w16sdtdh="http://schemas.microsoft.com/office/word/2020/wordml/sdtdatahash" xmlns:w16sdtfl="http://schemas.microsoft.com/office/word/2024/wordml/sdtformatlock" xmlns:w16se="http://schemas.microsoft.com/office/word/2015/wordml/symex" xmlns:wpg="http://schemas.microsoft.com/office/word/2010/wordprocessingGroup" xmlns:wpi="http://schemas.microsoft.com/office/word/2010/wordprocessingInk" xmlns:wne="http://schemas.microsoft.com/office/word/2006/wordml" xmlns:wps="http://schemas.microsoft.com/office/word/2010/wordprocessingShape" mc:Ignorable="w14 w15 w16se w16cid w16 w16cex w16sdtdh w16sdtfl w16du wp14">
   <w:body>
     <w:p>
+      <w:pPr>
+        <w:pStyle w:val="Lista"/>
+      </w:pPr>
       <w:r>
         <w:t>1.- Conceptos B</w:t>
       </w:r>
@@ -17,6 +20,9 @@
       </w:r>
     </w:p>
     <w:p>
+      <w:pPr>
+        <w:pStyle w:val="Lista"/>
+      </w:pPr>
       <w:r>
         <w:t>1.1</w:t>
       </w:r>
@@ -42,7 +48,7 @@
                     <pic:cNvPicPr/>
                   </pic:nvPicPr>
                   <pic:blipFill>
-                    <a:blip r:embed="rId7"/>
+                    <a:blip r:embed="rId8"/>
                     <a:stretch>
                       <a:fillRect/>
                     </a:stretch>
@@ -64,6 +70,9 @@
       </w:r>
     </w:p>
     <w:p>
+      <w:pPr>
+        <w:pStyle w:val="Textoindependiente"/>
+      </w:pPr>
       <w:r>
         <w:t>1.2</w:t>
       </w:r>
@@ -89,7 +98,7 @@
                     <pic:cNvPicPr/>
                   </pic:nvPicPr>
                   <pic:blipFill>
-                    <a:blip r:embed="rId8"/>
+                    <a:blip r:embed="rId9"/>
                     <a:stretch>
                       <a:fillRect/>
                     </a:stretch>
@@ -111,6 +120,9 @@
       </w:r>
     </w:p>
     <w:p>
+      <w:pPr>
+        <w:pStyle w:val="Textoindependiente"/>
+      </w:pPr>
       <w:r>
         <w:t>1.3</w:t>
       </w:r>
@@ -136,7 +148,7 @@
                     <pic:cNvPicPr/>
                   </pic:nvPicPr>
                   <pic:blipFill>
-                    <a:blip r:embed="rId9"/>
+                    <a:blip r:embed="rId10"/>
                     <a:stretch>
                       <a:fillRect/>
                     </a:stretch>
@@ -158,6 +170,9 @@
       </w:r>
     </w:p>
     <w:p>
+      <w:pPr>
+        <w:pStyle w:val="Textoindependiente"/>
+      </w:pPr>
       <w:r>
         <w:t>1.4</w:t>
       </w:r>
@@ -183,7 +198,7 @@
                     <pic:cNvPicPr/>
                   </pic:nvPicPr>
                   <pic:blipFill>
-                    <a:blip r:embed="rId10"/>
+                    <a:blip r:embed="rId11"/>
                     <a:stretch>
                       <a:fillRect/>
                     </a:stretch>
@@ -205,6 +220,9 @@
       </w:r>
     </w:p>
     <w:p>
+      <w:pPr>
+        <w:pStyle w:val="Textoindependiente"/>
+      </w:pPr>
       <w:r>
         <w:t>1.5</w:t>
       </w:r>
@@ -230,7 +248,7 @@
                     <pic:cNvPicPr/>
                   </pic:nvPicPr>
                   <pic:blipFill>
-                    <a:blip r:embed="rId11"/>
+                    <a:blip r:embed="rId12"/>
                     <a:stretch>
                       <a:fillRect/>
                     </a:stretch>
@@ -254,13 +272,19 @@
     <w:p/>
     <w:p/>
     <w:p>
+      <w:pPr>
+        <w:pStyle w:val="Lista"/>
+      </w:pPr>
+      <w:r>
+        <w:t>2.- Obtener Ayuda y Localizar Archivos</w:t>
+      </w:r>
+    </w:p>
+    <w:p>
+      <w:pPr>
+        <w:pStyle w:val="Lista"/>
+      </w:pPr>
       <w:r>
         <w:lastRenderedPageBreak/>
-        <w:t>2.- Obtener Ayuda y Localizar Archivos</w:t>
-      </w:r>
-    </w:p>
-    <w:p>
-      <w:r>
         <w:t>2.1</w:t>
       </w:r>
     </w:p>
@@ -285,7 +309,7 @@
                     <pic:cNvPicPr/>
                   </pic:nvPicPr>
                   <pic:blipFill>
-                    <a:blip r:embed="rId12"/>
+                    <a:blip r:embed="rId13"/>
                     <a:stretch>
                       <a:fillRect/>
                     </a:stretch>
@@ -307,6 +331,9 @@
       </w:r>
     </w:p>
     <w:p>
+      <w:pPr>
+        <w:pStyle w:val="Textoindependiente"/>
+      </w:pPr>
       <w:r>
         <w:t>Se encuentra en la sección 1, ya que arriba nos lo indica con el CHMOD(1)</w:t>
       </w:r>
@@ -332,7 +359,7 @@
                     <pic:cNvPicPr/>
                   </pic:nvPicPr>
                   <pic:blipFill>
-                    <a:blip r:embed="rId13"/>
+                    <a:blip r:embed="rId14"/>
                     <a:stretch>
                       <a:fillRect/>
                     </a:stretch>
@@ -354,11 +381,17 @@
       </w:r>
     </w:p>
     <w:p>
+      <w:pPr>
+        <w:pStyle w:val="Lista"/>
+      </w:pPr>
       <w:r>
         <w:t>Indica que es un comando de Usuario</w:t>
       </w:r>
     </w:p>
     <w:p>
+      <w:pPr>
+        <w:pStyle w:val="Lista"/>
+      </w:pPr>
       <w:r>
         <w:t>2.2</w:t>
       </w:r>
@@ -384,7 +417,7 @@
                     <pic:cNvPicPr/>
                   </pic:nvPicPr>
                   <pic:blipFill>
-                    <a:blip r:embed="rId14"/>
+                    <a:blip r:embed="rId15"/>
                     <a:stretch>
                       <a:fillRect/>
                     </a:stretch>
@@ -406,11 +439,17 @@
       </w:r>
     </w:p>
     <w:p>
+      <w:pPr>
+        <w:pStyle w:val="Textoindependiente"/>
+      </w:pPr>
       <w:r>
         <w:t>El comando “ls -S” es el que ordena los archivos por tamaño</w:t>
       </w:r>
     </w:p>
     <w:p>
+      <w:pPr>
+        <w:pStyle w:val="Textoindependiente"/>
+      </w:pPr>
       <w:r>
         <w:t>2.3</w:t>
       </w:r>
@@ -436,7 +475,7 @@
                     <pic:cNvPicPr/>
                   </pic:nvPicPr>
                   <pic:blipFill>
-                    <a:blip r:embed="rId15"/>
+                    <a:blip r:embed="rId16"/>
                     <a:stretch>
                       <a:fillRect/>
                     </a:stretch>
@@ -458,8 +497,10 @@
       </w:r>
     </w:p>
     <w:p>
-      <w:r>
-        <w:lastRenderedPageBreak/>
+      <w:pPr>
+        <w:pStyle w:val="Textoindependiente"/>
+      </w:pPr>
+      <w:r>
         <w:t>2.4</w:t>
       </w:r>
     </w:p>
@@ -468,6 +509,7 @@
         <w:rPr>
           <w:noProof/>
         </w:rPr>
+        <w:lastRenderedPageBreak/>
         <w:drawing>
           <wp:inline distT="0" distB="0" distL="0" distR="0" wp14:anchorId="16213AB4" wp14:editId="60D47CA5">
             <wp:extent cx="4429743" cy="800212"/>
@@ -484,7 +526,7 @@
                     <pic:cNvPicPr/>
                   </pic:nvPicPr>
                   <pic:blipFill>
-                    <a:blip r:embed="rId16"/>
+                    <a:blip r:embed="rId17"/>
                     <a:stretch>
                       <a:fillRect/>
                     </a:stretch>
@@ -506,6 +548,9 @@
       </w:r>
     </w:p>
     <w:p>
+      <w:pPr>
+        <w:pStyle w:val="Textoindependiente"/>
+      </w:pPr>
       <w:r>
         <w:t>No</w:t>
       </w:r>
@@ -520,11 +565,17 @@
       </w:r>
     </w:p>
     <w:p>
+      <w:pPr>
+        <w:pStyle w:val="Textoindependiente"/>
+      </w:pPr>
       <w:r>
         <w:t>2.5</w:t>
       </w:r>
     </w:p>
     <w:p>
+      <w:pPr>
+        <w:pStyle w:val="Textoindependiente"/>
+      </w:pPr>
       <w:r>
         <w:t xml:space="preserve">Ejecutamos el </w:t>
       </w:r>
@@ -556,7 +607,7 @@
                     <pic:cNvPicPr/>
                   </pic:nvPicPr>
                   <pic:blipFill>
-                    <a:blip r:embed="rId17"/>
+                    <a:blip r:embed="rId18"/>
                     <a:stretch>
                       <a:fillRect/>
                     </a:stretch>
@@ -598,7 +649,7 @@
                     <pic:cNvPicPr/>
                   </pic:nvPicPr>
                   <pic:blipFill>
-                    <a:blip r:embed="rId18"/>
+                    <a:blip r:embed="rId19"/>
                     <a:stretch>
                       <a:fillRect/>
                     </a:stretch>
@@ -620,6 +671,9 @@
       </w:r>
     </w:p>
     <w:p>
+      <w:pPr>
+        <w:pStyle w:val="Textoindependiente"/>
+      </w:pPr>
       <w:r>
         <w:t>3.1</w:t>
       </w:r>
@@ -645,7 +699,7 @@
                     <pic:cNvPicPr/>
                   </pic:nvPicPr>
                   <pic:blipFill>
-                    <a:blip r:embed="rId19"/>
+                    <a:blip r:embed="rId20"/>
                     <a:stretch>
                       <a:fillRect/>
                     </a:stretch>
@@ -667,6 +721,9 @@
       </w:r>
     </w:p>
     <w:p>
+      <w:pPr>
+        <w:pStyle w:val="Textoindependiente"/>
+      </w:pPr>
       <w:r>
         <w:t>3.2</w:t>
       </w:r>
@@ -692,7 +749,7 @@
                     <pic:cNvPicPr/>
                   </pic:nvPicPr>
                   <pic:blipFill>
-                    <a:blip r:embed="rId20"/>
+                    <a:blip r:embed="rId21"/>
                     <a:stretch>
                       <a:fillRect/>
                     </a:stretch>
@@ -714,6 +771,9 @@
       </w:r>
     </w:p>
     <w:p>
+      <w:pPr>
+        <w:pStyle w:val="Textoindependiente"/>
+      </w:pPr>
       <w:r>
         <w:t>3.3</w:t>
       </w:r>
@@ -739,7 +799,7 @@
                     <pic:cNvPicPr/>
                   </pic:nvPicPr>
                   <pic:blipFill>
-                    <a:blip r:embed="rId21"/>
+                    <a:blip r:embed="rId22"/>
                     <a:stretch>
                       <a:fillRect/>
                     </a:stretch>
@@ -761,11 +821,17 @@
       </w:r>
     </w:p>
     <w:p>
+      <w:pPr>
+        <w:pStyle w:val="Lista"/>
+      </w:pPr>
       <w:r>
         <w:t>3.4</w:t>
       </w:r>
     </w:p>
     <w:p>
+      <w:pPr>
+        <w:pStyle w:val="Lista"/>
+      </w:pPr>
       <w:r>
         <w:t>Hace que los datos de</w:t>
       </w:r>
@@ -774,8 +840,184 @@
       </w:r>
     </w:p>
     <w:p>
+      <w:pPr>
+        <w:pStyle w:val="Lista"/>
+      </w:pPr>
       <w:r>
         <w:t>3.5</w:t>
+      </w:r>
+    </w:p>
+    <w:p>
+      <w:r>
+        <w:rPr>
+          <w:noProof/>
+        </w:rPr>
+        <w:drawing>
+          <wp:inline distT="0" distB="0" distL="0" distR="0" wp14:anchorId="402E9621" wp14:editId="2F837EEB">
+            <wp:extent cx="4315427" cy="924054"/>
+            <wp:effectExtent l="0" t="0" r="9525" b="9525"/>
+            <wp:docPr id="1620189470" name="Imagen 1" descr="Texto&#10;&#10;El contenido generado por IA puede ser incorrecto."/>
+            <wp:cNvGraphicFramePr>
+              <a:graphicFrameLocks xmlns:a="http://schemas.openxmlformats.org/drawingml/2006/main" noChangeAspect="1"/>
+            </wp:cNvGraphicFramePr>
+            <a:graphic xmlns:a="http://schemas.openxmlformats.org/drawingml/2006/main">
+              <a:graphicData uri="http://schemas.openxmlformats.org/drawingml/2006/picture">
+                <pic:pic xmlns:pic="http://schemas.openxmlformats.org/drawingml/2006/picture">
+                  <pic:nvPicPr>
+                    <pic:cNvPr id="1620189470" name="Imagen 1" descr="Texto&#10;&#10;El contenido generado por IA puede ser incorrecto."/>
+                    <pic:cNvPicPr/>
+                  </pic:nvPicPr>
+                  <pic:blipFill>
+                    <a:blip r:embed="rId23"/>
+                    <a:stretch>
+                      <a:fillRect/>
+                    </a:stretch>
+                  </pic:blipFill>
+                  <pic:spPr>
+                    <a:xfrm>
+                      <a:off x="0" y="0"/>
+                      <a:ext cx="4315427" cy="924054"/>
+                    </a:xfrm>
+                    <a:prstGeom prst="rect">
+                      <a:avLst/>
+                    </a:prstGeom>
+                  </pic:spPr>
+                </pic:pic>
+              </a:graphicData>
+            </a:graphic>
+          </wp:inline>
+        </w:drawing>
+      </w:r>
+    </w:p>
+    <w:p>
+      <w:pPr>
+        <w:pStyle w:val="Textoindependiente"/>
+      </w:pPr>
+      <w:r>
+        <w:lastRenderedPageBreak/>
+        <w:t xml:space="preserve">Si lo usáramos en el directorio raíz, nos listaría todos los directorios y los archivos de sistema, esto es peligroso porque </w:t>
+      </w:r>
+      <w:r>
+        <w:t xml:space="preserve">la cantidad de archivos que tienen esos directorios podría hacer que </w:t>
+      </w:r>
+      <w:r>
+        <w:t>el sistema se vuelva más lento ya que le estaríamos pidiendo una cantidad inmensa de datos.</w:t>
+      </w:r>
+    </w:p>
+    <w:p>
+      <w:pPr>
+        <w:pStyle w:val="Ttulo1"/>
+      </w:pPr>
+      <w:r>
+        <w:t>4.1</w:t>
+      </w:r>
+    </w:p>
+    <w:p>
+      <w:r>
+        <w:rPr>
+          <w:noProof/>
+        </w:rPr>
+        <w:drawing>
+          <wp:inline distT="0" distB="0" distL="0" distR="0" wp14:anchorId="552B5D91" wp14:editId="40D4410F">
+            <wp:extent cx="5258534" cy="1457528"/>
+            <wp:effectExtent l="0" t="0" r="0" b="9525"/>
+            <wp:docPr id="2059892129" name="Imagen 1" descr="Texto&#10;&#10;El contenido generado por IA puede ser incorrecto."/>
+            <wp:cNvGraphicFramePr>
+              <a:graphicFrameLocks xmlns:a="http://schemas.openxmlformats.org/drawingml/2006/main" noChangeAspect="1"/>
+            </wp:cNvGraphicFramePr>
+            <a:graphic xmlns:a="http://schemas.openxmlformats.org/drawingml/2006/main">
+              <a:graphicData uri="http://schemas.openxmlformats.org/drawingml/2006/picture">
+                <pic:pic xmlns:pic="http://schemas.openxmlformats.org/drawingml/2006/picture">
+                  <pic:nvPicPr>
+                    <pic:cNvPr id="2059892129" name="Imagen 1" descr="Texto&#10;&#10;El contenido generado por IA puede ser incorrecto."/>
+                    <pic:cNvPicPr/>
+                  </pic:nvPicPr>
+                  <pic:blipFill>
+                    <a:blip r:embed="rId24"/>
+                    <a:stretch>
+                      <a:fillRect/>
+                    </a:stretch>
+                  </pic:blipFill>
+                  <pic:spPr>
+                    <a:xfrm>
+                      <a:off x="0" y="0"/>
+                      <a:ext cx="5258534" cy="1457528"/>
+                    </a:xfrm>
+                    <a:prstGeom prst="rect">
+                      <a:avLst/>
+                    </a:prstGeom>
+                  </pic:spPr>
+                </pic:pic>
+              </a:graphicData>
+            </a:graphic>
+          </wp:inline>
+        </w:drawing>
+      </w:r>
+    </w:p>
+    <w:p>
+      <w:pPr>
+        <w:pStyle w:val="Textoindependiente"/>
+      </w:pPr>
+      <w:r>
+        <w:t>Uso el comando tree para que se vea que se han creado los archivos</w:t>
+      </w:r>
+    </w:p>
+    <w:p>
+      <w:pPr>
+        <w:pStyle w:val="Textoindependiente"/>
+      </w:pPr>
+      <w:r>
+        <w:t>4.2</w:t>
+      </w:r>
+    </w:p>
+    <w:p>
+      <w:r>
+        <w:rPr>
+          <w:noProof/>
+        </w:rPr>
+        <w:drawing>
+          <wp:inline distT="0" distB="0" distL="0" distR="0" wp14:anchorId="5D188029" wp14:editId="3E96F2AD">
+            <wp:extent cx="4934639" cy="2438740"/>
+            <wp:effectExtent l="0" t="0" r="0" b="0"/>
+            <wp:docPr id="140168163" name="Imagen 1" descr="Texto&#10;&#10;El contenido generado por IA puede ser incorrecto."/>
+            <wp:cNvGraphicFramePr>
+              <a:graphicFrameLocks xmlns:a="http://schemas.openxmlformats.org/drawingml/2006/main" noChangeAspect="1"/>
+            </wp:cNvGraphicFramePr>
+            <a:graphic xmlns:a="http://schemas.openxmlformats.org/drawingml/2006/main">
+              <a:graphicData uri="http://schemas.openxmlformats.org/drawingml/2006/picture">
+                <pic:pic xmlns:pic="http://schemas.openxmlformats.org/drawingml/2006/picture">
+                  <pic:nvPicPr>
+                    <pic:cNvPr id="140168163" name="Imagen 1" descr="Texto&#10;&#10;El contenido generado por IA puede ser incorrecto."/>
+                    <pic:cNvPicPr/>
+                  </pic:nvPicPr>
+                  <pic:blipFill>
+                    <a:blip r:embed="rId25"/>
+                    <a:stretch>
+                      <a:fillRect/>
+                    </a:stretch>
+                  </pic:blipFill>
+                  <pic:spPr>
+                    <a:xfrm>
+                      <a:off x="0" y="0"/>
+                      <a:ext cx="4934639" cy="2438740"/>
+                    </a:xfrm>
+                    <a:prstGeom prst="rect">
+                      <a:avLst/>
+                    </a:prstGeom>
+                  </pic:spPr>
+                </pic:pic>
+              </a:graphicData>
+            </a:graphic>
+          </wp:inline>
+        </w:drawing>
+      </w:r>
+    </w:p>
+    <w:p>
+      <w:pPr>
+        <w:pStyle w:val="Textoindependiente"/>
+      </w:pPr>
+      <w:r>
+        <w:t>4.3</w:t>
       </w:r>
     </w:p>
     <w:p>
@@ -785,161 +1027,6 @@
         </w:rPr>
         <w:lastRenderedPageBreak/>
         <w:drawing>
-          <wp:inline distT="0" distB="0" distL="0" distR="0" wp14:anchorId="402E9621" wp14:editId="2F837EEB">
-            <wp:extent cx="4315427" cy="924054"/>
-            <wp:effectExtent l="0" t="0" r="9525" b="9525"/>
-            <wp:docPr id="1620189470" name="Imagen 1" descr="Texto&#10;&#10;El contenido generado por IA puede ser incorrecto."/>
-            <wp:cNvGraphicFramePr>
-              <a:graphicFrameLocks xmlns:a="http://schemas.openxmlformats.org/drawingml/2006/main" noChangeAspect="1"/>
-            </wp:cNvGraphicFramePr>
-            <a:graphic xmlns:a="http://schemas.openxmlformats.org/drawingml/2006/main">
-              <a:graphicData uri="http://schemas.openxmlformats.org/drawingml/2006/picture">
-                <pic:pic xmlns:pic="http://schemas.openxmlformats.org/drawingml/2006/picture">
-                  <pic:nvPicPr>
-                    <pic:cNvPr id="1620189470" name="Imagen 1" descr="Texto&#10;&#10;El contenido generado por IA puede ser incorrecto."/>
-                    <pic:cNvPicPr/>
-                  </pic:nvPicPr>
-                  <pic:blipFill>
-                    <a:blip r:embed="rId22"/>
-                    <a:stretch>
-                      <a:fillRect/>
-                    </a:stretch>
-                  </pic:blipFill>
-                  <pic:spPr>
-                    <a:xfrm>
-                      <a:off x="0" y="0"/>
-                      <a:ext cx="4315427" cy="924054"/>
-                    </a:xfrm>
-                    <a:prstGeom prst="rect">
-                      <a:avLst/>
-                    </a:prstGeom>
-                  </pic:spPr>
-                </pic:pic>
-              </a:graphicData>
-            </a:graphic>
-          </wp:inline>
-        </w:drawing>
-      </w:r>
-    </w:p>
-    <w:p>
-      <w:r>
-        <w:t xml:space="preserve">Si lo usáramos en el directorio raíz, nos listaría todos los directorios y los archivos de sistema, esto es peligroso porque </w:t>
-      </w:r>
-      <w:r>
-        <w:t xml:space="preserve">la cantidad de archivos que tienen esos directorios podría hacer que </w:t>
-      </w:r>
-      <w:r>
-        <w:t>el sistema se vuelva más lento ya que le estaríamos pidiendo una cantidad inmensa de datos.</w:t>
-      </w:r>
-    </w:p>
-    <w:p>
-      <w:r>
-        <w:t>4.1</w:t>
-      </w:r>
-    </w:p>
-    <w:p>
-      <w:r>
-        <w:rPr>
-          <w:noProof/>
-        </w:rPr>
-        <w:drawing>
-          <wp:inline distT="0" distB="0" distL="0" distR="0" wp14:anchorId="552B5D91" wp14:editId="40D4410F">
-            <wp:extent cx="5258534" cy="1457528"/>
-            <wp:effectExtent l="0" t="0" r="0" b="9525"/>
-            <wp:docPr id="2059892129" name="Imagen 1" descr="Texto&#10;&#10;El contenido generado por IA puede ser incorrecto."/>
-            <wp:cNvGraphicFramePr>
-              <a:graphicFrameLocks xmlns:a="http://schemas.openxmlformats.org/drawingml/2006/main" noChangeAspect="1"/>
-            </wp:cNvGraphicFramePr>
-            <a:graphic xmlns:a="http://schemas.openxmlformats.org/drawingml/2006/main">
-              <a:graphicData uri="http://schemas.openxmlformats.org/drawingml/2006/picture">
-                <pic:pic xmlns:pic="http://schemas.openxmlformats.org/drawingml/2006/picture">
-                  <pic:nvPicPr>
-                    <pic:cNvPr id="2059892129" name="Imagen 1" descr="Texto&#10;&#10;El contenido generado por IA puede ser incorrecto."/>
-                    <pic:cNvPicPr/>
-                  </pic:nvPicPr>
-                  <pic:blipFill>
-                    <a:blip r:embed="rId23"/>
-                    <a:stretch>
-                      <a:fillRect/>
-                    </a:stretch>
-                  </pic:blipFill>
-                  <pic:spPr>
-                    <a:xfrm>
-                      <a:off x="0" y="0"/>
-                      <a:ext cx="5258534" cy="1457528"/>
-                    </a:xfrm>
-                    <a:prstGeom prst="rect">
-                      <a:avLst/>
-                    </a:prstGeom>
-                  </pic:spPr>
-                </pic:pic>
-              </a:graphicData>
-            </a:graphic>
-          </wp:inline>
-        </w:drawing>
-      </w:r>
-    </w:p>
-    <w:p>
-      <w:r>
-        <w:t>Uso el comando tree para que se vea que se han creado los archivos</w:t>
-      </w:r>
-    </w:p>
-    <w:p>
-      <w:r>
-        <w:t>4.2</w:t>
-      </w:r>
-    </w:p>
-    <w:p>
-      <w:r>
-        <w:rPr>
-          <w:noProof/>
-        </w:rPr>
-        <w:drawing>
-          <wp:inline distT="0" distB="0" distL="0" distR="0" wp14:anchorId="5D188029" wp14:editId="3E96F2AD">
-            <wp:extent cx="4934639" cy="2438740"/>
-            <wp:effectExtent l="0" t="0" r="0" b="0"/>
-            <wp:docPr id="140168163" name="Imagen 1" descr="Texto&#10;&#10;El contenido generado por IA puede ser incorrecto."/>
-            <wp:cNvGraphicFramePr>
-              <a:graphicFrameLocks xmlns:a="http://schemas.openxmlformats.org/drawingml/2006/main" noChangeAspect="1"/>
-            </wp:cNvGraphicFramePr>
-            <a:graphic xmlns:a="http://schemas.openxmlformats.org/drawingml/2006/main">
-              <a:graphicData uri="http://schemas.openxmlformats.org/drawingml/2006/picture">
-                <pic:pic xmlns:pic="http://schemas.openxmlformats.org/drawingml/2006/picture">
-                  <pic:nvPicPr>
-                    <pic:cNvPr id="140168163" name="Imagen 1" descr="Texto&#10;&#10;El contenido generado por IA puede ser incorrecto."/>
-                    <pic:cNvPicPr/>
-                  </pic:nvPicPr>
-                  <pic:blipFill>
-                    <a:blip r:embed="rId24"/>
-                    <a:stretch>
-                      <a:fillRect/>
-                    </a:stretch>
-                  </pic:blipFill>
-                  <pic:spPr>
-                    <a:xfrm>
-                      <a:off x="0" y="0"/>
-                      <a:ext cx="4934639" cy="2438740"/>
-                    </a:xfrm>
-                    <a:prstGeom prst="rect">
-                      <a:avLst/>
-                    </a:prstGeom>
-                  </pic:spPr>
-                </pic:pic>
-              </a:graphicData>
-            </a:graphic>
-          </wp:inline>
-        </w:drawing>
-      </w:r>
-    </w:p>
-    <w:p>
-      <w:r>
-        <w:t>4.3</w:t>
-      </w:r>
-    </w:p>
-    <w:p>
-      <w:r>
-        <w:lastRenderedPageBreak/>
-        <w:drawing>
           <wp:inline distT="0" distB="0" distL="0" distR="0" wp14:anchorId="0EC7C321" wp14:editId="22C3482C">
             <wp:extent cx="4848902" cy="3096057"/>
             <wp:effectExtent l="0" t="0" r="8890" b="9525"/>
@@ -955,7 +1042,7 @@
                     <pic:cNvPicPr/>
                   </pic:nvPicPr>
                   <pic:blipFill>
-                    <a:blip r:embed="rId25"/>
+                    <a:blip r:embed="rId26"/>
                     <a:stretch>
                       <a:fillRect/>
                     </a:stretch>
@@ -977,12 +1064,18 @@
       </w:r>
     </w:p>
     <w:p>
+      <w:pPr>
+        <w:pStyle w:val="Textoindependiente"/>
+      </w:pPr>
       <w:r>
         <w:t>4.4</w:t>
       </w:r>
     </w:p>
     <w:p>
       <w:r>
+        <w:rPr>
+          <w:noProof/>
+        </w:rPr>
         <w:drawing>
           <wp:inline distT="0" distB="0" distL="0" distR="0" wp14:anchorId="07231357" wp14:editId="64627E9A">
             <wp:extent cx="5400040" cy="467995"/>
@@ -999,7 +1092,7 @@
                     <pic:cNvPicPr/>
                   </pic:nvPicPr>
                   <pic:blipFill>
-                    <a:blip r:embed="rId26"/>
+                    <a:blip r:embed="rId27"/>
                     <a:stretch>
                       <a:fillRect/>
                     </a:stretch>
@@ -1027,80 +1120,1254 @@
     </w:p>
     <w:p>
       <w:r>
-        <w:drawing>
-          <wp:inline distT="0" distB="0" distL="0" distR="0" wp14:anchorId="0FC047A4" wp14:editId="4DB13BCC">
-            <wp:extent cx="2772162" cy="962159"/>
+        <w:t>Unos pocos archivos que me devolvió el comando</w:t>
+      </w:r>
+    </w:p>
+    <w:p>
+      <w:r>
+        <w:rPr>
+          <w:noProof/>
+        </w:rPr>
+        <w:drawing>
+          <wp:inline distT="0" distB="0" distL="0" distR="0" wp14:anchorId="5089A85F" wp14:editId="4C0D18A8">
+            <wp:extent cx="4753638" cy="2610214"/>
+            <wp:effectExtent l="0" t="0" r="8890" b="0"/>
+            <wp:docPr id="1335024683" name="Imagen 1" descr="Texto&#10;&#10;El contenido generado por IA puede ser incorrecto."/>
+            <wp:cNvGraphicFramePr>
+              <a:graphicFrameLocks xmlns:a="http://schemas.openxmlformats.org/drawingml/2006/main" noChangeAspect="1"/>
+            </wp:cNvGraphicFramePr>
+            <a:graphic xmlns:a="http://schemas.openxmlformats.org/drawingml/2006/main">
+              <a:graphicData uri="http://schemas.openxmlformats.org/drawingml/2006/picture">
+                <pic:pic xmlns:pic="http://schemas.openxmlformats.org/drawingml/2006/picture">
+                  <pic:nvPicPr>
+                    <pic:cNvPr id="1335024683" name="Imagen 1" descr="Texto&#10;&#10;El contenido generado por IA puede ser incorrecto."/>
+                    <pic:cNvPicPr/>
+                  </pic:nvPicPr>
+                  <pic:blipFill>
+                    <a:blip r:embed="rId28"/>
+                    <a:stretch>
+                      <a:fillRect/>
+                    </a:stretch>
+                  </pic:blipFill>
+                  <pic:spPr>
+                    <a:xfrm>
+                      <a:off x="0" y="0"/>
+                      <a:ext cx="4753638" cy="2610214"/>
+                    </a:xfrm>
+                    <a:prstGeom prst="rect">
+                      <a:avLst/>
+                    </a:prstGeom>
+                  </pic:spPr>
+                </pic:pic>
+              </a:graphicData>
+            </a:graphic>
+          </wp:inline>
+        </w:drawing>
+      </w:r>
+    </w:p>
+    <w:p>
+      <w:pPr>
+        <w:pStyle w:val="Textoindependiente"/>
+      </w:pPr>
+      <w:r>
+        <w:t>5.4</w:t>
+      </w:r>
+    </w:p>
+    <w:p>
+      <w:r>
+        <w:rPr>
+          <w:noProof/>
+        </w:rPr>
+        <w:drawing>
+          <wp:inline distT="0" distB="0" distL="0" distR="0" wp14:anchorId="1A823FAB" wp14:editId="6A743698">
+            <wp:extent cx="5344271" cy="790685"/>
+            <wp:effectExtent l="0" t="0" r="8890" b="9525"/>
+            <wp:docPr id="691146636" name="Imagen 1" descr="Texto&#10;&#10;El contenido generado por IA puede ser incorrecto."/>
+            <wp:cNvGraphicFramePr>
+              <a:graphicFrameLocks xmlns:a="http://schemas.openxmlformats.org/drawingml/2006/main" noChangeAspect="1"/>
+            </wp:cNvGraphicFramePr>
+            <a:graphic xmlns:a="http://schemas.openxmlformats.org/drawingml/2006/main">
+              <a:graphicData uri="http://schemas.openxmlformats.org/drawingml/2006/picture">
+                <pic:pic xmlns:pic="http://schemas.openxmlformats.org/drawingml/2006/picture">
+                  <pic:nvPicPr>
+                    <pic:cNvPr id="691146636" name="Imagen 1" descr="Texto&#10;&#10;El contenido generado por IA puede ser incorrecto."/>
+                    <pic:cNvPicPr/>
+                  </pic:nvPicPr>
+                  <pic:blipFill>
+                    <a:blip r:embed="rId29"/>
+                    <a:stretch>
+                      <a:fillRect/>
+                    </a:stretch>
+                  </pic:blipFill>
+                  <pic:spPr>
+                    <a:xfrm>
+                      <a:off x="0" y="0"/>
+                      <a:ext cx="5344271" cy="790685"/>
+                    </a:xfrm>
+                    <a:prstGeom prst="rect">
+                      <a:avLst/>
+                    </a:prstGeom>
+                  </pic:spPr>
+                </pic:pic>
+              </a:graphicData>
+            </a:graphic>
+          </wp:inline>
+        </w:drawing>
+      </w:r>
+    </w:p>
+    <w:p/>
+    <w:p/>
+    <w:p/>
+    <w:p>
+      <w:pPr>
+        <w:pStyle w:val="Textoindependiente"/>
+      </w:pPr>
+      <w:r>
+        <w:t>5.5</w:t>
+      </w:r>
+    </w:p>
+    <w:p>
+      <w:r>
+        <w:rPr>
+          <w:noProof/>
+        </w:rPr>
+        <w:drawing>
+          <wp:inline distT="0" distB="0" distL="0" distR="0" wp14:anchorId="561F6DE5" wp14:editId="20ACB919">
+            <wp:extent cx="4382112" cy="2324424"/>
+            <wp:effectExtent l="0" t="0" r="0" b="0"/>
+            <wp:docPr id="1392513765" name="Imagen 1" descr="Texto&#10;&#10;El contenido generado por IA puede ser incorrecto."/>
+            <wp:cNvGraphicFramePr>
+              <a:graphicFrameLocks xmlns:a="http://schemas.openxmlformats.org/drawingml/2006/main" noChangeAspect="1"/>
+            </wp:cNvGraphicFramePr>
+            <a:graphic xmlns:a="http://schemas.openxmlformats.org/drawingml/2006/main">
+              <a:graphicData uri="http://schemas.openxmlformats.org/drawingml/2006/picture">
+                <pic:pic xmlns:pic="http://schemas.openxmlformats.org/drawingml/2006/picture">
+                  <pic:nvPicPr>
+                    <pic:cNvPr id="1392513765" name="Imagen 1" descr="Texto&#10;&#10;El contenido generado por IA puede ser incorrecto."/>
+                    <pic:cNvPicPr/>
+                  </pic:nvPicPr>
+                  <pic:blipFill>
+                    <a:blip r:embed="rId30"/>
+                    <a:stretch>
+                      <a:fillRect/>
+                    </a:stretch>
+                  </pic:blipFill>
+                  <pic:spPr>
+                    <a:xfrm>
+                      <a:off x="0" y="0"/>
+                      <a:ext cx="4382112" cy="2324424"/>
+                    </a:xfrm>
+                    <a:prstGeom prst="rect">
+                      <a:avLst/>
+                    </a:prstGeom>
+                  </pic:spPr>
+                </pic:pic>
+              </a:graphicData>
+            </a:graphic>
+          </wp:inline>
+        </w:drawing>
+      </w:r>
+    </w:p>
+    <w:p>
+      <w:pPr>
+        <w:pStyle w:val="Textoindependiente"/>
+      </w:pPr>
+      <w:r>
+        <w:t>5.6</w:t>
+      </w:r>
+    </w:p>
+    <w:p>
+      <w:r>
+        <w:rPr>
+          <w:noProof/>
+        </w:rPr>
+        <w:drawing>
+          <wp:inline distT="0" distB="0" distL="0" distR="0" wp14:anchorId="16F11317" wp14:editId="3976239C">
+            <wp:extent cx="3277057" cy="190527"/>
+            <wp:effectExtent l="0" t="0" r="0" b="0"/>
+            <wp:docPr id="496283418" name="Imagen 1"/>
+            <wp:cNvGraphicFramePr>
+              <a:graphicFrameLocks xmlns:a="http://schemas.openxmlformats.org/drawingml/2006/main" noChangeAspect="1"/>
+            </wp:cNvGraphicFramePr>
+            <a:graphic xmlns:a="http://schemas.openxmlformats.org/drawingml/2006/main">
+              <a:graphicData uri="http://schemas.openxmlformats.org/drawingml/2006/picture">
+                <pic:pic xmlns:pic="http://schemas.openxmlformats.org/drawingml/2006/picture">
+                  <pic:nvPicPr>
+                    <pic:cNvPr id="496283418" name=""/>
+                    <pic:cNvPicPr/>
+                  </pic:nvPicPr>
+                  <pic:blipFill>
+                    <a:blip r:embed="rId31"/>
+                    <a:stretch>
+                      <a:fillRect/>
+                    </a:stretch>
+                  </pic:blipFill>
+                  <pic:spPr>
+                    <a:xfrm>
+                      <a:off x="0" y="0"/>
+                      <a:ext cx="3277057" cy="190527"/>
+                    </a:xfrm>
+                    <a:prstGeom prst="rect">
+                      <a:avLst/>
+                    </a:prstGeom>
+                  </pic:spPr>
+                </pic:pic>
+              </a:graphicData>
+            </a:graphic>
+          </wp:inline>
+        </w:drawing>
+      </w:r>
+    </w:p>
+    <w:p>
+      <w:r>
+        <w:rPr>
+          <w:noProof/>
+        </w:rPr>
+        <w:drawing>
+          <wp:inline distT="0" distB="0" distL="0" distR="0" wp14:anchorId="40E7BD97" wp14:editId="644A76B8">
+            <wp:extent cx="5163271" cy="1667108"/>
+            <wp:effectExtent l="0" t="0" r="0" b="9525"/>
+            <wp:docPr id="1507726395" name="Imagen 1" descr="Un conjunto de letras blancas en un fondo blanco&#10;&#10;El contenido generado por IA puede ser incorrecto."/>
+            <wp:cNvGraphicFramePr>
+              <a:graphicFrameLocks xmlns:a="http://schemas.openxmlformats.org/drawingml/2006/main" noChangeAspect="1"/>
+            </wp:cNvGraphicFramePr>
+            <a:graphic xmlns:a="http://schemas.openxmlformats.org/drawingml/2006/main">
+              <a:graphicData uri="http://schemas.openxmlformats.org/drawingml/2006/picture">
+                <pic:pic xmlns:pic="http://schemas.openxmlformats.org/drawingml/2006/picture">
+                  <pic:nvPicPr>
+                    <pic:cNvPr id="1507726395" name="Imagen 1" descr="Un conjunto de letras blancas en un fondo blanco&#10;&#10;El contenido generado por IA puede ser incorrecto."/>
+                    <pic:cNvPicPr/>
+                  </pic:nvPicPr>
+                  <pic:blipFill>
+                    <a:blip r:embed="rId32"/>
+                    <a:stretch>
+                      <a:fillRect/>
+                    </a:stretch>
+                  </pic:blipFill>
+                  <pic:spPr>
+                    <a:xfrm>
+                      <a:off x="0" y="0"/>
+                      <a:ext cx="5163271" cy="1667108"/>
+                    </a:xfrm>
+                    <a:prstGeom prst="rect">
+                      <a:avLst/>
+                    </a:prstGeom>
+                  </pic:spPr>
+                </pic:pic>
+              </a:graphicData>
+            </a:graphic>
+          </wp:inline>
+        </w:drawing>
+      </w:r>
+    </w:p>
+    <w:p>
+      <w:r>
+        <w:rPr>
+          <w:noProof/>
+        </w:rPr>
+        <w:lastRenderedPageBreak/>
+        <w:drawing>
+          <wp:inline distT="0" distB="0" distL="0" distR="0" wp14:anchorId="21400ECA" wp14:editId="34ECC08E">
+            <wp:extent cx="5258534" cy="2772162"/>
+            <wp:effectExtent l="0" t="0" r="0" b="9525"/>
+            <wp:docPr id="1912039171" name="Imagen 1" descr="Texto&#10;&#10;El contenido generado por IA puede ser incorrecto."/>
+            <wp:cNvGraphicFramePr>
+              <a:graphicFrameLocks xmlns:a="http://schemas.openxmlformats.org/drawingml/2006/main" noChangeAspect="1"/>
+            </wp:cNvGraphicFramePr>
+            <a:graphic xmlns:a="http://schemas.openxmlformats.org/drawingml/2006/main">
+              <a:graphicData uri="http://schemas.openxmlformats.org/drawingml/2006/picture">
+                <pic:pic xmlns:pic="http://schemas.openxmlformats.org/drawingml/2006/picture">
+                  <pic:nvPicPr>
+                    <pic:cNvPr id="1912039171" name="Imagen 1" descr="Texto&#10;&#10;El contenido generado por IA puede ser incorrecto."/>
+                    <pic:cNvPicPr/>
+                  </pic:nvPicPr>
+                  <pic:blipFill>
+                    <a:blip r:embed="rId33"/>
+                    <a:stretch>
+                      <a:fillRect/>
+                    </a:stretch>
+                  </pic:blipFill>
+                  <pic:spPr>
+                    <a:xfrm>
+                      <a:off x="0" y="0"/>
+                      <a:ext cx="5258534" cy="2772162"/>
+                    </a:xfrm>
+                    <a:prstGeom prst="rect">
+                      <a:avLst/>
+                    </a:prstGeom>
+                  </pic:spPr>
+                </pic:pic>
+              </a:graphicData>
+            </a:graphic>
+          </wp:inline>
+        </w:drawing>
+      </w:r>
+    </w:p>
+    <w:p/>
+    <w:p/>
+    <w:p>
+      <w:pPr>
+        <w:pStyle w:val="Textoindependiente"/>
+      </w:pPr>
+      <w:r>
+        <w:t>5.7</w:t>
+      </w:r>
+    </w:p>
+    <w:p>
+      <w:r>
+        <w:rPr>
+          <w:noProof/>
+        </w:rPr>
+        <w:drawing>
+          <wp:inline distT="0" distB="0" distL="0" distR="0" wp14:anchorId="2F22D4BF" wp14:editId="0761586D">
+            <wp:extent cx="3419952" cy="1105054"/>
+            <wp:effectExtent l="0" t="0" r="9525" b="0"/>
+            <wp:docPr id="856663522" name="Imagen 1" descr="Texto&#10;&#10;El contenido generado por IA puede ser incorrecto."/>
+            <wp:cNvGraphicFramePr>
+              <a:graphicFrameLocks xmlns:a="http://schemas.openxmlformats.org/drawingml/2006/main" noChangeAspect="1"/>
+            </wp:cNvGraphicFramePr>
+            <a:graphic xmlns:a="http://schemas.openxmlformats.org/drawingml/2006/main">
+              <a:graphicData uri="http://schemas.openxmlformats.org/drawingml/2006/picture">
+                <pic:pic xmlns:pic="http://schemas.openxmlformats.org/drawingml/2006/picture">
+                  <pic:nvPicPr>
+                    <pic:cNvPr id="856663522" name="Imagen 1" descr="Texto&#10;&#10;El contenido generado por IA puede ser incorrecto."/>
+                    <pic:cNvPicPr/>
+                  </pic:nvPicPr>
+                  <pic:blipFill>
+                    <a:blip r:embed="rId34"/>
+                    <a:stretch>
+                      <a:fillRect/>
+                    </a:stretch>
+                  </pic:blipFill>
+                  <pic:spPr>
+                    <a:xfrm>
+                      <a:off x="0" y="0"/>
+                      <a:ext cx="3419952" cy="1105054"/>
+                    </a:xfrm>
+                    <a:prstGeom prst="rect">
+                      <a:avLst/>
+                    </a:prstGeom>
+                  </pic:spPr>
+                </pic:pic>
+              </a:graphicData>
+            </a:graphic>
+          </wp:inline>
+        </w:drawing>
+      </w:r>
+    </w:p>
+    <w:p>
+      <w:pPr>
+        <w:pStyle w:val="Textoindependiente"/>
+      </w:pPr>
+      <w:r>
+        <w:t>6.1</w:t>
+      </w:r>
+    </w:p>
+    <w:p>
+      <w:r>
+        <w:rPr>
+          <w:noProof/>
+        </w:rPr>
+        <w:drawing>
+          <wp:inline distT="0" distB="0" distL="0" distR="0" wp14:anchorId="0FA573BE" wp14:editId="2467E0BC">
+            <wp:extent cx="5058481" cy="2495898"/>
+            <wp:effectExtent l="0" t="0" r="8890" b="0"/>
+            <wp:docPr id="1543191050" name="Imagen 1" descr="Interfaz de usuario gráfica, Texto&#10;&#10;El contenido generado por IA puede ser incorrecto."/>
+            <wp:cNvGraphicFramePr>
+              <a:graphicFrameLocks xmlns:a="http://schemas.openxmlformats.org/drawingml/2006/main" noChangeAspect="1"/>
+            </wp:cNvGraphicFramePr>
+            <a:graphic xmlns:a="http://schemas.openxmlformats.org/drawingml/2006/main">
+              <a:graphicData uri="http://schemas.openxmlformats.org/drawingml/2006/picture">
+                <pic:pic xmlns:pic="http://schemas.openxmlformats.org/drawingml/2006/picture">
+                  <pic:nvPicPr>
+                    <pic:cNvPr id="1543191050" name="Imagen 1" descr="Interfaz de usuario gráfica, Texto&#10;&#10;El contenido generado por IA puede ser incorrecto."/>
+                    <pic:cNvPicPr/>
+                  </pic:nvPicPr>
+                  <pic:blipFill>
+                    <a:blip r:embed="rId35"/>
+                    <a:stretch>
+                      <a:fillRect/>
+                    </a:stretch>
+                  </pic:blipFill>
+                  <pic:spPr>
+                    <a:xfrm>
+                      <a:off x="0" y="0"/>
+                      <a:ext cx="5058481" cy="2495898"/>
+                    </a:xfrm>
+                    <a:prstGeom prst="rect">
+                      <a:avLst/>
+                    </a:prstGeom>
+                  </pic:spPr>
+                </pic:pic>
+              </a:graphicData>
+            </a:graphic>
+          </wp:inline>
+        </w:drawing>
+      </w:r>
+    </w:p>
+    <w:p>
+      <w:pPr>
+        <w:pStyle w:val="Textoindependiente"/>
+      </w:pPr>
+      <w:r>
+        <w:t>6.2</w:t>
+      </w:r>
+    </w:p>
+    <w:p>
+      <w:r>
+        <w:rPr>
+          <w:noProof/>
+        </w:rPr>
+        <w:lastRenderedPageBreak/>
+        <w:drawing>
+          <wp:inline distT="0" distB="0" distL="0" distR="0" wp14:anchorId="1C38DAE9" wp14:editId="1F93AD8E">
+            <wp:extent cx="5239481" cy="2610214"/>
+            <wp:effectExtent l="0" t="0" r="0" b="0"/>
+            <wp:docPr id="1293278910" name="Imagen 1" descr="Interfaz de usuario gráfica, Texto&#10;&#10;El contenido generado por IA puede ser incorrecto."/>
+            <wp:cNvGraphicFramePr>
+              <a:graphicFrameLocks xmlns:a="http://schemas.openxmlformats.org/drawingml/2006/main" noChangeAspect="1"/>
+            </wp:cNvGraphicFramePr>
+            <a:graphic xmlns:a="http://schemas.openxmlformats.org/drawingml/2006/main">
+              <a:graphicData uri="http://schemas.openxmlformats.org/drawingml/2006/picture">
+                <pic:pic xmlns:pic="http://schemas.openxmlformats.org/drawingml/2006/picture">
+                  <pic:nvPicPr>
+                    <pic:cNvPr id="1293278910" name="Imagen 1" descr="Interfaz de usuario gráfica, Texto&#10;&#10;El contenido generado por IA puede ser incorrecto."/>
+                    <pic:cNvPicPr/>
+                  </pic:nvPicPr>
+                  <pic:blipFill>
+                    <a:blip r:embed="rId36"/>
+                    <a:stretch>
+                      <a:fillRect/>
+                    </a:stretch>
+                  </pic:blipFill>
+                  <pic:spPr>
+                    <a:xfrm>
+                      <a:off x="0" y="0"/>
+                      <a:ext cx="5239481" cy="2610214"/>
+                    </a:xfrm>
+                    <a:prstGeom prst="rect">
+                      <a:avLst/>
+                    </a:prstGeom>
+                  </pic:spPr>
+                </pic:pic>
+              </a:graphicData>
+            </a:graphic>
+          </wp:inline>
+        </w:drawing>
+      </w:r>
+    </w:p>
+    <w:p>
+      <w:pPr>
+        <w:pStyle w:val="Textoindependiente"/>
+      </w:pPr>
+      <w:r>
+        <w:t>6.3</w:t>
+      </w:r>
+    </w:p>
+    <w:p>
+      <w:r>
+        <w:rPr>
+          <w:noProof/>
+        </w:rPr>
+        <w:drawing>
+          <wp:inline distT="0" distB="0" distL="0" distR="0" wp14:anchorId="045737A5" wp14:editId="5F6D490D">
+            <wp:extent cx="3591426" cy="476316"/>
+            <wp:effectExtent l="0" t="0" r="9525" b="0"/>
+            <wp:docPr id="1696533965" name="Imagen 1" descr="Imagen que contiene objeto, reloj&#10;&#10;El contenido generado por IA puede ser incorrecto."/>
+            <wp:cNvGraphicFramePr>
+              <a:graphicFrameLocks xmlns:a="http://schemas.openxmlformats.org/drawingml/2006/main" noChangeAspect="1"/>
+            </wp:cNvGraphicFramePr>
+            <a:graphic xmlns:a="http://schemas.openxmlformats.org/drawingml/2006/main">
+              <a:graphicData uri="http://schemas.openxmlformats.org/drawingml/2006/picture">
+                <pic:pic xmlns:pic="http://schemas.openxmlformats.org/drawingml/2006/picture">
+                  <pic:nvPicPr>
+                    <pic:cNvPr id="1696533965" name="Imagen 1" descr="Imagen que contiene objeto, reloj&#10;&#10;El contenido generado por IA puede ser incorrecto."/>
+                    <pic:cNvPicPr/>
+                  </pic:nvPicPr>
+                  <pic:blipFill>
+                    <a:blip r:embed="rId37"/>
+                    <a:stretch>
+                      <a:fillRect/>
+                    </a:stretch>
+                  </pic:blipFill>
+                  <pic:spPr>
+                    <a:xfrm>
+                      <a:off x="0" y="0"/>
+                      <a:ext cx="3591426" cy="476316"/>
+                    </a:xfrm>
+                    <a:prstGeom prst="rect">
+                      <a:avLst/>
+                    </a:prstGeom>
+                  </pic:spPr>
+                </pic:pic>
+              </a:graphicData>
+            </a:graphic>
+          </wp:inline>
+        </w:drawing>
+      </w:r>
+      <w:r>
+        <w:t>^</w:t>
+      </w:r>
+    </w:p>
+    <w:p/>
+    <w:p>
+      <w:pPr>
+        <w:pStyle w:val="Textoindependiente"/>
+      </w:pPr>
+      <w:r>
+        <w:t>6.4</w:t>
+      </w:r>
+    </w:p>
+    <w:p>
+      <w:r>
+        <w:rPr>
+          <w:noProof/>
+        </w:rPr>
+        <w:drawing>
+          <wp:inline distT="0" distB="0" distL="0" distR="0" wp14:anchorId="418519A5" wp14:editId="68795D59">
+            <wp:extent cx="4305901" cy="1914792"/>
+            <wp:effectExtent l="0" t="0" r="0" b="9525"/>
+            <wp:docPr id="1864860809" name="Imagen 1" descr="Interfaz de usuario gráfica, Texto, Aplicación&#10;&#10;El contenido generado por IA puede ser incorrecto."/>
+            <wp:cNvGraphicFramePr>
+              <a:graphicFrameLocks xmlns:a="http://schemas.openxmlformats.org/drawingml/2006/main" noChangeAspect="1"/>
+            </wp:cNvGraphicFramePr>
+            <a:graphic xmlns:a="http://schemas.openxmlformats.org/drawingml/2006/main">
+              <a:graphicData uri="http://schemas.openxmlformats.org/drawingml/2006/picture">
+                <pic:pic xmlns:pic="http://schemas.openxmlformats.org/drawingml/2006/picture">
+                  <pic:nvPicPr>
+                    <pic:cNvPr id="1864860809" name="Imagen 1" descr="Interfaz de usuario gráfica, Texto, Aplicación&#10;&#10;El contenido generado por IA puede ser incorrecto."/>
+                    <pic:cNvPicPr/>
+                  </pic:nvPicPr>
+                  <pic:blipFill>
+                    <a:blip r:embed="rId38"/>
+                    <a:stretch>
+                      <a:fillRect/>
+                    </a:stretch>
+                  </pic:blipFill>
+                  <pic:spPr>
+                    <a:xfrm>
+                      <a:off x="0" y="0"/>
+                      <a:ext cx="4305901" cy="1914792"/>
+                    </a:xfrm>
+                    <a:prstGeom prst="rect">
+                      <a:avLst/>
+                    </a:prstGeom>
+                  </pic:spPr>
+                </pic:pic>
+              </a:graphicData>
+            </a:graphic>
+          </wp:inline>
+        </w:drawing>
+      </w:r>
+    </w:p>
+    <w:p>
+      <w:pPr>
+        <w:pStyle w:val="Textoindependiente"/>
+      </w:pPr>
+      <w:r>
+        <w:t>6.5</w:t>
+      </w:r>
+    </w:p>
+    <w:p>
+      <w:r>
+        <w:rPr>
+          <w:noProof/>
+        </w:rPr>
+        <w:drawing>
+          <wp:inline distT="0" distB="0" distL="0" distR="0" wp14:anchorId="41D8C22F" wp14:editId="6A3FB055">
+            <wp:extent cx="5400040" cy="951230"/>
+            <wp:effectExtent l="0" t="0" r="0" b="1270"/>
+            <wp:docPr id="1346504500" name="Imagen 1" descr="Una pantalla de un video juego&#10;&#10;El contenido generado por IA puede ser incorrecto."/>
+            <wp:cNvGraphicFramePr>
+              <a:graphicFrameLocks xmlns:a="http://schemas.openxmlformats.org/drawingml/2006/main" noChangeAspect="1"/>
+            </wp:cNvGraphicFramePr>
+            <a:graphic xmlns:a="http://schemas.openxmlformats.org/drawingml/2006/main">
+              <a:graphicData uri="http://schemas.openxmlformats.org/drawingml/2006/picture">
+                <pic:pic xmlns:pic="http://schemas.openxmlformats.org/drawingml/2006/picture">
+                  <pic:nvPicPr>
+                    <pic:cNvPr id="1346504500" name="Imagen 1" descr="Una pantalla de un video juego&#10;&#10;El contenido generado por IA puede ser incorrecto."/>
+                    <pic:cNvPicPr/>
+                  </pic:nvPicPr>
+                  <pic:blipFill>
+                    <a:blip r:embed="rId39"/>
+                    <a:stretch>
+                      <a:fillRect/>
+                    </a:stretch>
+                  </pic:blipFill>
+                  <pic:spPr>
+                    <a:xfrm>
+                      <a:off x="0" y="0"/>
+                      <a:ext cx="5400040" cy="951230"/>
+                    </a:xfrm>
+                    <a:prstGeom prst="rect">
+                      <a:avLst/>
+                    </a:prstGeom>
+                  </pic:spPr>
+                </pic:pic>
+              </a:graphicData>
+            </a:graphic>
+          </wp:inline>
+        </w:drawing>
+      </w:r>
+    </w:p>
+    <w:p>
+      <w:pPr>
+        <w:pStyle w:val="Textoindependiente"/>
+      </w:pPr>
+      <w:r>
+        <w:t>6.6</w:t>
+      </w:r>
+    </w:p>
+    <w:p>
+      <w:pPr>
+        <w:pStyle w:val="Textoindependiente"/>
+      </w:pPr>
+      <w:r>
+        <w:t>&gt;: Crea un archivo si no existe y le añade texto, pero si escribes más texto y vuelves a ejecutarlo con &gt; se sobrescribe por lo que el primer mensaje ya no existe.</w:t>
+      </w:r>
+    </w:p>
+    <w:p>
+      <w:pPr>
+        <w:pStyle w:val="Textoindependiente"/>
+      </w:pPr>
+      <w:r>
+        <w:lastRenderedPageBreak/>
+        <w:t>&gt;&gt;: Crea un archivo si no existe y le añade texto, si se escribe más texto y se ejecuta con &gt;&gt; el nuevo texto se añade al final.</w:t>
+      </w:r>
+    </w:p>
+    <w:p>
+      <w:r>
+        <w:drawing>
+          <wp:inline distT="0" distB="0" distL="0" distR="0" wp14:anchorId="2EE0A990" wp14:editId="45916E46">
+            <wp:extent cx="4353533" cy="2181529"/>
+            <wp:effectExtent l="0" t="0" r="9525" b="0"/>
+            <wp:docPr id="1448827978" name="Imagen 1" descr="Texto&#10;&#10;El contenido generado por IA puede ser incorrecto."/>
+            <wp:cNvGraphicFramePr>
+              <a:graphicFrameLocks xmlns:a="http://schemas.openxmlformats.org/drawingml/2006/main" noChangeAspect="1"/>
+            </wp:cNvGraphicFramePr>
+            <a:graphic xmlns:a="http://schemas.openxmlformats.org/drawingml/2006/main">
+              <a:graphicData uri="http://schemas.openxmlformats.org/drawingml/2006/picture">
+                <pic:pic xmlns:pic="http://schemas.openxmlformats.org/drawingml/2006/picture">
+                  <pic:nvPicPr>
+                    <pic:cNvPr id="1448827978" name="Imagen 1" descr="Texto&#10;&#10;El contenido generado por IA puede ser incorrecto."/>
+                    <pic:cNvPicPr/>
+                  </pic:nvPicPr>
+                  <pic:blipFill>
+                    <a:blip r:embed="rId40"/>
+                    <a:stretch>
+                      <a:fillRect/>
+                    </a:stretch>
+                  </pic:blipFill>
+                  <pic:spPr>
+                    <a:xfrm>
+                      <a:off x="0" y="0"/>
+                      <a:ext cx="4353533" cy="2181529"/>
+                    </a:xfrm>
+                    <a:prstGeom prst="rect">
+                      <a:avLst/>
+                    </a:prstGeom>
+                  </pic:spPr>
+                </pic:pic>
+              </a:graphicData>
+            </a:graphic>
+          </wp:inline>
+        </w:drawing>
+      </w:r>
+    </w:p>
+    <w:p/>
+    <w:p/>
+    <w:p/>
+    <w:p/>
+    <w:p>
+      <w:pPr>
+        <w:pStyle w:val="Textoindependiente"/>
+      </w:pPr>
+      <w:r>
+        <w:t>6.7</w:t>
+      </w:r>
+    </w:p>
+    <w:p>
+      <w:r>
+        <w:drawing>
+          <wp:inline distT="0" distB="0" distL="0" distR="0" wp14:anchorId="7D609665" wp14:editId="2021DF94">
+            <wp:extent cx="5400040" cy="2677795"/>
+            <wp:effectExtent l="0" t="0" r="0" b="8255"/>
+            <wp:docPr id="1518712782" name="Imagen 1" descr="Texto&#10;&#10;El contenido generado por IA puede ser incorrecto."/>
+            <wp:cNvGraphicFramePr>
+              <a:graphicFrameLocks xmlns:a="http://schemas.openxmlformats.org/drawingml/2006/main" noChangeAspect="1"/>
+            </wp:cNvGraphicFramePr>
+            <a:graphic xmlns:a="http://schemas.openxmlformats.org/drawingml/2006/main">
+              <a:graphicData uri="http://schemas.openxmlformats.org/drawingml/2006/picture">
+                <pic:pic xmlns:pic="http://schemas.openxmlformats.org/drawingml/2006/picture">
+                  <pic:nvPicPr>
+                    <pic:cNvPr id="1518712782" name="Imagen 1" descr="Texto&#10;&#10;El contenido generado por IA puede ser incorrecto."/>
+                    <pic:cNvPicPr/>
+                  </pic:nvPicPr>
+                  <pic:blipFill>
+                    <a:blip r:embed="rId41"/>
+                    <a:stretch>
+                      <a:fillRect/>
+                    </a:stretch>
+                  </pic:blipFill>
+                  <pic:spPr>
+                    <a:xfrm>
+                      <a:off x="0" y="0"/>
+                      <a:ext cx="5400040" cy="2677795"/>
+                    </a:xfrm>
+                    <a:prstGeom prst="rect">
+                      <a:avLst/>
+                    </a:prstGeom>
+                  </pic:spPr>
+                </pic:pic>
+              </a:graphicData>
+            </a:graphic>
+          </wp:inline>
+        </w:drawing>
+      </w:r>
+    </w:p>
+    <w:p>
+      <w:pPr>
+        <w:pStyle w:val="Textoindependiente"/>
+      </w:pPr>
+      <w:r>
+        <w:t>7.1</w:t>
+      </w:r>
+    </w:p>
+    <w:p>
+      <w:pPr>
+        <w:pStyle w:val="Textoindependiente"/>
+      </w:pPr>
+      <w:r>
+        <w:drawing>
+          <wp:inline distT="0" distB="0" distL="0" distR="0" wp14:anchorId="0A6EC987" wp14:editId="5735E8FD">
+            <wp:extent cx="2876951" cy="352474"/>
+            <wp:effectExtent l="0" t="0" r="0" b="9525"/>
+            <wp:docPr id="1889127855" name="Imagen 1"/>
+            <wp:cNvGraphicFramePr>
+              <a:graphicFrameLocks xmlns:a="http://schemas.openxmlformats.org/drawingml/2006/main" noChangeAspect="1"/>
+            </wp:cNvGraphicFramePr>
+            <a:graphic xmlns:a="http://schemas.openxmlformats.org/drawingml/2006/main">
+              <a:graphicData uri="http://schemas.openxmlformats.org/drawingml/2006/picture">
+                <pic:pic xmlns:pic="http://schemas.openxmlformats.org/drawingml/2006/picture">
+                  <pic:nvPicPr>
+                    <pic:cNvPr id="1889127855" name=""/>
+                    <pic:cNvPicPr/>
+                  </pic:nvPicPr>
+                  <pic:blipFill>
+                    <a:blip r:embed="rId42"/>
+                    <a:stretch>
+                      <a:fillRect/>
+                    </a:stretch>
+                  </pic:blipFill>
+                  <pic:spPr>
+                    <a:xfrm>
+                      <a:off x="0" y="0"/>
+                      <a:ext cx="2876951" cy="352474"/>
+                    </a:xfrm>
+                    <a:prstGeom prst="rect">
+                      <a:avLst/>
+                    </a:prstGeom>
+                  </pic:spPr>
+                </pic:pic>
+              </a:graphicData>
+            </a:graphic>
+          </wp:inline>
+        </w:drawing>
+      </w:r>
+    </w:p>
+    <w:p>
+      <w:r>
+        <w:lastRenderedPageBreak/>
+        <w:drawing>
+          <wp:inline distT="0" distB="0" distL="0" distR="0" wp14:anchorId="58B07FE6" wp14:editId="36CDC8A5">
+            <wp:extent cx="2981741" cy="1057423"/>
+            <wp:effectExtent l="0" t="0" r="0" b="9525"/>
+            <wp:docPr id="1326750943" name="Imagen 1" descr="Texto&#10;&#10;El contenido generado por IA puede ser incorrecto."/>
+            <wp:cNvGraphicFramePr>
+              <a:graphicFrameLocks xmlns:a="http://schemas.openxmlformats.org/drawingml/2006/main" noChangeAspect="1"/>
+            </wp:cNvGraphicFramePr>
+            <a:graphic xmlns:a="http://schemas.openxmlformats.org/drawingml/2006/main">
+              <a:graphicData uri="http://schemas.openxmlformats.org/drawingml/2006/picture">
+                <pic:pic xmlns:pic="http://schemas.openxmlformats.org/drawingml/2006/picture">
+                  <pic:nvPicPr>
+                    <pic:cNvPr id="1326750943" name="Imagen 1" descr="Texto&#10;&#10;El contenido generado por IA puede ser incorrecto."/>
+                    <pic:cNvPicPr/>
+                  </pic:nvPicPr>
+                  <pic:blipFill>
+                    <a:blip r:embed="rId43"/>
+                    <a:stretch>
+                      <a:fillRect/>
+                    </a:stretch>
+                  </pic:blipFill>
+                  <pic:spPr>
+                    <a:xfrm>
+                      <a:off x="0" y="0"/>
+                      <a:ext cx="2981741" cy="1057423"/>
+                    </a:xfrm>
+                    <a:prstGeom prst="rect">
+                      <a:avLst/>
+                    </a:prstGeom>
+                  </pic:spPr>
+                </pic:pic>
+              </a:graphicData>
+            </a:graphic>
+          </wp:inline>
+        </w:drawing>
+      </w:r>
+    </w:p>
+    <w:p>
+      <w:r>
+        <w:drawing>
+          <wp:inline distT="0" distB="0" distL="0" distR="0" wp14:anchorId="604D092A" wp14:editId="7E8111C6">
+            <wp:extent cx="2876951" cy="609685"/>
+            <wp:effectExtent l="0" t="0" r="0" b="0"/>
+            <wp:docPr id="906991439" name="Imagen 1" descr="Texto&#10;&#10;El contenido generado por IA puede ser incorrecto."/>
+            <wp:cNvGraphicFramePr>
+              <a:graphicFrameLocks xmlns:a="http://schemas.openxmlformats.org/drawingml/2006/main" noChangeAspect="1"/>
+            </wp:cNvGraphicFramePr>
+            <a:graphic xmlns:a="http://schemas.openxmlformats.org/drawingml/2006/main">
+              <a:graphicData uri="http://schemas.openxmlformats.org/drawingml/2006/picture">
+                <pic:pic xmlns:pic="http://schemas.openxmlformats.org/drawingml/2006/picture">
+                  <pic:nvPicPr>
+                    <pic:cNvPr id="906991439" name="Imagen 1" descr="Texto&#10;&#10;El contenido generado por IA puede ser incorrecto."/>
+                    <pic:cNvPicPr/>
+                  </pic:nvPicPr>
+                  <pic:blipFill>
+                    <a:blip r:embed="rId44"/>
+                    <a:stretch>
+                      <a:fillRect/>
+                    </a:stretch>
+                  </pic:blipFill>
+                  <pic:spPr>
+                    <a:xfrm>
+                      <a:off x="0" y="0"/>
+                      <a:ext cx="2876951" cy="609685"/>
+                    </a:xfrm>
+                    <a:prstGeom prst="rect">
+                      <a:avLst/>
+                    </a:prstGeom>
+                  </pic:spPr>
+                </pic:pic>
+              </a:graphicData>
+            </a:graphic>
+          </wp:inline>
+        </w:drawing>
+      </w:r>
+    </w:p>
+    <w:p>
+      <w:r>
+        <w:t>7.2</w:t>
+      </w:r>
+    </w:p>
+    <w:p>
+      <w:r>
+        <w:drawing>
+          <wp:inline distT="0" distB="0" distL="0" distR="0" wp14:anchorId="2474A04F" wp14:editId="36CE5119">
+            <wp:extent cx="4172532" cy="676369"/>
+            <wp:effectExtent l="0" t="0" r="0" b="9525"/>
+            <wp:docPr id="83707983" name="Imagen 1" descr="Texto&#10;&#10;El contenido generado por IA puede ser incorrecto."/>
+            <wp:cNvGraphicFramePr>
+              <a:graphicFrameLocks xmlns:a="http://schemas.openxmlformats.org/drawingml/2006/main" noChangeAspect="1"/>
+            </wp:cNvGraphicFramePr>
+            <a:graphic xmlns:a="http://schemas.openxmlformats.org/drawingml/2006/main">
+              <a:graphicData uri="http://schemas.openxmlformats.org/drawingml/2006/picture">
+                <pic:pic xmlns:pic="http://schemas.openxmlformats.org/drawingml/2006/picture">
+                  <pic:nvPicPr>
+                    <pic:cNvPr id="83707983" name="Imagen 1" descr="Texto&#10;&#10;El contenido generado por IA puede ser incorrecto."/>
+                    <pic:cNvPicPr/>
+                  </pic:nvPicPr>
+                  <pic:blipFill>
+                    <a:blip r:embed="rId45"/>
+                    <a:stretch>
+                      <a:fillRect/>
+                    </a:stretch>
+                  </pic:blipFill>
+                  <pic:spPr>
+                    <a:xfrm>
+                      <a:off x="0" y="0"/>
+                      <a:ext cx="4172532" cy="676369"/>
+                    </a:xfrm>
+                    <a:prstGeom prst="rect">
+                      <a:avLst/>
+                    </a:prstGeom>
+                  </pic:spPr>
+                </pic:pic>
+              </a:graphicData>
+            </a:graphic>
+          </wp:inline>
+        </w:drawing>
+      </w:r>
+    </w:p>
+    <w:p>
+      <w:r>
+        <w:t>Si lo ejecuta otro usuario le saldría un error de permiso denegado, porque no tiene los permisos para ejecutar ese script.</w:t>
+      </w:r>
+    </w:p>
+    <w:p/>
+    <w:p/>
+    <w:p/>
+    <w:p/>
+    <w:p>
+      <w:r>
+        <w:t>7.3</w:t>
+      </w:r>
+    </w:p>
+    <w:p>
+      <w:r>
+        <w:drawing>
+          <wp:inline distT="0" distB="0" distL="0" distR="0" wp14:anchorId="6D0D4740" wp14:editId="4C51C85B">
+            <wp:extent cx="2819794" cy="1333686"/>
+            <wp:effectExtent l="0" t="0" r="0" b="0"/>
+            <wp:docPr id="784424748" name="Imagen 1" descr="Texto&#10;&#10;El contenido generado por IA puede ser incorrecto."/>
+            <wp:cNvGraphicFramePr>
+              <a:graphicFrameLocks xmlns:a="http://schemas.openxmlformats.org/drawingml/2006/main" noChangeAspect="1"/>
+            </wp:cNvGraphicFramePr>
+            <a:graphic xmlns:a="http://schemas.openxmlformats.org/drawingml/2006/main">
+              <a:graphicData uri="http://schemas.openxmlformats.org/drawingml/2006/picture">
+                <pic:pic xmlns:pic="http://schemas.openxmlformats.org/drawingml/2006/picture">
+                  <pic:nvPicPr>
+                    <pic:cNvPr id="784424748" name="Imagen 1" descr="Texto&#10;&#10;El contenido generado por IA puede ser incorrecto."/>
+                    <pic:cNvPicPr/>
+                  </pic:nvPicPr>
+                  <pic:blipFill>
+                    <a:blip r:embed="rId46"/>
+                    <a:stretch>
+                      <a:fillRect/>
+                    </a:stretch>
+                  </pic:blipFill>
+                  <pic:spPr>
+                    <a:xfrm>
+                      <a:off x="0" y="0"/>
+                      <a:ext cx="2819794" cy="1333686"/>
+                    </a:xfrm>
+                    <a:prstGeom prst="rect">
+                      <a:avLst/>
+                    </a:prstGeom>
+                  </pic:spPr>
+                </pic:pic>
+              </a:graphicData>
+            </a:graphic>
+          </wp:inline>
+        </w:drawing>
+      </w:r>
+    </w:p>
+    <w:p>
+      <w:r>
+        <w:drawing>
+          <wp:inline distT="0" distB="0" distL="0" distR="0" wp14:anchorId="151BBA4F" wp14:editId="03A084F7">
+            <wp:extent cx="2934109" cy="1247949"/>
+            <wp:effectExtent l="0" t="0" r="0" b="9525"/>
+            <wp:docPr id="1066509294" name="Imagen 1" descr="Texto&#10;&#10;El contenido generado por IA puede ser incorrecto."/>
+            <wp:cNvGraphicFramePr>
+              <a:graphicFrameLocks xmlns:a="http://schemas.openxmlformats.org/drawingml/2006/main" noChangeAspect="1"/>
+            </wp:cNvGraphicFramePr>
+            <a:graphic xmlns:a="http://schemas.openxmlformats.org/drawingml/2006/main">
+              <a:graphicData uri="http://schemas.openxmlformats.org/drawingml/2006/picture">
+                <pic:pic xmlns:pic="http://schemas.openxmlformats.org/drawingml/2006/picture">
+                  <pic:nvPicPr>
+                    <pic:cNvPr id="1066509294" name="Imagen 1" descr="Texto&#10;&#10;El contenido generado por IA puede ser incorrecto."/>
+                    <pic:cNvPicPr/>
+                  </pic:nvPicPr>
+                  <pic:blipFill>
+                    <a:blip r:embed="rId47"/>
+                    <a:stretch>
+                      <a:fillRect/>
+                    </a:stretch>
+                  </pic:blipFill>
+                  <pic:spPr>
+                    <a:xfrm>
+                      <a:off x="0" y="0"/>
+                      <a:ext cx="2934109" cy="1247949"/>
+                    </a:xfrm>
+                    <a:prstGeom prst="rect">
+                      <a:avLst/>
+                    </a:prstGeom>
+                  </pic:spPr>
+                </pic:pic>
+              </a:graphicData>
+            </a:graphic>
+          </wp:inline>
+        </w:drawing>
+      </w:r>
+    </w:p>
+    <w:p>
+      <w:r>
+        <w:t>7.4</w:t>
+      </w:r>
+    </w:p>
+    <w:p>
+      <w:r>
+        <w:lastRenderedPageBreak/>
+        <w:drawing>
+          <wp:inline distT="0" distB="0" distL="0" distR="0" wp14:anchorId="113F44C2" wp14:editId="063BA698">
+            <wp:extent cx="4105848" cy="1914792"/>
             <wp:effectExtent l="0" t="0" r="9525" b="9525"/>
-            <wp:docPr id="1970168600" name="Imagen 1" descr="Texto&#10;&#10;El contenido generado por IA puede ser incorrecto."/>
-            <wp:cNvGraphicFramePr>
-              <a:graphicFrameLocks xmlns:a="http://schemas.openxmlformats.org/drawingml/2006/main" noChangeAspect="1"/>
-            </wp:cNvGraphicFramePr>
-            <a:graphic xmlns:a="http://schemas.openxmlformats.org/drawingml/2006/main">
-              <a:graphicData uri="http://schemas.openxmlformats.org/drawingml/2006/picture">
-                <pic:pic xmlns:pic="http://schemas.openxmlformats.org/drawingml/2006/picture">
-                  <pic:nvPicPr>
-                    <pic:cNvPr id="1970168600" name="Imagen 1" descr="Texto&#10;&#10;El contenido generado por IA puede ser incorrecto."/>
-                    <pic:cNvPicPr/>
-                  </pic:nvPicPr>
-                  <pic:blipFill>
-                    <a:blip r:embed="rId27"/>
-                    <a:stretch>
-                      <a:fillRect/>
-                    </a:stretch>
-                  </pic:blipFill>
-                  <pic:spPr>
-                    <a:xfrm>
-                      <a:off x="0" y="0"/>
-                      <a:ext cx="2772162" cy="962159"/>
-                    </a:xfrm>
-                    <a:prstGeom prst="rect">
-                      <a:avLst/>
-                    </a:prstGeom>
-                  </pic:spPr>
-                </pic:pic>
-              </a:graphicData>
-            </a:graphic>
-          </wp:inline>
-        </w:drawing>
-      </w:r>
-    </w:p>
-    <w:p>
-      <w:r>
-        <w:t>Usamos el comando -r que borra todo el contenido de los directorios</w:t>
-      </w:r>
-    </w:p>
-    <w:p>
-      <w:r>
-        <w:t>4.5</w:t>
-      </w:r>
-    </w:p>
-    <w:p>
-      <w:r>
-        <w:drawing>
-          <wp:inline distT="0" distB="0" distL="0" distR="0" wp14:anchorId="20AC9602" wp14:editId="73CE6201">
-            <wp:extent cx="4505954" cy="666843"/>
+            <wp:docPr id="172622887" name="Imagen 1" descr="Texto&#10;&#10;El contenido generado por IA puede ser incorrecto."/>
+            <wp:cNvGraphicFramePr>
+              <a:graphicFrameLocks xmlns:a="http://schemas.openxmlformats.org/drawingml/2006/main" noChangeAspect="1"/>
+            </wp:cNvGraphicFramePr>
+            <a:graphic xmlns:a="http://schemas.openxmlformats.org/drawingml/2006/main">
+              <a:graphicData uri="http://schemas.openxmlformats.org/drawingml/2006/picture">
+                <pic:pic xmlns:pic="http://schemas.openxmlformats.org/drawingml/2006/picture">
+                  <pic:nvPicPr>
+                    <pic:cNvPr id="172622887" name="Imagen 1" descr="Texto&#10;&#10;El contenido generado por IA puede ser incorrecto."/>
+                    <pic:cNvPicPr/>
+                  </pic:nvPicPr>
+                  <pic:blipFill>
+                    <a:blip r:embed="rId48"/>
+                    <a:stretch>
+                      <a:fillRect/>
+                    </a:stretch>
+                  </pic:blipFill>
+                  <pic:spPr>
+                    <a:xfrm>
+                      <a:off x="0" y="0"/>
+                      <a:ext cx="4105848" cy="1914792"/>
+                    </a:xfrm>
+                    <a:prstGeom prst="rect">
+                      <a:avLst/>
+                    </a:prstGeom>
+                  </pic:spPr>
+                </pic:pic>
+              </a:graphicData>
+            </a:graphic>
+          </wp:inline>
+        </w:drawing>
+      </w:r>
+    </w:p>
+    <w:p>
+      <w:r>
+        <w:drawing>
+          <wp:inline distT="0" distB="0" distL="0" distR="0" wp14:anchorId="6132B0FB" wp14:editId="0B8ECBE4">
+            <wp:extent cx="3048425" cy="943107"/>
+            <wp:effectExtent l="0" t="0" r="0" b="9525"/>
+            <wp:docPr id="1077673347" name="Imagen 1" descr="Texto&#10;&#10;El contenido generado por IA puede ser incorrecto."/>
+            <wp:cNvGraphicFramePr>
+              <a:graphicFrameLocks xmlns:a="http://schemas.openxmlformats.org/drawingml/2006/main" noChangeAspect="1"/>
+            </wp:cNvGraphicFramePr>
+            <a:graphic xmlns:a="http://schemas.openxmlformats.org/drawingml/2006/main">
+              <a:graphicData uri="http://schemas.openxmlformats.org/drawingml/2006/picture">
+                <pic:pic xmlns:pic="http://schemas.openxmlformats.org/drawingml/2006/picture">
+                  <pic:nvPicPr>
+                    <pic:cNvPr id="1077673347" name="Imagen 1" descr="Texto&#10;&#10;El contenido generado por IA puede ser incorrecto."/>
+                    <pic:cNvPicPr/>
+                  </pic:nvPicPr>
+                  <pic:blipFill>
+                    <a:blip r:embed="rId49"/>
+                    <a:stretch>
+                      <a:fillRect/>
+                    </a:stretch>
+                  </pic:blipFill>
+                  <pic:spPr>
+                    <a:xfrm>
+                      <a:off x="0" y="0"/>
+                      <a:ext cx="3048425" cy="943107"/>
+                    </a:xfrm>
+                    <a:prstGeom prst="rect">
+                      <a:avLst/>
+                    </a:prstGeom>
+                  </pic:spPr>
+                </pic:pic>
+              </a:graphicData>
+            </a:graphic>
+          </wp:inline>
+        </w:drawing>
+      </w:r>
+    </w:p>
+    <w:p>
+      <w:r>
+        <w:t>7.5</w:t>
+      </w:r>
+    </w:p>
+    <w:p>
+      <w:r>
+        <w:drawing>
+          <wp:inline distT="0" distB="0" distL="0" distR="0" wp14:anchorId="600CE0CB" wp14:editId="190ABE51">
+            <wp:extent cx="2391109" cy="1286054"/>
             <wp:effectExtent l="0" t="0" r="9525" b="0"/>
-            <wp:docPr id="499587710" name="Imagen 1" descr="Texto&#10;&#10;El contenido generado por IA puede ser incorrecto."/>
-            <wp:cNvGraphicFramePr>
-              <a:graphicFrameLocks xmlns:a="http://schemas.openxmlformats.org/drawingml/2006/main" noChangeAspect="1"/>
-            </wp:cNvGraphicFramePr>
-            <a:graphic xmlns:a="http://schemas.openxmlformats.org/drawingml/2006/main">
-              <a:graphicData uri="http://schemas.openxmlformats.org/drawingml/2006/picture">
-                <pic:pic xmlns:pic="http://schemas.openxmlformats.org/drawingml/2006/picture">
-                  <pic:nvPicPr>
-                    <pic:cNvPr id="499587710" name="Imagen 1" descr="Texto&#10;&#10;El contenido generado por IA puede ser incorrecto."/>
-                    <pic:cNvPicPr/>
-                  </pic:nvPicPr>
-                  <pic:blipFill>
-                    <a:blip r:embed="rId28"/>
-                    <a:stretch>
-                      <a:fillRect/>
-                    </a:stretch>
-                  </pic:blipFill>
-                  <pic:spPr>
-                    <a:xfrm>
-                      <a:off x="0" y="0"/>
-                      <a:ext cx="4505954" cy="666843"/>
+            <wp:docPr id="1056948251" name="Imagen 1" descr="Un reloj digital en la pantalla&#10;&#10;El contenido generado por IA puede ser incorrecto."/>
+            <wp:cNvGraphicFramePr>
+              <a:graphicFrameLocks xmlns:a="http://schemas.openxmlformats.org/drawingml/2006/main" noChangeAspect="1"/>
+            </wp:cNvGraphicFramePr>
+            <a:graphic xmlns:a="http://schemas.openxmlformats.org/drawingml/2006/main">
+              <a:graphicData uri="http://schemas.openxmlformats.org/drawingml/2006/picture">
+                <pic:pic xmlns:pic="http://schemas.openxmlformats.org/drawingml/2006/picture">
+                  <pic:nvPicPr>
+                    <pic:cNvPr id="1056948251" name="Imagen 1" descr="Un reloj digital en la pantalla&#10;&#10;El contenido generado por IA puede ser incorrecto."/>
+                    <pic:cNvPicPr/>
+                  </pic:nvPicPr>
+                  <pic:blipFill>
+                    <a:blip r:embed="rId50"/>
+                    <a:stretch>
+                      <a:fillRect/>
+                    </a:stretch>
+                  </pic:blipFill>
+                  <pic:spPr>
+                    <a:xfrm>
+                      <a:off x="0" y="0"/>
+                      <a:ext cx="2391109" cy="1286054"/>
+                    </a:xfrm>
+                    <a:prstGeom prst="rect">
+                      <a:avLst/>
+                    </a:prstGeom>
+                  </pic:spPr>
+                </pic:pic>
+              </a:graphicData>
+            </a:graphic>
+          </wp:inline>
+        </w:drawing>
+      </w:r>
+    </w:p>
+    <w:p>
+      <w:r>
+        <w:drawing>
+          <wp:inline distT="0" distB="0" distL="0" distR="0" wp14:anchorId="5C7E9836" wp14:editId="0D42467A">
+            <wp:extent cx="2743583" cy="809738"/>
+            <wp:effectExtent l="0" t="0" r="0" b="9525"/>
+            <wp:docPr id="1253325557" name="Imagen 1" descr="Texto&#10;&#10;El contenido generado por IA puede ser incorrecto."/>
+            <wp:cNvGraphicFramePr>
+              <a:graphicFrameLocks xmlns:a="http://schemas.openxmlformats.org/drawingml/2006/main" noChangeAspect="1"/>
+            </wp:cNvGraphicFramePr>
+            <a:graphic xmlns:a="http://schemas.openxmlformats.org/drawingml/2006/main">
+              <a:graphicData uri="http://schemas.openxmlformats.org/drawingml/2006/picture">
+                <pic:pic xmlns:pic="http://schemas.openxmlformats.org/drawingml/2006/picture">
+                  <pic:nvPicPr>
+                    <pic:cNvPr id="1253325557" name="Imagen 1" descr="Texto&#10;&#10;El contenido generado por IA puede ser incorrecto."/>
+                    <pic:cNvPicPr/>
+                  </pic:nvPicPr>
+                  <pic:blipFill>
+                    <a:blip r:embed="rId51"/>
+                    <a:stretch>
+                      <a:fillRect/>
+                    </a:stretch>
+                  </pic:blipFill>
+                  <pic:spPr>
+                    <a:xfrm>
+                      <a:off x="0" y="0"/>
+                      <a:ext cx="2743583" cy="809738"/>
+                    </a:xfrm>
+                    <a:prstGeom prst="rect">
+                      <a:avLst/>
+                    </a:prstGeom>
+                  </pic:spPr>
+                </pic:pic>
+              </a:graphicData>
+            </a:graphic>
+          </wp:inline>
+        </w:drawing>
+      </w:r>
+    </w:p>
+    <w:p>
+      <w:r>
+        <w:t>7.6</w:t>
+      </w:r>
+    </w:p>
+    <w:p>
+      <w:r>
+        <w:drawing>
+          <wp:inline distT="0" distB="0" distL="0" distR="0" wp14:anchorId="2ADA37AD" wp14:editId="07DF0BF3">
+            <wp:extent cx="5400040" cy="1287780"/>
+            <wp:effectExtent l="0" t="0" r="0" b="7620"/>
+            <wp:docPr id="1728321804" name="Imagen 1" descr="Texto&#10;&#10;El contenido generado por IA puede ser incorrecto."/>
+            <wp:cNvGraphicFramePr>
+              <a:graphicFrameLocks xmlns:a="http://schemas.openxmlformats.org/drawingml/2006/main" noChangeAspect="1"/>
+            </wp:cNvGraphicFramePr>
+            <a:graphic xmlns:a="http://schemas.openxmlformats.org/drawingml/2006/main">
+              <a:graphicData uri="http://schemas.openxmlformats.org/drawingml/2006/picture">
+                <pic:pic xmlns:pic="http://schemas.openxmlformats.org/drawingml/2006/picture">
+                  <pic:nvPicPr>
+                    <pic:cNvPr id="1728321804" name="Imagen 1" descr="Texto&#10;&#10;El contenido generado por IA puede ser incorrecto."/>
+                    <pic:cNvPicPr/>
+                  </pic:nvPicPr>
+                  <pic:blipFill>
+                    <a:blip r:embed="rId52"/>
+                    <a:stretch>
+                      <a:fillRect/>
+                    </a:stretch>
+                  </pic:blipFill>
+                  <pic:spPr>
+                    <a:xfrm>
+                      <a:off x="0" y="0"/>
+                      <a:ext cx="5400040" cy="1287780"/>
+                    </a:xfrm>
+                    <a:prstGeom prst="rect">
+                      <a:avLst/>
+                    </a:prstGeom>
+                  </pic:spPr>
+                </pic:pic>
+              </a:graphicData>
+            </a:graphic>
+          </wp:inline>
+        </w:drawing>
+      </w:r>
+    </w:p>
+    <w:p>
+      <w:r>
+        <w:lastRenderedPageBreak/>
+        <w:drawing>
+          <wp:inline distT="0" distB="0" distL="0" distR="0" wp14:anchorId="16900287" wp14:editId="35C5684B">
+            <wp:extent cx="2286319" cy="3877216"/>
+            <wp:effectExtent l="0" t="0" r="0" b="9525"/>
+            <wp:docPr id="1897292453" name="Imagen 1" descr="Texto&#10;&#10;El contenido generado por IA puede ser incorrecto."/>
+            <wp:cNvGraphicFramePr>
+              <a:graphicFrameLocks xmlns:a="http://schemas.openxmlformats.org/drawingml/2006/main" noChangeAspect="1"/>
+            </wp:cNvGraphicFramePr>
+            <a:graphic xmlns:a="http://schemas.openxmlformats.org/drawingml/2006/main">
+              <a:graphicData uri="http://schemas.openxmlformats.org/drawingml/2006/picture">
+                <pic:pic xmlns:pic="http://schemas.openxmlformats.org/drawingml/2006/picture">
+                  <pic:nvPicPr>
+                    <pic:cNvPr id="1897292453" name="Imagen 1" descr="Texto&#10;&#10;El contenido generado por IA puede ser incorrecto."/>
+                    <pic:cNvPicPr/>
+                  </pic:nvPicPr>
+                  <pic:blipFill>
+                    <a:blip r:embed="rId53"/>
+                    <a:stretch>
+                      <a:fillRect/>
+                    </a:stretch>
+                  </pic:blipFill>
+                  <pic:spPr>
+                    <a:xfrm>
+                      <a:off x="0" y="0"/>
+                      <a:ext cx="2286319" cy="3877216"/>
+                    </a:xfrm>
+                    <a:prstGeom prst="rect">
+                      <a:avLst/>
+                    </a:prstGeom>
+                  </pic:spPr>
+                </pic:pic>
+              </a:graphicData>
+            </a:graphic>
+          </wp:inline>
+        </w:drawing>
+      </w:r>
+    </w:p>
+    <w:p>
+      <w:r>
+        <w:drawing>
+          <wp:inline distT="0" distB="0" distL="0" distR="0" wp14:anchorId="69549E10" wp14:editId="5ACEBE0E">
+            <wp:extent cx="4010585" cy="3105583"/>
+            <wp:effectExtent l="0" t="0" r="9525" b="0"/>
+            <wp:docPr id="1140320497" name="Imagen 1" descr="Texto&#10;&#10;El contenido generado por IA puede ser incorrecto."/>
+            <wp:cNvGraphicFramePr>
+              <a:graphicFrameLocks xmlns:a="http://schemas.openxmlformats.org/drawingml/2006/main" noChangeAspect="1"/>
+            </wp:cNvGraphicFramePr>
+            <a:graphic xmlns:a="http://schemas.openxmlformats.org/drawingml/2006/main">
+              <a:graphicData uri="http://schemas.openxmlformats.org/drawingml/2006/picture">
+                <pic:pic xmlns:pic="http://schemas.openxmlformats.org/drawingml/2006/picture">
+                  <pic:nvPicPr>
+                    <pic:cNvPr id="1140320497" name="Imagen 1" descr="Texto&#10;&#10;El contenido generado por IA puede ser incorrecto."/>
+                    <pic:cNvPicPr/>
+                  </pic:nvPicPr>
+                  <pic:blipFill>
+                    <a:blip r:embed="rId54"/>
+                    <a:stretch>
+                      <a:fillRect/>
+                    </a:stretch>
+                  </pic:blipFill>
+                  <pic:spPr>
+                    <a:xfrm>
+                      <a:off x="0" y="0"/>
+                      <a:ext cx="4010585" cy="3105583"/>
                     </a:xfrm>
                     <a:prstGeom prst="rect">
                       <a:avLst/>
@@ -1118,224 +2385,179 @@
     <w:p/>
     <w:p/>
     <w:p/>
-    <w:p/>
     <w:p>
       <w:r>
         <w:lastRenderedPageBreak/>
-        <w:t>5.1</w:t>
-      </w:r>
-    </w:p>
-    <w:p>
-      <w:r>
-        <w:t>Aparecen mensajes como este, ya que hay archivos que pertenecen al Root por lo que no tenemos los permisos para hacer algo con ellos</w:t>
-      </w:r>
-    </w:p>
-    <w:p>
-      <w:r>
-        <w:drawing>
-          <wp:inline distT="0" distB="0" distL="0" distR="0" wp14:anchorId="1FA2B2C8" wp14:editId="024B697E">
-            <wp:extent cx="5400040" cy="981710"/>
-            <wp:effectExtent l="0" t="0" r="0" b="8890"/>
-            <wp:docPr id="1559107621" name="Imagen 1" descr="Texto&#10;&#10;El contenido generado por IA puede ser incorrecto."/>
-            <wp:cNvGraphicFramePr>
-              <a:graphicFrameLocks xmlns:a="http://schemas.openxmlformats.org/drawingml/2006/main" noChangeAspect="1"/>
-            </wp:cNvGraphicFramePr>
-            <a:graphic xmlns:a="http://schemas.openxmlformats.org/drawingml/2006/main">
-              <a:graphicData uri="http://schemas.openxmlformats.org/drawingml/2006/picture">
-                <pic:pic xmlns:pic="http://schemas.openxmlformats.org/drawingml/2006/picture">
-                  <pic:nvPicPr>
-                    <pic:cNvPr id="1559107621" name="Imagen 1" descr="Texto&#10;&#10;El contenido generado por IA puede ser incorrecto."/>
-                    <pic:cNvPicPr/>
-                  </pic:nvPicPr>
-                  <pic:blipFill>
-                    <a:blip r:embed="rId29"/>
-                    <a:stretch>
-                      <a:fillRect/>
-                    </a:stretch>
-                  </pic:blipFill>
-                  <pic:spPr>
-                    <a:xfrm>
-                      <a:off x="0" y="0"/>
-                      <a:ext cx="5400040" cy="981710"/>
-                    </a:xfrm>
-                    <a:prstGeom prst="rect">
-                      <a:avLst/>
-                    </a:prstGeom>
-                  </pic:spPr>
-                </pic:pic>
-              </a:graphicData>
-            </a:graphic>
-          </wp:inline>
-        </w:drawing>
-      </w:r>
-      <w:r>
-        <w:t xml:space="preserve"> </w:t>
-      </w:r>
-    </w:p>
-    <w:p>
-      <w:r>
-        <w:t>5.2</w:t>
-      </w:r>
-    </w:p>
-    <w:p>
-      <w:r>
-        <w:drawing>
-          <wp:inline distT="0" distB="0" distL="0" distR="0" wp14:anchorId="299FDE9F" wp14:editId="1C34B1E3">
-            <wp:extent cx="4887007" cy="476316"/>
-            <wp:effectExtent l="0" t="0" r="8890" b="0"/>
-            <wp:docPr id="217672522" name="Imagen 1" descr="Texto&#10;&#10;El contenido generado por IA puede ser incorrecto."/>
-            <wp:cNvGraphicFramePr>
-              <a:graphicFrameLocks xmlns:a="http://schemas.openxmlformats.org/drawingml/2006/main" noChangeAspect="1"/>
-            </wp:cNvGraphicFramePr>
-            <a:graphic xmlns:a="http://schemas.openxmlformats.org/drawingml/2006/main">
-              <a:graphicData uri="http://schemas.openxmlformats.org/drawingml/2006/picture">
-                <pic:pic xmlns:pic="http://schemas.openxmlformats.org/drawingml/2006/picture">
-                  <pic:nvPicPr>
-                    <pic:cNvPr id="217672522" name="Imagen 1" descr="Texto&#10;&#10;El contenido generado por IA puede ser incorrecto."/>
-                    <pic:cNvPicPr/>
-                  </pic:nvPicPr>
-                  <pic:blipFill>
-                    <a:blip r:embed="rId30"/>
-                    <a:stretch>
-                      <a:fillRect/>
-                    </a:stretch>
-                  </pic:blipFill>
-                  <pic:spPr>
-                    <a:xfrm>
-                      <a:off x="0" y="0"/>
-                      <a:ext cx="4887007" cy="476316"/>
-                    </a:xfrm>
-                    <a:prstGeom prst="rect">
-                      <a:avLst/>
-                    </a:prstGeom>
-                  </pic:spPr>
-                </pic:pic>
-              </a:graphicData>
-            </a:graphic>
-          </wp:inline>
-        </w:drawing>
-      </w:r>
-    </w:p>
-    <w:p>
-      <w:r>
-        <w:t>5.3</w:t>
-      </w:r>
-    </w:p>
-    <w:p>
-      <w:r>
-        <w:drawing>
-          <wp:inline distT="0" distB="0" distL="0" distR="0" wp14:anchorId="6D596DA4" wp14:editId="1AD02BF5">
-            <wp:extent cx="4163006" cy="200053"/>
-            <wp:effectExtent l="0" t="0" r="0" b="9525"/>
-            <wp:docPr id="1427090309" name="Imagen 1"/>
-            <wp:cNvGraphicFramePr>
-              <a:graphicFrameLocks xmlns:a="http://schemas.openxmlformats.org/drawingml/2006/main" noChangeAspect="1"/>
-            </wp:cNvGraphicFramePr>
-            <a:graphic xmlns:a="http://schemas.openxmlformats.org/drawingml/2006/main">
-              <a:graphicData uri="http://schemas.openxmlformats.org/drawingml/2006/picture">
-                <pic:pic xmlns:pic="http://schemas.openxmlformats.org/drawingml/2006/picture">
-                  <pic:nvPicPr>
-                    <pic:cNvPr id="1427090309" name=""/>
-                    <pic:cNvPicPr/>
-                  </pic:nvPicPr>
-                  <pic:blipFill>
-                    <a:blip r:embed="rId31"/>
-                    <a:stretch>
-                      <a:fillRect/>
-                    </a:stretch>
-                  </pic:blipFill>
-                  <pic:spPr>
-                    <a:xfrm>
-                      <a:off x="0" y="0"/>
-                      <a:ext cx="4163006" cy="200053"/>
-                    </a:xfrm>
-                    <a:prstGeom prst="rect">
-                      <a:avLst/>
-                    </a:prstGeom>
-                  </pic:spPr>
-                </pic:pic>
-              </a:graphicData>
-            </a:graphic>
-          </wp:inline>
-        </w:drawing>
-      </w:r>
-    </w:p>
-    <w:p>
-      <w:r>
-        <w:t xml:space="preserve">Unos pocos archivos que me devolvió el comando </w:t>
-      </w:r>
-    </w:p>
-    <w:p>
-      <w:r>
-        <w:drawing>
-          <wp:inline distT="0" distB="0" distL="0" distR="0" wp14:anchorId="5C2E3725" wp14:editId="34497496">
-            <wp:extent cx="4753638" cy="2610214"/>
-            <wp:effectExtent l="0" t="0" r="8890" b="0"/>
-            <wp:docPr id="1335024683" name="Imagen 1" descr="Texto&#10;&#10;El contenido generado por IA puede ser incorrecto."/>
-            <wp:cNvGraphicFramePr>
-              <a:graphicFrameLocks xmlns:a="http://schemas.openxmlformats.org/drawingml/2006/main" noChangeAspect="1"/>
-            </wp:cNvGraphicFramePr>
-            <a:graphic xmlns:a="http://schemas.openxmlformats.org/drawingml/2006/main">
-              <a:graphicData uri="http://schemas.openxmlformats.org/drawingml/2006/picture">
-                <pic:pic xmlns:pic="http://schemas.openxmlformats.org/drawingml/2006/picture">
-                  <pic:nvPicPr>
-                    <pic:cNvPr id="1335024683" name="Imagen 1" descr="Texto&#10;&#10;El contenido generado por IA puede ser incorrecto."/>
-                    <pic:cNvPicPr/>
-                  </pic:nvPicPr>
-                  <pic:blipFill>
-                    <a:blip r:embed="rId32"/>
-                    <a:stretch>
-                      <a:fillRect/>
-                    </a:stretch>
-                  </pic:blipFill>
-                  <pic:spPr>
-                    <a:xfrm>
-                      <a:off x="0" y="0"/>
-                      <a:ext cx="4753638" cy="2610214"/>
-                    </a:xfrm>
-                    <a:prstGeom prst="rect">
-                      <a:avLst/>
-                    </a:prstGeom>
-                  </pic:spPr>
-                </pic:pic>
-              </a:graphicData>
-            </a:graphic>
-          </wp:inline>
-        </w:drawing>
-      </w:r>
-    </w:p>
-    <w:p>
-      <w:r>
-        <w:t>5.4</w:t>
-      </w:r>
-    </w:p>
-    <w:p>
-      <w:r>
-        <w:drawing>
-          <wp:inline distT="0" distB="0" distL="0" distR="0" wp14:anchorId="1A823FAB" wp14:editId="6A743698">
-            <wp:extent cx="5344271" cy="790685"/>
+        <w:t>8.1</w:t>
+      </w:r>
+    </w:p>
+    <w:p>
+      <w:r>
+        <w:drawing>
+          <wp:inline distT="0" distB="0" distL="0" distR="0" wp14:anchorId="2F27C773" wp14:editId="71D2EE47">
+            <wp:extent cx="4525006" cy="933580"/>
+            <wp:effectExtent l="0" t="0" r="9525" b="0"/>
+            <wp:docPr id="915471459" name="Imagen 1" descr="Texto&#10;&#10;El contenido generado por IA puede ser incorrecto."/>
+            <wp:cNvGraphicFramePr>
+              <a:graphicFrameLocks xmlns:a="http://schemas.openxmlformats.org/drawingml/2006/main" noChangeAspect="1"/>
+            </wp:cNvGraphicFramePr>
+            <a:graphic xmlns:a="http://schemas.openxmlformats.org/drawingml/2006/main">
+              <a:graphicData uri="http://schemas.openxmlformats.org/drawingml/2006/picture">
+                <pic:pic xmlns:pic="http://schemas.openxmlformats.org/drawingml/2006/picture">
+                  <pic:nvPicPr>
+                    <pic:cNvPr id="915471459" name="Imagen 1" descr="Texto&#10;&#10;El contenido generado por IA puede ser incorrecto."/>
+                    <pic:cNvPicPr/>
+                  </pic:nvPicPr>
+                  <pic:blipFill>
+                    <a:blip r:embed="rId55"/>
+                    <a:stretch>
+                      <a:fillRect/>
+                    </a:stretch>
+                  </pic:blipFill>
+                  <pic:spPr>
+                    <a:xfrm>
+                      <a:off x="0" y="0"/>
+                      <a:ext cx="4525006" cy="933580"/>
+                    </a:xfrm>
+                    <a:prstGeom prst="rect">
+                      <a:avLst/>
+                    </a:prstGeom>
+                  </pic:spPr>
+                </pic:pic>
+              </a:graphicData>
+            </a:graphic>
+          </wp:inline>
+        </w:drawing>
+      </w:r>
+    </w:p>
+    <w:p>
+      <w:r>
+        <w:t>Uso el -f7 para que me saque por pantalla solo los shells de los usuarios</w:t>
+      </w:r>
+    </w:p>
+    <w:p>
+      <w:r>
+        <w:t>8.2</w:t>
+      </w:r>
+    </w:p>
+    <w:p>
+      <w:r>
+        <w:drawing>
+          <wp:inline distT="0" distB="0" distL="0" distR="0" wp14:anchorId="07A28DEC" wp14:editId="3959FF26">
+            <wp:extent cx="3877216" cy="504895"/>
+            <wp:effectExtent l="0" t="0" r="9525" b="9525"/>
+            <wp:docPr id="820104982" name="Imagen 1" descr="Texto&#10;&#10;El contenido generado por IA puede ser incorrecto."/>
+            <wp:cNvGraphicFramePr>
+              <a:graphicFrameLocks xmlns:a="http://schemas.openxmlformats.org/drawingml/2006/main" noChangeAspect="1"/>
+            </wp:cNvGraphicFramePr>
+            <a:graphic xmlns:a="http://schemas.openxmlformats.org/drawingml/2006/main">
+              <a:graphicData uri="http://schemas.openxmlformats.org/drawingml/2006/picture">
+                <pic:pic xmlns:pic="http://schemas.openxmlformats.org/drawingml/2006/picture">
+                  <pic:nvPicPr>
+                    <pic:cNvPr id="820104982" name="Imagen 1" descr="Texto&#10;&#10;El contenido generado por IA puede ser incorrecto."/>
+                    <pic:cNvPicPr/>
+                  </pic:nvPicPr>
+                  <pic:blipFill>
+                    <a:blip r:embed="rId56"/>
+                    <a:stretch>
+                      <a:fillRect/>
+                    </a:stretch>
+                  </pic:blipFill>
+                  <pic:spPr>
+                    <a:xfrm>
+                      <a:off x="0" y="0"/>
+                      <a:ext cx="3877216" cy="504895"/>
+                    </a:xfrm>
+                    <a:prstGeom prst="rect">
+                      <a:avLst/>
+                    </a:prstGeom>
+                  </pic:spPr>
+                </pic:pic>
+              </a:graphicData>
+            </a:graphic>
+          </wp:inline>
+        </w:drawing>
+      </w:r>
+      <w:r>
+        <w:t>´</w:t>
+      </w:r>
+    </w:p>
+    <w:p>
+      <w:r>
+        <w:t>8.3</w:t>
+      </w:r>
+    </w:p>
+    <w:p>
+      <w:r>
+        <w:drawing>
+          <wp:inline distT="0" distB="0" distL="0" distR="0" wp14:anchorId="6DEFE5F9" wp14:editId="27566C88">
+            <wp:extent cx="5096586" cy="304843"/>
+            <wp:effectExtent l="0" t="0" r="0" b="0"/>
+            <wp:docPr id="312662597" name="Imagen 1"/>
+            <wp:cNvGraphicFramePr>
+              <a:graphicFrameLocks xmlns:a="http://schemas.openxmlformats.org/drawingml/2006/main" noChangeAspect="1"/>
+            </wp:cNvGraphicFramePr>
+            <a:graphic xmlns:a="http://schemas.openxmlformats.org/drawingml/2006/main">
+              <a:graphicData uri="http://schemas.openxmlformats.org/drawingml/2006/picture">
+                <pic:pic xmlns:pic="http://schemas.openxmlformats.org/drawingml/2006/picture">
+                  <pic:nvPicPr>
+                    <pic:cNvPr id="312662597" name=""/>
+                    <pic:cNvPicPr/>
+                  </pic:nvPicPr>
+                  <pic:blipFill>
+                    <a:blip r:embed="rId57"/>
+                    <a:stretch>
+                      <a:fillRect/>
+                    </a:stretch>
+                  </pic:blipFill>
+                  <pic:spPr>
+                    <a:xfrm>
+                      <a:off x="0" y="0"/>
+                      <a:ext cx="5096586" cy="304843"/>
+                    </a:xfrm>
+                    <a:prstGeom prst="rect">
+                      <a:avLst/>
+                    </a:prstGeom>
+                  </pic:spPr>
+                </pic:pic>
+              </a:graphicData>
+            </a:graphic>
+          </wp:inline>
+        </w:drawing>
+      </w:r>
+    </w:p>
+    <w:p>
+      <w:r>
+        <w:t>Muestra de algunos resultados</w:t>
+      </w:r>
+    </w:p>
+    <w:p>
+      <w:r>
+        <w:drawing>
+          <wp:inline distT="0" distB="0" distL="0" distR="0" wp14:anchorId="61AB4FBE" wp14:editId="041F27CF">
+            <wp:extent cx="5153744" cy="3305636"/>
             <wp:effectExtent l="0" t="0" r="8890" b="9525"/>
-            <wp:docPr id="691146636" name="Imagen 1" descr="Texto&#10;&#10;El contenido generado por IA puede ser incorrecto."/>
-            <wp:cNvGraphicFramePr>
-              <a:graphicFrameLocks xmlns:a="http://schemas.openxmlformats.org/drawingml/2006/main" noChangeAspect="1"/>
-            </wp:cNvGraphicFramePr>
-            <a:graphic xmlns:a="http://schemas.openxmlformats.org/drawingml/2006/main">
-              <a:graphicData uri="http://schemas.openxmlformats.org/drawingml/2006/picture">
-                <pic:pic xmlns:pic="http://schemas.openxmlformats.org/drawingml/2006/picture">
-                  <pic:nvPicPr>
-                    <pic:cNvPr id="691146636" name="Imagen 1" descr="Texto&#10;&#10;El contenido generado por IA puede ser incorrecto."/>
-                    <pic:cNvPicPr/>
-                  </pic:nvPicPr>
-                  <pic:blipFill>
-                    <a:blip r:embed="rId33"/>
-                    <a:stretch>
-                      <a:fillRect/>
-                    </a:stretch>
-                  </pic:blipFill>
-                  <pic:spPr>
-                    <a:xfrm>
-                      <a:off x="0" y="0"/>
-                      <a:ext cx="5344271" cy="790685"/>
+            <wp:docPr id="1398355977" name="Imagen 1"/>
+            <wp:cNvGraphicFramePr>
+              <a:graphicFrameLocks xmlns:a="http://schemas.openxmlformats.org/drawingml/2006/main" noChangeAspect="1"/>
+            </wp:cNvGraphicFramePr>
+            <a:graphic xmlns:a="http://schemas.openxmlformats.org/drawingml/2006/main">
+              <a:graphicData uri="http://schemas.openxmlformats.org/drawingml/2006/picture">
+                <pic:pic xmlns:pic="http://schemas.openxmlformats.org/drawingml/2006/picture">
+                  <pic:nvPicPr>
+                    <pic:cNvPr id="1398355977" name=""/>
+                    <pic:cNvPicPr/>
+                  </pic:nvPicPr>
+                  <pic:blipFill>
+                    <a:blip r:embed="rId58"/>
+                    <a:stretch>
+                      <a:fillRect/>
+                    </a:stretch>
+                  </pic:blipFill>
+                  <pic:spPr>
+                    <a:xfrm>
+                      <a:off x="0" y="0"/>
+                      <a:ext cx="5153744" cy="3305636"/>
                     </a:xfrm>
                     <a:prstGeom prst="rect">
                       <a:avLst/>
@@ -1351,448 +2573,268 @@
     <w:p/>
     <w:p/>
     <w:p/>
-    <w:p>
-      <w:r>
-        <w:lastRenderedPageBreak/>
-        <w:t>5.5</w:t>
-      </w:r>
-    </w:p>
-    <w:p>
-      <w:r>
-        <w:drawing>
-          <wp:inline distT="0" distB="0" distL="0" distR="0" wp14:anchorId="561F6DE5" wp14:editId="20ACB919">
-            <wp:extent cx="4382112" cy="2324424"/>
-            <wp:effectExtent l="0" t="0" r="0" b="0"/>
-            <wp:docPr id="1392513765" name="Imagen 1" descr="Texto&#10;&#10;El contenido generado por IA puede ser incorrecto."/>
-            <wp:cNvGraphicFramePr>
-              <a:graphicFrameLocks xmlns:a="http://schemas.openxmlformats.org/drawingml/2006/main" noChangeAspect="1"/>
-            </wp:cNvGraphicFramePr>
-            <a:graphic xmlns:a="http://schemas.openxmlformats.org/drawingml/2006/main">
-              <a:graphicData uri="http://schemas.openxmlformats.org/drawingml/2006/picture">
-                <pic:pic xmlns:pic="http://schemas.openxmlformats.org/drawingml/2006/picture">
-                  <pic:nvPicPr>
-                    <pic:cNvPr id="1392513765" name="Imagen 1" descr="Texto&#10;&#10;El contenido generado por IA puede ser incorrecto."/>
-                    <pic:cNvPicPr/>
-                  </pic:nvPicPr>
-                  <pic:blipFill>
-                    <a:blip r:embed="rId34"/>
-                    <a:stretch>
-                      <a:fillRect/>
-                    </a:stretch>
-                  </pic:blipFill>
-                  <pic:spPr>
-                    <a:xfrm>
-                      <a:off x="0" y="0"/>
-                      <a:ext cx="4382112" cy="2324424"/>
-                    </a:xfrm>
-                    <a:prstGeom prst="rect">
-                      <a:avLst/>
-                    </a:prstGeom>
-                  </pic:spPr>
-                </pic:pic>
-              </a:graphicData>
-            </a:graphic>
-          </wp:inline>
-        </w:drawing>
-      </w:r>
-    </w:p>
-    <w:p>
-      <w:r>
-        <w:t>5.6</w:t>
-      </w:r>
-    </w:p>
-    <w:p>
-      <w:r>
-        <w:drawing>
-          <wp:inline distT="0" distB="0" distL="0" distR="0" wp14:anchorId="16F11317" wp14:editId="3976239C">
-            <wp:extent cx="3277057" cy="190527"/>
-            <wp:effectExtent l="0" t="0" r="0" b="0"/>
-            <wp:docPr id="496283418" name="Imagen 1"/>
-            <wp:cNvGraphicFramePr>
-              <a:graphicFrameLocks xmlns:a="http://schemas.openxmlformats.org/drawingml/2006/main" noChangeAspect="1"/>
-            </wp:cNvGraphicFramePr>
-            <a:graphic xmlns:a="http://schemas.openxmlformats.org/drawingml/2006/main">
-              <a:graphicData uri="http://schemas.openxmlformats.org/drawingml/2006/picture">
-                <pic:pic xmlns:pic="http://schemas.openxmlformats.org/drawingml/2006/picture">
-                  <pic:nvPicPr>
-                    <pic:cNvPr id="496283418" name=""/>
-                    <pic:cNvPicPr/>
-                  </pic:nvPicPr>
-                  <pic:blipFill>
-                    <a:blip r:embed="rId35"/>
-                    <a:stretch>
-                      <a:fillRect/>
-                    </a:stretch>
-                  </pic:blipFill>
-                  <pic:spPr>
-                    <a:xfrm>
-                      <a:off x="0" y="0"/>
-                      <a:ext cx="3277057" cy="190527"/>
-                    </a:xfrm>
-                    <a:prstGeom prst="rect">
-                      <a:avLst/>
-                    </a:prstGeom>
-                  </pic:spPr>
-                </pic:pic>
-              </a:graphicData>
-            </a:graphic>
-          </wp:inline>
-        </w:drawing>
-      </w:r>
-    </w:p>
-    <w:p>
-      <w:r>
-        <w:drawing>
-          <wp:inline distT="0" distB="0" distL="0" distR="0" wp14:anchorId="40E7BD97" wp14:editId="644A76B8">
-            <wp:extent cx="5163271" cy="1667108"/>
-            <wp:effectExtent l="0" t="0" r="0" b="9525"/>
-            <wp:docPr id="1507726395" name="Imagen 1" descr="Un conjunto de letras blancas en un fondo blanco&#10;&#10;El contenido generado por IA puede ser incorrecto."/>
-            <wp:cNvGraphicFramePr>
-              <a:graphicFrameLocks xmlns:a="http://schemas.openxmlformats.org/drawingml/2006/main" noChangeAspect="1"/>
-            </wp:cNvGraphicFramePr>
-            <a:graphic xmlns:a="http://schemas.openxmlformats.org/drawingml/2006/main">
-              <a:graphicData uri="http://schemas.openxmlformats.org/drawingml/2006/picture">
-                <pic:pic xmlns:pic="http://schemas.openxmlformats.org/drawingml/2006/picture">
-                  <pic:nvPicPr>
-                    <pic:cNvPr id="1507726395" name="Imagen 1" descr="Un conjunto de letras blancas en un fondo blanco&#10;&#10;El contenido generado por IA puede ser incorrecto."/>
-                    <pic:cNvPicPr/>
-                  </pic:nvPicPr>
-                  <pic:blipFill>
-                    <a:blip r:embed="rId36"/>
-                    <a:stretch>
-                      <a:fillRect/>
-                    </a:stretch>
-                  </pic:blipFill>
-                  <pic:spPr>
-                    <a:xfrm>
-                      <a:off x="0" y="0"/>
-                      <a:ext cx="5163271" cy="1667108"/>
-                    </a:xfrm>
-                    <a:prstGeom prst="rect">
-                      <a:avLst/>
-                    </a:prstGeom>
-                  </pic:spPr>
-                </pic:pic>
-              </a:graphicData>
-            </a:graphic>
-          </wp:inline>
-        </w:drawing>
-      </w:r>
-    </w:p>
-    <w:p>
-      <w:r>
-        <w:drawing>
-          <wp:inline distT="0" distB="0" distL="0" distR="0" wp14:anchorId="21400ECA" wp14:editId="34ECC08E">
-            <wp:extent cx="5258534" cy="2772162"/>
-            <wp:effectExtent l="0" t="0" r="0" b="9525"/>
-            <wp:docPr id="1912039171" name="Imagen 1" descr="Texto&#10;&#10;El contenido generado por IA puede ser incorrecto."/>
-            <wp:cNvGraphicFramePr>
-              <a:graphicFrameLocks xmlns:a="http://schemas.openxmlformats.org/drawingml/2006/main" noChangeAspect="1"/>
-            </wp:cNvGraphicFramePr>
-            <a:graphic xmlns:a="http://schemas.openxmlformats.org/drawingml/2006/main">
-              <a:graphicData uri="http://schemas.openxmlformats.org/drawingml/2006/picture">
-                <pic:pic xmlns:pic="http://schemas.openxmlformats.org/drawingml/2006/picture">
-                  <pic:nvPicPr>
-                    <pic:cNvPr id="1912039171" name="Imagen 1" descr="Texto&#10;&#10;El contenido generado por IA puede ser incorrecto."/>
-                    <pic:cNvPicPr/>
-                  </pic:nvPicPr>
-                  <pic:blipFill>
-                    <a:blip r:embed="rId37"/>
-                    <a:stretch>
-                      <a:fillRect/>
-                    </a:stretch>
-                  </pic:blipFill>
-                  <pic:spPr>
-                    <a:xfrm>
-                      <a:off x="0" y="0"/>
-                      <a:ext cx="5258534" cy="2772162"/>
-                    </a:xfrm>
-                    <a:prstGeom prst="rect">
-                      <a:avLst/>
-                    </a:prstGeom>
-                  </pic:spPr>
-                </pic:pic>
-              </a:graphicData>
-            </a:graphic>
-          </wp:inline>
-        </w:drawing>
-      </w:r>
-    </w:p>
     <w:p/>
     <w:p/>
     <w:p>
       <w:r>
         <w:lastRenderedPageBreak/>
-        <w:t>5.7</w:t>
-      </w:r>
-    </w:p>
-    <w:p>
-      <w:r>
-        <w:drawing>
-          <wp:inline distT="0" distB="0" distL="0" distR="0" wp14:anchorId="2F22D4BF" wp14:editId="0761586D">
-            <wp:extent cx="3419952" cy="1105054"/>
-            <wp:effectExtent l="0" t="0" r="9525" b="0"/>
-            <wp:docPr id="856663522" name="Imagen 1" descr="Texto&#10;&#10;El contenido generado por IA puede ser incorrecto."/>
-            <wp:cNvGraphicFramePr>
-              <a:graphicFrameLocks xmlns:a="http://schemas.openxmlformats.org/drawingml/2006/main" noChangeAspect="1"/>
-            </wp:cNvGraphicFramePr>
-            <a:graphic xmlns:a="http://schemas.openxmlformats.org/drawingml/2006/main">
-              <a:graphicData uri="http://schemas.openxmlformats.org/drawingml/2006/picture">
-                <pic:pic xmlns:pic="http://schemas.openxmlformats.org/drawingml/2006/picture">
-                  <pic:nvPicPr>
-                    <pic:cNvPr id="856663522" name="Imagen 1" descr="Texto&#10;&#10;El contenido generado por IA puede ser incorrecto."/>
-                    <pic:cNvPicPr/>
-                  </pic:nvPicPr>
-                  <pic:blipFill>
-                    <a:blip r:embed="rId38"/>
-                    <a:stretch>
-                      <a:fillRect/>
-                    </a:stretch>
-                  </pic:blipFill>
-                  <pic:spPr>
-                    <a:xfrm>
-                      <a:off x="0" y="0"/>
-                      <a:ext cx="3419952" cy="1105054"/>
-                    </a:xfrm>
-                    <a:prstGeom prst="rect">
-                      <a:avLst/>
-                    </a:prstGeom>
-                  </pic:spPr>
-                </pic:pic>
-              </a:graphicData>
-            </a:graphic>
-          </wp:inline>
-        </w:drawing>
-      </w:r>
-    </w:p>
-    <w:p>
-      <w:r>
-        <w:t>6.1</w:t>
-      </w:r>
-    </w:p>
-    <w:p>
-      <w:r>
-        <w:drawing>
-          <wp:inline distT="0" distB="0" distL="0" distR="0" wp14:anchorId="0FA573BE" wp14:editId="2467E0BC">
-            <wp:extent cx="5058481" cy="2495898"/>
-            <wp:effectExtent l="0" t="0" r="8890" b="0"/>
-            <wp:docPr id="1543191050" name="Imagen 1" descr="Interfaz de usuario gráfica, Texto&#10;&#10;El contenido generado por IA puede ser incorrecto."/>
-            <wp:cNvGraphicFramePr>
-              <a:graphicFrameLocks xmlns:a="http://schemas.openxmlformats.org/drawingml/2006/main" noChangeAspect="1"/>
-            </wp:cNvGraphicFramePr>
-            <a:graphic xmlns:a="http://schemas.openxmlformats.org/drawingml/2006/main">
-              <a:graphicData uri="http://schemas.openxmlformats.org/drawingml/2006/picture">
-                <pic:pic xmlns:pic="http://schemas.openxmlformats.org/drawingml/2006/picture">
-                  <pic:nvPicPr>
-                    <pic:cNvPr id="1543191050" name="Imagen 1" descr="Interfaz de usuario gráfica, Texto&#10;&#10;El contenido generado por IA puede ser incorrecto."/>
-                    <pic:cNvPicPr/>
-                  </pic:nvPicPr>
-                  <pic:blipFill>
-                    <a:blip r:embed="rId39"/>
-                    <a:stretch>
-                      <a:fillRect/>
-                    </a:stretch>
-                  </pic:blipFill>
-                  <pic:spPr>
-                    <a:xfrm>
-                      <a:off x="0" y="0"/>
-                      <a:ext cx="5058481" cy="2495898"/>
-                    </a:xfrm>
-                    <a:prstGeom prst="rect">
-                      <a:avLst/>
-                    </a:prstGeom>
-                  </pic:spPr>
-                </pic:pic>
-              </a:graphicData>
-            </a:graphic>
-          </wp:inline>
-        </w:drawing>
-      </w:r>
-    </w:p>
-    <w:p>
-      <w:r>
-        <w:t>6.2</w:t>
-      </w:r>
-    </w:p>
-    <w:p>
-      <w:r>
-        <w:drawing>
-          <wp:inline distT="0" distB="0" distL="0" distR="0" wp14:anchorId="1C38DAE9" wp14:editId="1F93AD8E">
-            <wp:extent cx="5239481" cy="2610214"/>
-            <wp:effectExtent l="0" t="0" r="0" b="0"/>
-            <wp:docPr id="1293278910" name="Imagen 1" descr="Interfaz de usuario gráfica, Texto&#10;&#10;El contenido generado por IA puede ser incorrecto."/>
-            <wp:cNvGraphicFramePr>
-              <a:graphicFrameLocks xmlns:a="http://schemas.openxmlformats.org/drawingml/2006/main" noChangeAspect="1"/>
-            </wp:cNvGraphicFramePr>
-            <a:graphic xmlns:a="http://schemas.openxmlformats.org/drawingml/2006/main">
-              <a:graphicData uri="http://schemas.openxmlformats.org/drawingml/2006/picture">
-                <pic:pic xmlns:pic="http://schemas.openxmlformats.org/drawingml/2006/picture">
-                  <pic:nvPicPr>
-                    <pic:cNvPr id="1293278910" name="Imagen 1" descr="Interfaz de usuario gráfica, Texto&#10;&#10;El contenido generado por IA puede ser incorrecto."/>
-                    <pic:cNvPicPr/>
-                  </pic:nvPicPr>
-                  <pic:blipFill>
-                    <a:blip r:embed="rId40"/>
-                    <a:stretch>
-                      <a:fillRect/>
-                    </a:stretch>
-                  </pic:blipFill>
-                  <pic:spPr>
-                    <a:xfrm>
-                      <a:off x="0" y="0"/>
-                      <a:ext cx="5239481" cy="2610214"/>
-                    </a:xfrm>
-                    <a:prstGeom prst="rect">
-                      <a:avLst/>
-                    </a:prstGeom>
-                  </pic:spPr>
-                </pic:pic>
-              </a:graphicData>
-            </a:graphic>
-          </wp:inline>
-        </w:drawing>
-      </w:r>
-    </w:p>
-    <w:p>
-      <w:r>
-        <w:t>6.3</w:t>
-      </w:r>
-    </w:p>
-    <w:p>
-      <w:r>
-        <w:drawing>
-          <wp:inline distT="0" distB="0" distL="0" distR="0" wp14:anchorId="045737A5" wp14:editId="5F6D490D">
-            <wp:extent cx="3591426" cy="476316"/>
-            <wp:effectExtent l="0" t="0" r="9525" b="0"/>
-            <wp:docPr id="1696533965" name="Imagen 1" descr="Imagen que contiene objeto, reloj&#10;&#10;El contenido generado por IA puede ser incorrecto."/>
-            <wp:cNvGraphicFramePr>
-              <a:graphicFrameLocks xmlns:a="http://schemas.openxmlformats.org/drawingml/2006/main" noChangeAspect="1"/>
-            </wp:cNvGraphicFramePr>
-            <a:graphic xmlns:a="http://schemas.openxmlformats.org/drawingml/2006/main">
-              <a:graphicData uri="http://schemas.openxmlformats.org/drawingml/2006/picture">
-                <pic:pic xmlns:pic="http://schemas.openxmlformats.org/drawingml/2006/picture">
-                  <pic:nvPicPr>
-                    <pic:cNvPr id="1696533965" name="Imagen 1" descr="Imagen que contiene objeto, reloj&#10;&#10;El contenido generado por IA puede ser incorrecto."/>
-                    <pic:cNvPicPr/>
-                  </pic:nvPicPr>
-                  <pic:blipFill>
-                    <a:blip r:embed="rId41"/>
-                    <a:stretch>
-                      <a:fillRect/>
-                    </a:stretch>
-                  </pic:blipFill>
-                  <pic:spPr>
-                    <a:xfrm>
-                      <a:off x="0" y="0"/>
-                      <a:ext cx="3591426" cy="476316"/>
-                    </a:xfrm>
-                    <a:prstGeom prst="rect">
-                      <a:avLst/>
-                    </a:prstGeom>
-                  </pic:spPr>
-                </pic:pic>
-              </a:graphicData>
-            </a:graphic>
-          </wp:inline>
-        </w:drawing>
-      </w:r>
-      <w:r>
-        <w:t>^</w:t>
-      </w:r>
-    </w:p>
-    <w:p/>
+        <w:t>8.4</w:t>
+      </w:r>
+    </w:p>
+    <w:p>
+      <w:r>
+        <w:drawing>
+          <wp:inline distT="0" distB="0" distL="0" distR="0" wp14:anchorId="5E2E303B" wp14:editId="531EFE39">
+            <wp:extent cx="5400040" cy="4600575"/>
+            <wp:effectExtent l="0" t="0" r="0" b="9525"/>
+            <wp:docPr id="584900469" name="Imagen 1" descr="Texto&#10;&#10;El contenido generado por IA puede ser incorrecto."/>
+            <wp:cNvGraphicFramePr>
+              <a:graphicFrameLocks xmlns:a="http://schemas.openxmlformats.org/drawingml/2006/main" noChangeAspect="1"/>
+            </wp:cNvGraphicFramePr>
+            <a:graphic xmlns:a="http://schemas.openxmlformats.org/drawingml/2006/main">
+              <a:graphicData uri="http://schemas.openxmlformats.org/drawingml/2006/picture">
+                <pic:pic xmlns:pic="http://schemas.openxmlformats.org/drawingml/2006/picture">
+                  <pic:nvPicPr>
+                    <pic:cNvPr id="584900469" name="Imagen 1" descr="Texto&#10;&#10;El contenido generado por IA puede ser incorrecto."/>
+                    <pic:cNvPicPr/>
+                  </pic:nvPicPr>
+                  <pic:blipFill>
+                    <a:blip r:embed="rId59"/>
+                    <a:stretch>
+                      <a:fillRect/>
+                    </a:stretch>
+                  </pic:blipFill>
+                  <pic:spPr>
+                    <a:xfrm>
+                      <a:off x="0" y="0"/>
+                      <a:ext cx="5400040" cy="4600575"/>
+                    </a:xfrm>
+                    <a:prstGeom prst="rect">
+                      <a:avLst/>
+                    </a:prstGeom>
+                  </pic:spPr>
+                </pic:pic>
+              </a:graphicData>
+            </a:graphic>
+          </wp:inline>
+        </w:drawing>
+      </w:r>
+    </w:p>
+    <w:p>
+      <w:r>
+        <w:t>8.5</w:t>
+      </w:r>
+    </w:p>
+    <w:p>
+      <w:r>
+        <w:drawing>
+          <wp:inline distT="0" distB="0" distL="0" distR="0" wp14:anchorId="564F34EB" wp14:editId="37AE113C">
+            <wp:extent cx="4667901" cy="257211"/>
+            <wp:effectExtent l="0" t="0" r="0" b="9525"/>
+            <wp:docPr id="1888206682" name="Imagen 1"/>
+            <wp:cNvGraphicFramePr>
+              <a:graphicFrameLocks xmlns:a="http://schemas.openxmlformats.org/drawingml/2006/main" noChangeAspect="1"/>
+            </wp:cNvGraphicFramePr>
+            <a:graphic xmlns:a="http://schemas.openxmlformats.org/drawingml/2006/main">
+              <a:graphicData uri="http://schemas.openxmlformats.org/drawingml/2006/picture">
+                <pic:pic xmlns:pic="http://schemas.openxmlformats.org/drawingml/2006/picture">
+                  <pic:nvPicPr>
+                    <pic:cNvPr id="1888206682" name=""/>
+                    <pic:cNvPicPr/>
+                  </pic:nvPicPr>
+                  <pic:blipFill>
+                    <a:blip r:embed="rId60"/>
+                    <a:stretch>
+                      <a:fillRect/>
+                    </a:stretch>
+                  </pic:blipFill>
+                  <pic:spPr>
+                    <a:xfrm>
+                      <a:off x="0" y="0"/>
+                      <a:ext cx="4667901" cy="257211"/>
+                    </a:xfrm>
+                    <a:prstGeom prst="rect">
+                      <a:avLst/>
+                    </a:prstGeom>
+                  </pic:spPr>
+                </pic:pic>
+              </a:graphicData>
+            </a:graphic>
+          </wp:inline>
+        </w:drawing>
+      </w:r>
+    </w:p>
+    <w:p>
+      <w:r>
+        <w:t>8.6</w:t>
+      </w:r>
+    </w:p>
+    <w:p>
+      <w:r>
+        <w:drawing>
+          <wp:inline distT="0" distB="0" distL="0" distR="0" wp14:anchorId="729BD87D" wp14:editId="5E759D74">
+            <wp:extent cx="4706007" cy="1552792"/>
+            <wp:effectExtent l="0" t="0" r="0" b="9525"/>
+            <wp:docPr id="2037403189" name="Imagen 1" descr="Texto&#10;&#10;El contenido generado por IA puede ser incorrecto."/>
+            <wp:cNvGraphicFramePr>
+              <a:graphicFrameLocks xmlns:a="http://schemas.openxmlformats.org/drawingml/2006/main" noChangeAspect="1"/>
+            </wp:cNvGraphicFramePr>
+            <a:graphic xmlns:a="http://schemas.openxmlformats.org/drawingml/2006/main">
+              <a:graphicData uri="http://schemas.openxmlformats.org/drawingml/2006/picture">
+                <pic:pic xmlns:pic="http://schemas.openxmlformats.org/drawingml/2006/picture">
+                  <pic:nvPicPr>
+                    <pic:cNvPr id="2037403189" name="Imagen 1" descr="Texto&#10;&#10;El contenido generado por IA puede ser incorrecto."/>
+                    <pic:cNvPicPr/>
+                  </pic:nvPicPr>
+                  <pic:blipFill>
+                    <a:blip r:embed="rId61"/>
+                    <a:stretch>
+                      <a:fillRect/>
+                    </a:stretch>
+                  </pic:blipFill>
+                  <pic:spPr>
+                    <a:xfrm>
+                      <a:off x="0" y="0"/>
+                      <a:ext cx="4706007" cy="1552792"/>
+                    </a:xfrm>
+                    <a:prstGeom prst="rect">
+                      <a:avLst/>
+                    </a:prstGeom>
+                  </pic:spPr>
+                </pic:pic>
+              </a:graphicData>
+            </a:graphic>
+          </wp:inline>
+        </w:drawing>
+      </w:r>
+    </w:p>
     <w:p>
       <w:r>
         <w:lastRenderedPageBreak/>
-        <w:t>6.4</w:t>
-      </w:r>
-    </w:p>
-    <w:p>
-      <w:r>
-        <w:drawing>
-          <wp:inline distT="0" distB="0" distL="0" distR="0" wp14:anchorId="418519A5" wp14:editId="68795D59">
-            <wp:extent cx="4305901" cy="1914792"/>
-            <wp:effectExtent l="0" t="0" r="0" b="9525"/>
-            <wp:docPr id="1864860809" name="Imagen 1" descr="Interfaz de usuario gráfica, Texto, Aplicación&#10;&#10;El contenido generado por IA puede ser incorrecto."/>
-            <wp:cNvGraphicFramePr>
-              <a:graphicFrameLocks xmlns:a="http://schemas.openxmlformats.org/drawingml/2006/main" noChangeAspect="1"/>
-            </wp:cNvGraphicFramePr>
-            <a:graphic xmlns:a="http://schemas.openxmlformats.org/drawingml/2006/main">
-              <a:graphicData uri="http://schemas.openxmlformats.org/drawingml/2006/picture">
-                <pic:pic xmlns:pic="http://schemas.openxmlformats.org/drawingml/2006/picture">
-                  <pic:nvPicPr>
-                    <pic:cNvPr id="1864860809" name="Imagen 1" descr="Interfaz de usuario gráfica, Texto, Aplicación&#10;&#10;El contenido generado por IA puede ser incorrecto."/>
-                    <pic:cNvPicPr/>
-                  </pic:nvPicPr>
-                  <pic:blipFill>
-                    <a:blip r:embed="rId42"/>
-                    <a:stretch>
-                      <a:fillRect/>
-                    </a:stretch>
-                  </pic:blipFill>
-                  <pic:spPr>
-                    <a:xfrm>
-                      <a:off x="0" y="0"/>
-                      <a:ext cx="4305901" cy="1914792"/>
-                    </a:xfrm>
-                    <a:prstGeom prst="rect">
-                      <a:avLst/>
-                    </a:prstGeom>
-                  </pic:spPr>
-                </pic:pic>
-              </a:graphicData>
-            </a:graphic>
-          </wp:inline>
-        </w:drawing>
-      </w:r>
-    </w:p>
-    <w:p>
-      <w:r>
-        <w:t>6.5</w:t>
-      </w:r>
-    </w:p>
-    <w:p>
-      <w:r>
-        <w:drawing>
-          <wp:inline distT="0" distB="0" distL="0" distR="0" wp14:anchorId="41D8C22F" wp14:editId="6A3FB055">
-            <wp:extent cx="5400040" cy="951230"/>
-            <wp:effectExtent l="0" t="0" r="0" b="1270"/>
-            <wp:docPr id="1346504500" name="Imagen 1" descr="Una pantalla de un video juego&#10;&#10;El contenido generado por IA puede ser incorrecto."/>
-            <wp:cNvGraphicFramePr>
-              <a:graphicFrameLocks xmlns:a="http://schemas.openxmlformats.org/drawingml/2006/main" noChangeAspect="1"/>
-            </wp:cNvGraphicFramePr>
-            <a:graphic xmlns:a="http://schemas.openxmlformats.org/drawingml/2006/main">
-              <a:graphicData uri="http://schemas.openxmlformats.org/drawingml/2006/picture">
-                <pic:pic xmlns:pic="http://schemas.openxmlformats.org/drawingml/2006/picture">
-                  <pic:nvPicPr>
-                    <pic:cNvPr id="1346504500" name="Imagen 1" descr="Una pantalla de un video juego&#10;&#10;El contenido generado por IA puede ser incorrecto."/>
-                    <pic:cNvPicPr/>
-                  </pic:nvPicPr>
-                  <pic:blipFill>
-                    <a:blip r:embed="rId43"/>
-                    <a:stretch>
-                      <a:fillRect/>
-                    </a:stretch>
-                  </pic:blipFill>
-                  <pic:spPr>
-                    <a:xfrm>
-                      <a:off x="0" y="0"/>
-                      <a:ext cx="5400040" cy="951230"/>
-                    </a:xfrm>
-                    <a:prstGeom prst="rect">
-                      <a:avLst/>
-                    </a:prstGeom>
-                  </pic:spPr>
-                </pic:pic>
-              </a:graphicData>
-            </a:graphic>
-          </wp:inline>
-        </w:drawing>
-      </w:r>
-    </w:p>
-    <w:p>
-      <w:r>
-        <w:t>6.6</w:t>
+        <w:drawing>
+          <wp:inline distT="0" distB="0" distL="0" distR="0" wp14:anchorId="721CE887" wp14:editId="6969C1B9">
+            <wp:extent cx="4906060" cy="1533739"/>
+            <wp:effectExtent l="0" t="0" r="8890" b="9525"/>
+            <wp:docPr id="1946378659" name="Imagen 1" descr="Texto&#10;&#10;El contenido generado por IA puede ser incorrecto."/>
+            <wp:cNvGraphicFramePr>
+              <a:graphicFrameLocks xmlns:a="http://schemas.openxmlformats.org/drawingml/2006/main" noChangeAspect="1"/>
+            </wp:cNvGraphicFramePr>
+            <a:graphic xmlns:a="http://schemas.openxmlformats.org/drawingml/2006/main">
+              <a:graphicData uri="http://schemas.openxmlformats.org/drawingml/2006/picture">
+                <pic:pic xmlns:pic="http://schemas.openxmlformats.org/drawingml/2006/picture">
+                  <pic:nvPicPr>
+                    <pic:cNvPr id="1946378659" name="Imagen 1" descr="Texto&#10;&#10;El contenido generado por IA puede ser incorrecto."/>
+                    <pic:cNvPicPr/>
+                  </pic:nvPicPr>
+                  <pic:blipFill>
+                    <a:blip r:embed="rId62"/>
+                    <a:stretch>
+                      <a:fillRect/>
+                    </a:stretch>
+                  </pic:blipFill>
+                  <pic:spPr>
+                    <a:xfrm>
+                      <a:off x="0" y="0"/>
+                      <a:ext cx="4906060" cy="1533739"/>
+                    </a:xfrm>
+                    <a:prstGeom prst="rect">
+                      <a:avLst/>
+                    </a:prstGeom>
+                  </pic:spPr>
+                </pic:pic>
+              </a:graphicData>
+            </a:graphic>
+          </wp:inline>
+        </w:drawing>
+      </w:r>
+    </w:p>
+    <w:p>
+      <w:r>
+        <w:t>8.7</w:t>
+      </w:r>
+    </w:p>
+    <w:p>
+      <w:r>
+        <w:drawing>
+          <wp:inline distT="0" distB="0" distL="0" distR="0" wp14:anchorId="4424312B" wp14:editId="1D166E5F">
+            <wp:extent cx="5400040" cy="1025525"/>
+            <wp:effectExtent l="0" t="0" r="0" b="3175"/>
+            <wp:docPr id="33354957" name="Imagen 1" descr="Texto&#10;&#10;El contenido generado por IA puede ser incorrecto."/>
+            <wp:cNvGraphicFramePr>
+              <a:graphicFrameLocks xmlns:a="http://schemas.openxmlformats.org/drawingml/2006/main" noChangeAspect="1"/>
+            </wp:cNvGraphicFramePr>
+            <a:graphic xmlns:a="http://schemas.openxmlformats.org/drawingml/2006/main">
+              <a:graphicData uri="http://schemas.openxmlformats.org/drawingml/2006/picture">
+                <pic:pic xmlns:pic="http://schemas.openxmlformats.org/drawingml/2006/picture">
+                  <pic:nvPicPr>
+                    <pic:cNvPr id="33354957" name="Imagen 1" descr="Texto&#10;&#10;El contenido generado por IA puede ser incorrecto."/>
+                    <pic:cNvPicPr/>
+                  </pic:nvPicPr>
+                  <pic:blipFill>
+                    <a:blip r:embed="rId63"/>
+                    <a:stretch>
+                      <a:fillRect/>
+                    </a:stretch>
+                  </pic:blipFill>
+                  <pic:spPr>
+                    <a:xfrm>
+                      <a:off x="0" y="0"/>
+                      <a:ext cx="5400040" cy="1025525"/>
+                    </a:xfrm>
+                    <a:prstGeom prst="rect">
+                      <a:avLst/>
+                    </a:prstGeom>
+                  </pic:spPr>
+                </pic:pic>
+              </a:graphicData>
+            </a:graphic>
+          </wp:inline>
+        </w:drawing>
+      </w:r>
+    </w:p>
+    <w:p>
+      <w:r>
+        <w:drawing>
+          <wp:inline distT="0" distB="0" distL="0" distR="0" wp14:anchorId="6566FA79" wp14:editId="7B091FAA">
+            <wp:extent cx="5142865" cy="5534748"/>
+            <wp:effectExtent l="0" t="0" r="635" b="8890"/>
+            <wp:docPr id="1547371733" name="Imagen 1" descr="Texto&#10;&#10;El contenido generado por IA puede ser incorrecto."/>
+            <wp:cNvGraphicFramePr>
+              <a:graphicFrameLocks xmlns:a="http://schemas.openxmlformats.org/drawingml/2006/main" noChangeAspect="1"/>
+            </wp:cNvGraphicFramePr>
+            <a:graphic xmlns:a="http://schemas.openxmlformats.org/drawingml/2006/main">
+              <a:graphicData uri="http://schemas.openxmlformats.org/drawingml/2006/picture">
+                <pic:pic xmlns:pic="http://schemas.openxmlformats.org/drawingml/2006/picture">
+                  <pic:nvPicPr>
+                    <pic:cNvPr id="1547371733" name="Imagen 1" descr="Texto&#10;&#10;El contenido generado por IA puede ser incorrecto."/>
+                    <pic:cNvPicPr/>
+                  </pic:nvPicPr>
+                  <pic:blipFill>
+                    <a:blip r:embed="rId64"/>
+                    <a:stretch>
+                      <a:fillRect/>
+                    </a:stretch>
+                  </pic:blipFill>
+                  <pic:spPr>
+                    <a:xfrm>
+                      <a:off x="0" y="0"/>
+                      <a:ext cx="5145576" cy="5537665"/>
+                    </a:xfrm>
+                    <a:prstGeom prst="rect">
+                      <a:avLst/>
+                    </a:prstGeom>
+                  </pic:spPr>
+                </pic:pic>
+              </a:graphicData>
+            </a:graphic>
+          </wp:inline>
+        </w:drawing>
+      </w:r>
+    </w:p>
+    <w:p>
+      <w:r>
+        <w:lastRenderedPageBreak/>
+        <w:t>8.8</w:t>
       </w:r>
     </w:p>
     <w:sectPr>
@@ -2233,7 +3275,6 @@
     <w:next w:val="Normal"/>
     <w:link w:val="Ttulo2Car"/>
     <w:uiPriority w:val="9"/>
-    <w:semiHidden/>
     <w:unhideWhenUsed/>
     <w:qFormat/>
     <w:rsid w:val="004019E8"/>
@@ -2450,7 +3491,6 @@
     <w:basedOn w:val="Fuentedeprrafopredeter"/>
     <w:link w:val="Ttulo2"/>
     <w:uiPriority w:val="9"/>
-    <w:semiHidden/>
     <w:rsid w:val="004019E8"/>
     <w:rPr>
       <w:rFonts w:asciiTheme="majorHAnsi" w:eastAsiaTheme="majorEastAsia" w:hAnsiTheme="majorHAnsi" w:cstheme="majorBidi"/>
@@ -2721,6 +3761,35 @@
       <w:color w:val="0F4761" w:themeColor="accent1" w:themeShade="BF"/>
       <w:spacing w:val="5"/>
     </w:rPr>
+  </w:style>
+  <w:style w:type="paragraph" w:styleId="Lista">
+    <w:name w:val="List"/>
+    <w:basedOn w:val="Normal"/>
+    <w:uiPriority w:val="99"/>
+    <w:unhideWhenUsed/>
+    <w:rsid w:val="0028261D"/>
+    <w:pPr>
+      <w:ind w:left="283" w:hanging="283"/>
+      <w:contextualSpacing/>
+    </w:pPr>
+  </w:style>
+  <w:style w:type="paragraph" w:styleId="Textoindependiente">
+    <w:name w:val="Body Text"/>
+    <w:basedOn w:val="Normal"/>
+    <w:link w:val="TextoindependienteCar"/>
+    <w:uiPriority w:val="99"/>
+    <w:unhideWhenUsed/>
+    <w:rsid w:val="0028261D"/>
+    <w:pPr>
+      <w:spacing w:after="120"/>
+    </w:pPr>
+  </w:style>
+  <w:style w:type="character" w:customStyle="1" w:styleId="TextoindependienteCar">
+    <w:name w:val="Texto independiente Car"/>
+    <w:basedOn w:val="Fuentedeprrafopredeter"/>
+    <w:link w:val="Textoindependiente"/>
+    <w:uiPriority w:val="99"/>
+    <w:rsid w:val="0028261D"/>
   </w:style>
 </w:styles>
 </file>
@@ -3041,18 +4110,18 @@
 </file>
 
 <file path=customXml/item1.xml><?xml version="1.0" encoding="utf-8"?>
-<p:properties xmlns:p="http://schemas.microsoft.com/office/2006/metadata/properties" xmlns:xsi="http://www.w3.org/2001/XMLSchema-instance" xmlns:pc="http://schemas.microsoft.com/office/infopath/2007/PartnerControls">
-  <documentManagement/>
-</p:properties>
-</file>
-
-<file path=customXml/item2.xml><?xml version="1.0" encoding="utf-8"?>
 <?mso-contentType ?>
 <FormTemplates xmlns="http://schemas.microsoft.com/sharepoint/v3/contenttype/forms">
   <Display>DocumentLibraryForm</Display>
   <Edit>DocumentLibraryForm</Edit>
   <New>DocumentLibraryForm</New>
 </FormTemplates>
+</file>
+
+<file path=customXml/item2.xml><?xml version="1.0" encoding="utf-8"?>
+<p:properties xmlns:p="http://schemas.microsoft.com/office/2006/metadata/properties" xmlns:xsi="http://www.w3.org/2001/XMLSchema-instance" xmlns:pc="http://schemas.microsoft.com/office/infopath/2007/PartnerControls">
+  <documentManagement/>
+</p:properties>
 </file>
 
 <file path=customXml/item3.xml><?xml version="1.0" encoding="utf-8"?>
@@ -3199,19 +4268,23 @@
 </ct:contentTypeSchema>
 </file>
 
+<file path=customXml/item4.xml><?xml version="1.0" encoding="utf-8"?>
+<b:Sources xmlns:b="http://schemas.openxmlformats.org/officeDocument/2006/bibliography" xmlns="http://schemas.openxmlformats.org/officeDocument/2006/bibliography" SelectedStyle="\APASixthEditionOfficeOnline.xsl" StyleName="APA" Version="6"/>
+</file>
+
 <file path=customXml/itemProps1.xml><?xml version="1.0" encoding="utf-8"?>
-<ds:datastoreItem xmlns:ds="http://schemas.openxmlformats.org/officeDocument/2006/customXml" ds:itemID="{28D1EC71-98DA-493F-B83F-81880A7002F5}">
+<ds:datastoreItem xmlns:ds="http://schemas.openxmlformats.org/officeDocument/2006/customXml" ds:itemID="{C37FAE77-9B05-45E3-B9F0-4A346C386AD7}">
   <ds:schemaRefs>
-    <ds:schemaRef ds:uri="http://schemas.microsoft.com/office/2006/metadata/properties"/>
-    <ds:schemaRef ds:uri="http://schemas.microsoft.com/office/infopath/2007/PartnerControls"/>
+    <ds:schemaRef ds:uri="http://schemas.microsoft.com/sharepoint/v3/contenttype/forms"/>
   </ds:schemaRefs>
 </ds:datastoreItem>
 </file>
 
 <file path=customXml/itemProps2.xml><?xml version="1.0" encoding="utf-8"?>
-<ds:datastoreItem xmlns:ds="http://schemas.openxmlformats.org/officeDocument/2006/customXml" ds:itemID="{C37FAE77-9B05-45E3-B9F0-4A346C386AD7}">
+<ds:datastoreItem xmlns:ds="http://schemas.openxmlformats.org/officeDocument/2006/customXml" ds:itemID="{28D1EC71-98DA-493F-B83F-81880A7002F5}">
   <ds:schemaRefs>
-    <ds:schemaRef ds:uri="http://schemas.microsoft.com/sharepoint/v3/contenttype/forms"/>
+    <ds:schemaRef ds:uri="http://schemas.microsoft.com/office/2006/metadata/properties"/>
+    <ds:schemaRef ds:uri="http://schemas.microsoft.com/office/infopath/2007/PartnerControls"/>
   </ds:schemaRefs>
 </ds:datastoreItem>
 </file>
@@ -3232,4 +4305,12 @@
     <ds:schemaRef ds:uri="http://schemas.microsoft.com/internal/obd"/>
   </ds:schemaRefs>
 </ds:datastoreItem>
+</file>
+
+<file path=customXml/itemProps4.xml><?xml version="1.0" encoding="utf-8"?>
+<ds:datastoreItem xmlns:ds="http://schemas.openxmlformats.org/officeDocument/2006/customXml" ds:itemID="{57E427B0-A743-4B9F-A80B-865B50B6ADE5}">
+  <ds:schemaRefs>
+    <ds:schemaRef ds:uri="http://schemas.openxmlformats.org/officeDocument/2006/bibliography"/>
+  </ds:schemaRefs>
+</ds:datastoreItem>
 </file>
</xml_diff>

<commit_message>
Finalización del documento, ejercicios del 8.7 al 8.10
</commit_message>
<xml_diff>
--- a/PR_01.1/Practica 1.1.docx
+++ b/PR_01.1/Practica 1.1.docx
@@ -443,7 +443,15 @@
         <w:pStyle w:val="Textoindependiente"/>
       </w:pPr>
       <w:r>
-        <w:t>El comando “ls -S” es el que ordena los archivos por tamaño</w:t>
+        <w:t>El comando “</w:t>
+      </w:r>
+      <w:proofErr w:type="spellStart"/>
+      <w:r>
+        <w:t>ls</w:t>
+      </w:r>
+      <w:proofErr w:type="spellEnd"/>
+      <w:r>
+        <w:t xml:space="preserve"> -S” es el que ordena los archivos por tamaño</w:t>
       </w:r>
     </w:p>
     <w:p>
@@ -496,11 +504,13 @@
         </w:drawing>
       </w:r>
     </w:p>
+    <w:p/>
     <w:p>
       <w:pPr>
         <w:pStyle w:val="Textoindependiente"/>
       </w:pPr>
       <w:r>
+        <w:lastRenderedPageBreak/>
         <w:t>2.4</w:t>
       </w:r>
     </w:p>
@@ -509,7 +519,6 @@
         <w:rPr>
           <w:noProof/>
         </w:rPr>
-        <w:lastRenderedPageBreak/>
         <w:drawing>
           <wp:inline distT="0" distB="0" distL="0" distR="0" wp14:anchorId="16213AB4" wp14:editId="60D47CA5">
             <wp:extent cx="4429743" cy="800212"/>
@@ -580,7 +589,13 @@
         <w:t xml:space="preserve">Ejecutamos el </w:t>
       </w:r>
       <w:r>
-        <w:t>comando para instalar y al buscar el archivo de nuevo, si que nos</w:t>
+        <w:t xml:space="preserve">comando para instalar y al buscar el archivo de nuevo, </w:t>
+      </w:r>
+      <w:r>
+        <w:t>sí</w:t>
+      </w:r>
+      <w:r>
+        <w:t xml:space="preserve"> que nos</w:t>
       </w:r>
       <w:r>
         <w:t xml:space="preserve"> aparece la ruta</w:t>
@@ -836,7 +851,7 @@
         <w:t>Hace que los datos de</w:t>
       </w:r>
       <w:r>
-        <w:t xml:space="preserve"> los tamaños de los archivos sean más legibles para el usuario</w:t>
+        <w:t xml:space="preserve"> los tamaños de los archivos sean más legibles para el</w:t>
       </w:r>
     </w:p>
     <w:p>
@@ -844,6 +859,43 @@
         <w:pStyle w:val="Lista"/>
       </w:pPr>
       <w:r>
+        <w:t>U</w:t>
+      </w:r>
+      <w:r>
+        <w:t>suario</w:t>
+      </w:r>
+    </w:p>
+    <w:p>
+      <w:pPr>
+        <w:pStyle w:val="Lista"/>
+      </w:pPr>
+    </w:p>
+    <w:p>
+      <w:pPr>
+        <w:pStyle w:val="Lista"/>
+      </w:pPr>
+    </w:p>
+    <w:p>
+      <w:pPr>
+        <w:pStyle w:val="Lista"/>
+      </w:pPr>
+    </w:p>
+    <w:p>
+      <w:pPr>
+        <w:pStyle w:val="Lista"/>
+      </w:pPr>
+    </w:p>
+    <w:p>
+      <w:pPr>
+        <w:pStyle w:val="Lista"/>
+      </w:pPr>
+    </w:p>
+    <w:p>
+      <w:pPr>
+        <w:pStyle w:val="Lista"/>
+      </w:pPr>
+      <w:r>
+        <w:lastRenderedPageBreak/>
         <w:t>3.5</w:t>
       </w:r>
     </w:p>
@@ -894,7 +946,6 @@
         <w:pStyle w:val="Textoindependiente"/>
       </w:pPr>
       <w:r>
-        <w:lastRenderedPageBreak/>
         <w:t xml:space="preserve">Si lo usáramos en el directorio raíz, nos listaría todos los directorios y los archivos de sistema, esto es peligroso porque </w:t>
       </w:r>
       <w:r>
@@ -905,9 +956,6 @@
       </w:r>
     </w:p>
     <w:p>
-      <w:pPr>
-        <w:pStyle w:val="Ttulo1"/>
-      </w:pPr>
       <w:r>
         <w:t>4.1</w:t>
       </w:r>
@@ -959,7 +1007,15 @@
         <w:pStyle w:val="Textoindependiente"/>
       </w:pPr>
       <w:r>
-        <w:t>Uso el comando tree para que se vea que se han creado los archivos</w:t>
+        <w:t xml:space="preserve">Uso el comando </w:t>
+      </w:r>
+      <w:proofErr w:type="spellStart"/>
+      <w:r>
+        <w:t>tree</w:t>
+      </w:r>
+      <w:proofErr w:type="spellEnd"/>
+      <w:r>
+        <w:t xml:space="preserve"> para que se vea que se han creado los archivos</w:t>
       </w:r>
     </w:p>
     <w:p>
@@ -1012,11 +1068,17 @@
         </w:drawing>
       </w:r>
     </w:p>
+    <w:p/>
+    <w:p/>
+    <w:p/>
+    <w:p/>
+    <w:p/>
     <w:p>
       <w:pPr>
         <w:pStyle w:val="Textoindependiente"/>
       </w:pPr>
       <w:r>
+        <w:lastRenderedPageBreak/>
         <w:t>4.3</w:t>
       </w:r>
     </w:p>
@@ -1025,7 +1087,6 @@
         <w:rPr>
           <w:noProof/>
         </w:rPr>
-        <w:lastRenderedPageBreak/>
         <w:drawing>
           <wp:inline distT="0" distB="0" distL="0" distR="0" wp14:anchorId="0EC7C321" wp14:editId="22C3482C">
             <wp:extent cx="4848902" cy="3096057"/>
@@ -1165,11 +1226,15 @@
         </w:drawing>
       </w:r>
     </w:p>
+    <w:p/>
+    <w:p/>
+    <w:p/>
     <w:p>
       <w:pPr>
         <w:pStyle w:val="Textoindependiente"/>
       </w:pPr>
       <w:r>
+        <w:lastRenderedPageBreak/>
         <w:t>5.4</w:t>
       </w:r>
     </w:p>
@@ -1215,9 +1280,6 @@
         </w:drawing>
       </w:r>
     </w:p>
-    <w:p/>
-    <w:p/>
-    <w:p/>
     <w:p>
       <w:pPr>
         <w:pStyle w:val="Textoindependiente"/>
@@ -1324,9 +1386,9 @@
           <w:noProof/>
         </w:rPr>
         <w:drawing>
-          <wp:inline distT="0" distB="0" distL="0" distR="0" wp14:anchorId="40E7BD97" wp14:editId="644A76B8">
-            <wp:extent cx="5163271" cy="1667108"/>
-            <wp:effectExtent l="0" t="0" r="0" b="9525"/>
+          <wp:inline distT="0" distB="0" distL="0" distR="0" wp14:anchorId="40E7BD97" wp14:editId="45AAEB10">
+            <wp:extent cx="4286250" cy="1383937"/>
+            <wp:effectExtent l="0" t="0" r="0" b="6985"/>
             <wp:docPr id="1507726395" name="Imagen 1" descr="Un conjunto de letras blancas en un fondo blanco&#10;&#10;El contenido generado por IA puede ser incorrecto."/>
             <wp:cNvGraphicFramePr>
               <a:graphicFrameLocks xmlns:a="http://schemas.openxmlformats.org/drawingml/2006/main" noChangeAspect="1"/>
@@ -1347,25 +1409,24 @@
                   <pic:spPr>
                     <a:xfrm>
                       <a:off x="0" y="0"/>
-                      <a:ext cx="5163271" cy="1667108"/>
-                    </a:xfrm>
-                    <a:prstGeom prst="rect">
-                      <a:avLst/>
-                    </a:prstGeom>
-                  </pic:spPr>
-                </pic:pic>
-              </a:graphicData>
-            </a:graphic>
-          </wp:inline>
-        </w:drawing>
-      </w:r>
-    </w:p>
-    <w:p>
-      <w:r>
-        <w:rPr>
-          <w:noProof/>
-        </w:rPr>
-        <w:lastRenderedPageBreak/>
+                      <a:ext cx="4316927" cy="1393842"/>
+                    </a:xfrm>
+                    <a:prstGeom prst="rect">
+                      <a:avLst/>
+                    </a:prstGeom>
+                  </pic:spPr>
+                </pic:pic>
+              </a:graphicData>
+            </a:graphic>
+          </wp:inline>
+        </w:drawing>
+      </w:r>
+    </w:p>
+    <w:p>
+      <w:r>
+        <w:rPr>
+          <w:noProof/>
+        </w:rPr>
         <w:drawing>
           <wp:inline distT="0" distB="0" distL="0" distR="0" wp14:anchorId="21400ECA" wp14:editId="34ECC08E">
             <wp:extent cx="5258534" cy="2772162"/>
@@ -1403,13 +1464,12 @@
         </w:drawing>
       </w:r>
     </w:p>
-    <w:p/>
-    <w:p/>
     <w:p>
       <w:pPr>
         <w:pStyle w:val="Textoindependiente"/>
       </w:pPr>
       <w:r>
+        <w:lastRenderedPageBreak/>
         <w:t>5.7</w:t>
       </w:r>
     </w:p>
@@ -1518,7 +1578,6 @@
         <w:rPr>
           <w:noProof/>
         </w:rPr>
-        <w:lastRenderedPageBreak/>
         <w:drawing>
           <wp:inline distT="0" distB="0" distL="0" distR="0" wp14:anchorId="1C38DAE9" wp14:editId="1F93AD8E">
             <wp:extent cx="5239481" cy="2610214"/>
@@ -1605,16 +1664,15 @@
           </wp:inline>
         </w:drawing>
       </w:r>
-      <w:r>
-        <w:t>^</w:t>
-      </w:r>
-    </w:p>
+    </w:p>
+    <w:p/>
     <w:p/>
     <w:p>
       <w:pPr>
         <w:pStyle w:val="Textoindependiente"/>
       </w:pPr>
       <w:r>
+        <w:lastRenderedPageBreak/>
         <w:t>6.4</w:t>
       </w:r>
     </w:p>
@@ -1731,12 +1789,14 @@
         <w:pStyle w:val="Textoindependiente"/>
       </w:pPr>
       <w:r>
-        <w:lastRenderedPageBreak/>
         <w:t>&gt;&gt;: Crea un archivo si no existe y le añade texto, si se escribe más texto y se ejecuta con &gt;&gt; el nuevo texto se añade al final.</w:t>
       </w:r>
     </w:p>
     <w:p>
       <w:r>
+        <w:rPr>
+          <w:noProof/>
+        </w:rPr>
         <w:drawing>
           <wp:inline distT="0" distB="0" distL="0" distR="0" wp14:anchorId="2EE0A990" wp14:editId="45916E46">
             <wp:extent cx="4353533" cy="2181529"/>
@@ -1778,16 +1838,21 @@
     <w:p/>
     <w:p/>
     <w:p/>
+    <w:p/>
     <w:p>
       <w:pPr>
         <w:pStyle w:val="Textoindependiente"/>
       </w:pPr>
       <w:r>
+        <w:lastRenderedPageBreak/>
         <w:t>6.7</w:t>
       </w:r>
     </w:p>
     <w:p>
       <w:r>
+        <w:rPr>
+          <w:noProof/>
+        </w:rPr>
         <w:drawing>
           <wp:inline distT="0" distB="0" distL="0" distR="0" wp14:anchorId="7D609665" wp14:editId="2021DF94">
             <wp:extent cx="5400040" cy="2677795"/>
@@ -1838,6 +1903,9 @@
         <w:pStyle w:val="Textoindependiente"/>
       </w:pPr>
       <w:r>
+        <w:rPr>
+          <w:noProof/>
+        </w:rPr>
         <w:drawing>
           <wp:inline distT="0" distB="0" distL="0" distR="0" wp14:anchorId="0A6EC987" wp14:editId="5735E8FD">
             <wp:extent cx="2876951" cy="352474"/>
@@ -1877,7 +1945,9 @@
     </w:p>
     <w:p>
       <w:r>
-        <w:lastRenderedPageBreak/>
+        <w:rPr>
+          <w:noProof/>
+        </w:rPr>
         <w:drawing>
           <wp:inline distT="0" distB="0" distL="0" distR="0" wp14:anchorId="58B07FE6" wp14:editId="36CDC8A5">
             <wp:extent cx="2981741" cy="1057423"/>
@@ -1917,6 +1987,9 @@
     </w:p>
     <w:p>
       <w:r>
+        <w:rPr>
+          <w:noProof/>
+        </w:rPr>
         <w:drawing>
           <wp:inline distT="0" distB="0" distL="0" distR="0" wp14:anchorId="604D092A" wp14:editId="7E8111C6">
             <wp:extent cx="2876951" cy="609685"/>
@@ -1961,6 +2034,9 @@
     </w:p>
     <w:p>
       <w:r>
+        <w:rPr>
+          <w:noProof/>
+        </w:rPr>
         <w:drawing>
           <wp:inline distT="0" distB="0" distL="0" distR="0" wp14:anchorId="2474A04F" wp14:editId="36CE5119">
             <wp:extent cx="4172532" cy="676369"/>
@@ -2009,11 +2085,15 @@
     <w:p/>
     <w:p>
       <w:r>
+        <w:lastRenderedPageBreak/>
         <w:t>7.3</w:t>
       </w:r>
     </w:p>
     <w:p>
       <w:r>
+        <w:rPr>
+          <w:noProof/>
+        </w:rPr>
         <w:drawing>
           <wp:inline distT="0" distB="0" distL="0" distR="0" wp14:anchorId="6D0D4740" wp14:editId="4C51C85B">
             <wp:extent cx="2819794" cy="1333686"/>
@@ -2053,6 +2133,9 @@
     </w:p>
     <w:p>
       <w:r>
+        <w:rPr>
+          <w:noProof/>
+        </w:rPr>
         <w:drawing>
           <wp:inline distT="0" distB="0" distL="0" distR="0" wp14:anchorId="151BBA4F" wp14:editId="03A084F7">
             <wp:extent cx="2934109" cy="1247949"/>
@@ -2097,7 +2180,9 @@
     </w:p>
     <w:p>
       <w:r>
-        <w:lastRenderedPageBreak/>
+        <w:rPr>
+          <w:noProof/>
+        </w:rPr>
         <w:drawing>
           <wp:inline distT="0" distB="0" distL="0" distR="0" wp14:anchorId="113F44C2" wp14:editId="063BA698">
             <wp:extent cx="4105848" cy="1914792"/>
@@ -2137,6 +2222,9 @@
     </w:p>
     <w:p>
       <w:r>
+        <w:rPr>
+          <w:noProof/>
+        </w:rPr>
         <w:drawing>
           <wp:inline distT="0" distB="0" distL="0" distR="0" wp14:anchorId="6132B0FB" wp14:editId="0B8ECBE4">
             <wp:extent cx="3048425" cy="943107"/>
@@ -2174,13 +2262,24 @@
         </w:drawing>
       </w:r>
     </w:p>
-    <w:p>
-      <w:r>
+    <w:p/>
+    <w:p/>
+    <w:p/>
+    <w:p/>
+    <w:p/>
+    <w:p/>
+    <w:p/>
+    <w:p>
+      <w:r>
+        <w:lastRenderedPageBreak/>
         <w:t>7.5</w:t>
       </w:r>
     </w:p>
     <w:p>
       <w:r>
+        <w:rPr>
+          <w:noProof/>
+        </w:rPr>
         <w:drawing>
           <wp:inline distT="0" distB="0" distL="0" distR="0" wp14:anchorId="600CE0CB" wp14:editId="190ABE51">
             <wp:extent cx="2391109" cy="1286054"/>
@@ -2220,6 +2319,9 @@
     </w:p>
     <w:p>
       <w:r>
+        <w:rPr>
+          <w:noProof/>
+        </w:rPr>
         <w:drawing>
           <wp:inline distT="0" distB="0" distL="0" distR="0" wp14:anchorId="5C7E9836" wp14:editId="0D42467A">
             <wp:extent cx="2743583" cy="809738"/>
@@ -2264,6 +2366,9 @@
     </w:p>
     <w:p>
       <w:r>
+        <w:rPr>
+          <w:noProof/>
+        </w:rPr>
         <w:drawing>
           <wp:inline distT="0" distB="0" distL="0" distR="0" wp14:anchorId="2ADA37AD" wp14:editId="07DF0BF3">
             <wp:extent cx="5400040" cy="1287780"/>
@@ -2303,7 +2408,9 @@
     </w:p>
     <w:p>
       <w:r>
-        <w:lastRenderedPageBreak/>
+        <w:rPr>
+          <w:noProof/>
+        </w:rPr>
         <w:drawing>
           <wp:inline distT="0" distB="0" distL="0" distR="0" wp14:anchorId="16900287" wp14:editId="35C5684B">
             <wp:extent cx="2286319" cy="3877216"/>
@@ -2343,6 +2450,10 @@
     </w:p>
     <w:p>
       <w:r>
+        <w:rPr>
+          <w:noProof/>
+        </w:rPr>
+        <w:lastRenderedPageBreak/>
         <w:drawing>
           <wp:inline distT="0" distB="0" distL="0" distR="0" wp14:anchorId="69549E10" wp14:editId="5ACEBE0E">
             <wp:extent cx="4010585" cy="3105583"/>
@@ -2380,19 +2491,16 @@
         </w:drawing>
       </w:r>
     </w:p>
-    <w:p/>
-    <w:p/>
-    <w:p/>
-    <w:p/>
-    <w:p/>
-    <w:p>
-      <w:r>
-        <w:lastRenderedPageBreak/>
+    <w:p>
+      <w:r>
         <w:t>8.1</w:t>
       </w:r>
     </w:p>
     <w:p>
       <w:r>
+        <w:rPr>
+          <w:noProof/>
+        </w:rPr>
         <w:drawing>
           <wp:inline distT="0" distB="0" distL="0" distR="0" wp14:anchorId="2F27C773" wp14:editId="71D2EE47">
             <wp:extent cx="4525006" cy="933580"/>
@@ -2432,7 +2540,15 @@
     </w:p>
     <w:p>
       <w:r>
-        <w:t>Uso el -f7 para que me saque por pantalla solo los shells de los usuarios</w:t>
+        <w:t xml:space="preserve">Uso el -f7 para que me saque por pantalla solo los </w:t>
+      </w:r>
+      <w:proofErr w:type="spellStart"/>
+      <w:r>
+        <w:t>shells</w:t>
+      </w:r>
+      <w:proofErr w:type="spellEnd"/>
+      <w:r>
+        <w:t xml:space="preserve"> de los usuarios</w:t>
       </w:r>
     </w:p>
     <w:p>
@@ -2442,6 +2558,9 @@
     </w:p>
     <w:p>
       <w:r>
+        <w:rPr>
+          <w:noProof/>
+        </w:rPr>
         <w:drawing>
           <wp:inline distT="0" distB="0" distL="0" distR="0" wp14:anchorId="07A28DEC" wp14:editId="3959FF26">
             <wp:extent cx="3877216" cy="504895"/>
@@ -2478,17 +2597,27 @@
           </wp:inline>
         </w:drawing>
       </w:r>
-      <w:r>
-        <w:t>´</w:t>
-      </w:r>
-    </w:p>
-    <w:p>
-      <w:r>
+    </w:p>
+    <w:p/>
+    <w:p/>
+    <w:p/>
+    <w:p/>
+    <w:p/>
+    <w:p/>
+    <w:p/>
+    <w:p/>
+    <w:p/>
+    <w:p>
+      <w:r>
+        <w:lastRenderedPageBreak/>
         <w:t>8.3</w:t>
       </w:r>
     </w:p>
     <w:p>
       <w:r>
+        <w:rPr>
+          <w:noProof/>
+        </w:rPr>
         <w:drawing>
           <wp:inline distT="0" distB="0" distL="0" distR="0" wp14:anchorId="6DEFE5F9" wp14:editId="27566C88">
             <wp:extent cx="5096586" cy="304843"/>
@@ -2533,6 +2662,9 @@
     </w:p>
     <w:p>
       <w:r>
+        <w:rPr>
+          <w:noProof/>
+        </w:rPr>
         <w:drawing>
           <wp:inline distT="0" distB="0" distL="0" distR="0" wp14:anchorId="61AB4FBE" wp14:editId="041F27CF">
             <wp:extent cx="5153744" cy="3305636"/>
@@ -2570,63 +2702,64 @@
         </w:drawing>
       </w:r>
     </w:p>
-    <w:p/>
-    <w:p/>
-    <w:p/>
-    <w:p/>
-    <w:p/>
+    <w:p>
+      <w:r>
+        <w:t>8.4</w:t>
+      </w:r>
+    </w:p>
+    <w:p>
+      <w:r>
+        <w:rPr>
+          <w:noProof/>
+        </w:rPr>
+        <w:drawing>
+          <wp:inline distT="0" distB="0" distL="0" distR="0" wp14:anchorId="5E2E303B" wp14:editId="57BF8E12">
+            <wp:extent cx="4676775" cy="3984387"/>
+            <wp:effectExtent l="0" t="0" r="0" b="0"/>
+            <wp:docPr id="584900469" name="Imagen 1" descr="Texto&#10;&#10;El contenido generado por IA puede ser incorrecto."/>
+            <wp:cNvGraphicFramePr>
+              <a:graphicFrameLocks xmlns:a="http://schemas.openxmlformats.org/drawingml/2006/main" noChangeAspect="1"/>
+            </wp:cNvGraphicFramePr>
+            <a:graphic xmlns:a="http://schemas.openxmlformats.org/drawingml/2006/main">
+              <a:graphicData uri="http://schemas.openxmlformats.org/drawingml/2006/picture">
+                <pic:pic xmlns:pic="http://schemas.openxmlformats.org/drawingml/2006/picture">
+                  <pic:nvPicPr>
+                    <pic:cNvPr id="584900469" name="Imagen 1" descr="Texto&#10;&#10;El contenido generado por IA puede ser incorrecto."/>
+                    <pic:cNvPicPr/>
+                  </pic:nvPicPr>
+                  <pic:blipFill>
+                    <a:blip r:embed="rId59"/>
+                    <a:stretch>
+                      <a:fillRect/>
+                    </a:stretch>
+                  </pic:blipFill>
+                  <pic:spPr>
+                    <a:xfrm>
+                      <a:off x="0" y="0"/>
+                      <a:ext cx="4693660" cy="3998772"/>
+                    </a:xfrm>
+                    <a:prstGeom prst="rect">
+                      <a:avLst/>
+                    </a:prstGeom>
+                  </pic:spPr>
+                </pic:pic>
+              </a:graphicData>
+            </a:graphic>
+          </wp:inline>
+        </w:drawing>
+      </w:r>
+    </w:p>
     <w:p>
       <w:r>
         <w:lastRenderedPageBreak/>
-        <w:t>8.4</w:t>
-      </w:r>
-    </w:p>
-    <w:p>
-      <w:r>
-        <w:drawing>
-          <wp:inline distT="0" distB="0" distL="0" distR="0" wp14:anchorId="5E2E303B" wp14:editId="531EFE39">
-            <wp:extent cx="5400040" cy="4600575"/>
-            <wp:effectExtent l="0" t="0" r="0" b="9525"/>
-            <wp:docPr id="584900469" name="Imagen 1" descr="Texto&#10;&#10;El contenido generado por IA puede ser incorrecto."/>
-            <wp:cNvGraphicFramePr>
-              <a:graphicFrameLocks xmlns:a="http://schemas.openxmlformats.org/drawingml/2006/main" noChangeAspect="1"/>
-            </wp:cNvGraphicFramePr>
-            <a:graphic xmlns:a="http://schemas.openxmlformats.org/drawingml/2006/main">
-              <a:graphicData uri="http://schemas.openxmlformats.org/drawingml/2006/picture">
-                <pic:pic xmlns:pic="http://schemas.openxmlformats.org/drawingml/2006/picture">
-                  <pic:nvPicPr>
-                    <pic:cNvPr id="584900469" name="Imagen 1" descr="Texto&#10;&#10;El contenido generado por IA puede ser incorrecto."/>
-                    <pic:cNvPicPr/>
-                  </pic:nvPicPr>
-                  <pic:blipFill>
-                    <a:blip r:embed="rId59"/>
-                    <a:stretch>
-                      <a:fillRect/>
-                    </a:stretch>
-                  </pic:blipFill>
-                  <pic:spPr>
-                    <a:xfrm>
-                      <a:off x="0" y="0"/>
-                      <a:ext cx="5400040" cy="4600575"/>
-                    </a:xfrm>
-                    <a:prstGeom prst="rect">
-                      <a:avLst/>
-                    </a:prstGeom>
-                  </pic:spPr>
-                </pic:pic>
-              </a:graphicData>
-            </a:graphic>
-          </wp:inline>
-        </w:drawing>
-      </w:r>
-    </w:p>
-    <w:p>
-      <w:r>
         <w:t>8.5</w:t>
       </w:r>
     </w:p>
     <w:p>
       <w:r>
+        <w:rPr>
+          <w:noProof/>
+        </w:rPr>
         <w:drawing>
           <wp:inline distT="0" distB="0" distL="0" distR="0" wp14:anchorId="564F34EB" wp14:editId="37AE113C">
             <wp:extent cx="4667901" cy="257211"/>
@@ -2671,6 +2804,9 @@
     </w:p>
     <w:p>
       <w:r>
+        <w:rPr>
+          <w:noProof/>
+        </w:rPr>
         <w:drawing>
           <wp:inline distT="0" distB="0" distL="0" distR="0" wp14:anchorId="729BD87D" wp14:editId="5E759D74">
             <wp:extent cx="4706007" cy="1552792"/>
@@ -2710,7 +2846,9 @@
     </w:p>
     <w:p>
       <w:r>
-        <w:lastRenderedPageBreak/>
+        <w:rPr>
+          <w:noProof/>
+        </w:rPr>
         <w:drawing>
           <wp:inline distT="0" distB="0" distL="0" distR="0" wp14:anchorId="721CE887" wp14:editId="6969C1B9">
             <wp:extent cx="4906060" cy="1533739"/>
@@ -2748,13 +2886,31 @@
         </w:drawing>
       </w:r>
     </w:p>
-    <w:p>
-      <w:r>
+    <w:p/>
+    <w:p/>
+    <w:p/>
+    <w:p/>
+    <w:p/>
+    <w:p/>
+    <w:p/>
+    <w:p/>
+    <w:p/>
+    <w:p/>
+    <w:p/>
+    <w:p/>
+    <w:p/>
+    <w:p/>
+    <w:p>
+      <w:r>
+        <w:lastRenderedPageBreak/>
         <w:t>8.7</w:t>
       </w:r>
     </w:p>
     <w:p>
       <w:r>
+        <w:rPr>
+          <w:noProof/>
+        </w:rPr>
         <w:drawing>
           <wp:inline distT="0" distB="0" distL="0" distR="0" wp14:anchorId="4424312B" wp14:editId="1D166E5F">
             <wp:extent cx="5400040" cy="1025525"/>
@@ -2794,6 +2950,9 @@
     </w:p>
     <w:p>
       <w:r>
+        <w:rPr>
+          <w:noProof/>
+        </w:rPr>
         <w:drawing>
           <wp:inline distT="0" distB="0" distL="0" distR="0" wp14:anchorId="6566FA79" wp14:editId="7B091FAA">
             <wp:extent cx="5142865" cy="5534748"/>
@@ -2831,10 +2990,271 @@
         </w:drawing>
       </w:r>
     </w:p>
+    <w:p/>
+    <w:p/>
+    <w:p/>
+    <w:p/>
+    <w:p/>
     <w:p>
       <w:r>
         <w:lastRenderedPageBreak/>
         <w:t>8.8</w:t>
+      </w:r>
+    </w:p>
+    <w:p>
+      <w:r>
+        <w:rPr>
+          <w:noProof/>
+        </w:rPr>
+        <w:drawing>
+          <wp:inline distT="0" distB="0" distL="0" distR="0" wp14:anchorId="388764A8" wp14:editId="482452EC">
+            <wp:extent cx="3686689" cy="1943371"/>
+            <wp:effectExtent l="0" t="0" r="9525" b="0"/>
+            <wp:docPr id="1835323260" name="Imagen 1" descr="Texto&#10;&#10;El contenido generado por IA puede ser incorrecto."/>
+            <wp:cNvGraphicFramePr>
+              <a:graphicFrameLocks xmlns:a="http://schemas.openxmlformats.org/drawingml/2006/main" noChangeAspect="1"/>
+            </wp:cNvGraphicFramePr>
+            <a:graphic xmlns:a="http://schemas.openxmlformats.org/drawingml/2006/main">
+              <a:graphicData uri="http://schemas.openxmlformats.org/drawingml/2006/picture">
+                <pic:pic xmlns:pic="http://schemas.openxmlformats.org/drawingml/2006/picture">
+                  <pic:nvPicPr>
+                    <pic:cNvPr id="1835323260" name="Imagen 1" descr="Texto&#10;&#10;El contenido generado por IA puede ser incorrecto."/>
+                    <pic:cNvPicPr/>
+                  </pic:nvPicPr>
+                  <pic:blipFill>
+                    <a:blip r:embed="rId65"/>
+                    <a:stretch>
+                      <a:fillRect/>
+                    </a:stretch>
+                  </pic:blipFill>
+                  <pic:spPr>
+                    <a:xfrm>
+                      <a:off x="0" y="0"/>
+                      <a:ext cx="3686689" cy="1943371"/>
+                    </a:xfrm>
+                    <a:prstGeom prst="rect">
+                      <a:avLst/>
+                    </a:prstGeom>
+                  </pic:spPr>
+                </pic:pic>
+              </a:graphicData>
+            </a:graphic>
+          </wp:inline>
+        </w:drawing>
+      </w:r>
+    </w:p>
+    <w:p>
+      <w:r>
+        <w:rPr>
+          <w:noProof/>
+        </w:rPr>
+        <w:drawing>
+          <wp:inline distT="0" distB="0" distL="0" distR="0" wp14:anchorId="3C15119E" wp14:editId="787D9AF7">
+            <wp:extent cx="3858163" cy="1181265"/>
+            <wp:effectExtent l="0" t="0" r="0" b="0"/>
+            <wp:docPr id="1400389358" name="Imagen 1" descr="Texto&#10;&#10;El contenido generado por IA puede ser incorrecto."/>
+            <wp:cNvGraphicFramePr>
+              <a:graphicFrameLocks xmlns:a="http://schemas.openxmlformats.org/drawingml/2006/main" noChangeAspect="1"/>
+            </wp:cNvGraphicFramePr>
+            <a:graphic xmlns:a="http://schemas.openxmlformats.org/drawingml/2006/main">
+              <a:graphicData uri="http://schemas.openxmlformats.org/drawingml/2006/picture">
+                <pic:pic xmlns:pic="http://schemas.openxmlformats.org/drawingml/2006/picture">
+                  <pic:nvPicPr>
+                    <pic:cNvPr id="1400389358" name="Imagen 1" descr="Texto&#10;&#10;El contenido generado por IA puede ser incorrecto."/>
+                    <pic:cNvPicPr/>
+                  </pic:nvPicPr>
+                  <pic:blipFill>
+                    <a:blip r:embed="rId66"/>
+                    <a:stretch>
+                      <a:fillRect/>
+                    </a:stretch>
+                  </pic:blipFill>
+                  <pic:spPr>
+                    <a:xfrm>
+                      <a:off x="0" y="0"/>
+                      <a:ext cx="3858163" cy="1181265"/>
+                    </a:xfrm>
+                    <a:prstGeom prst="rect">
+                      <a:avLst/>
+                    </a:prstGeom>
+                  </pic:spPr>
+                </pic:pic>
+              </a:graphicData>
+            </a:graphic>
+          </wp:inline>
+        </w:drawing>
+      </w:r>
+    </w:p>
+    <w:p>
+      <w:r>
+        <w:t>8.9</w:t>
+      </w:r>
+    </w:p>
+    <w:p>
+      <w:r>
+        <w:drawing>
+          <wp:inline distT="0" distB="0" distL="0" distR="0" wp14:anchorId="0E43CACA" wp14:editId="2511996F">
+            <wp:extent cx="5400040" cy="1690370"/>
+            <wp:effectExtent l="0" t="0" r="0" b="5080"/>
+            <wp:docPr id="1243975015" name="Imagen 1" descr="Texto&#10;&#10;El contenido generado por IA puede ser incorrecto."/>
+            <wp:cNvGraphicFramePr>
+              <a:graphicFrameLocks xmlns:a="http://schemas.openxmlformats.org/drawingml/2006/main" noChangeAspect="1"/>
+            </wp:cNvGraphicFramePr>
+            <a:graphic xmlns:a="http://schemas.openxmlformats.org/drawingml/2006/main">
+              <a:graphicData uri="http://schemas.openxmlformats.org/drawingml/2006/picture">
+                <pic:pic xmlns:pic="http://schemas.openxmlformats.org/drawingml/2006/picture">
+                  <pic:nvPicPr>
+                    <pic:cNvPr id="1243975015" name="Imagen 1" descr="Texto&#10;&#10;El contenido generado por IA puede ser incorrecto."/>
+                    <pic:cNvPicPr/>
+                  </pic:nvPicPr>
+                  <pic:blipFill>
+                    <a:blip r:embed="rId67"/>
+                    <a:stretch>
+                      <a:fillRect/>
+                    </a:stretch>
+                  </pic:blipFill>
+                  <pic:spPr>
+                    <a:xfrm>
+                      <a:off x="0" y="0"/>
+                      <a:ext cx="5400040" cy="1690370"/>
+                    </a:xfrm>
+                    <a:prstGeom prst="rect">
+                      <a:avLst/>
+                    </a:prstGeom>
+                  </pic:spPr>
+                </pic:pic>
+              </a:graphicData>
+            </a:graphic>
+          </wp:inline>
+        </w:drawing>
+      </w:r>
+    </w:p>
+    <w:p>
+      <w:r>
+        <w:drawing>
+          <wp:inline distT="0" distB="0" distL="0" distR="0" wp14:anchorId="64086D1E" wp14:editId="1D42E74E">
+            <wp:extent cx="4915586" cy="1181265"/>
+            <wp:effectExtent l="0" t="0" r="0" b="0"/>
+            <wp:docPr id="380840197" name="Imagen 1" descr="Texto&#10;&#10;El contenido generado por IA puede ser incorrecto."/>
+            <wp:cNvGraphicFramePr>
+              <a:graphicFrameLocks xmlns:a="http://schemas.openxmlformats.org/drawingml/2006/main" noChangeAspect="1"/>
+            </wp:cNvGraphicFramePr>
+            <a:graphic xmlns:a="http://schemas.openxmlformats.org/drawingml/2006/main">
+              <a:graphicData uri="http://schemas.openxmlformats.org/drawingml/2006/picture">
+                <pic:pic xmlns:pic="http://schemas.openxmlformats.org/drawingml/2006/picture">
+                  <pic:nvPicPr>
+                    <pic:cNvPr id="380840197" name="Imagen 1" descr="Texto&#10;&#10;El contenido generado por IA puede ser incorrecto."/>
+                    <pic:cNvPicPr/>
+                  </pic:nvPicPr>
+                  <pic:blipFill>
+                    <a:blip r:embed="rId68"/>
+                    <a:stretch>
+                      <a:fillRect/>
+                    </a:stretch>
+                  </pic:blipFill>
+                  <pic:spPr>
+                    <a:xfrm>
+                      <a:off x="0" y="0"/>
+                      <a:ext cx="4915586" cy="1181265"/>
+                    </a:xfrm>
+                    <a:prstGeom prst="rect">
+                      <a:avLst/>
+                    </a:prstGeom>
+                  </pic:spPr>
+                </pic:pic>
+              </a:graphicData>
+            </a:graphic>
+          </wp:inline>
+        </w:drawing>
+      </w:r>
+    </w:p>
+    <w:p/>
+    <w:p/>
+    <w:p/>
+    <w:p/>
+    <w:p/>
+    <w:p>
+      <w:r>
+        <w:lastRenderedPageBreak/>
+        <w:t>8.10</w:t>
+      </w:r>
+    </w:p>
+    <w:p>
+      <w:r>
+        <w:drawing>
+          <wp:inline distT="0" distB="0" distL="0" distR="0" wp14:anchorId="4031C702" wp14:editId="03C6EB41">
+            <wp:extent cx="2886478" cy="1886213"/>
+            <wp:effectExtent l="0" t="0" r="9525" b="0"/>
+            <wp:docPr id="314045469" name="Imagen 1" descr="Texto&#10;&#10;El contenido generado por IA puede ser incorrecto."/>
+            <wp:cNvGraphicFramePr>
+              <a:graphicFrameLocks xmlns:a="http://schemas.openxmlformats.org/drawingml/2006/main" noChangeAspect="1"/>
+            </wp:cNvGraphicFramePr>
+            <a:graphic xmlns:a="http://schemas.openxmlformats.org/drawingml/2006/main">
+              <a:graphicData uri="http://schemas.openxmlformats.org/drawingml/2006/picture">
+                <pic:pic xmlns:pic="http://schemas.openxmlformats.org/drawingml/2006/picture">
+                  <pic:nvPicPr>
+                    <pic:cNvPr id="314045469" name="Imagen 1" descr="Texto&#10;&#10;El contenido generado por IA puede ser incorrecto."/>
+                    <pic:cNvPicPr/>
+                  </pic:nvPicPr>
+                  <pic:blipFill>
+                    <a:blip r:embed="rId69"/>
+                    <a:stretch>
+                      <a:fillRect/>
+                    </a:stretch>
+                  </pic:blipFill>
+                  <pic:spPr>
+                    <a:xfrm>
+                      <a:off x="0" y="0"/>
+                      <a:ext cx="2886478" cy="1886213"/>
+                    </a:xfrm>
+                    <a:prstGeom prst="rect">
+                      <a:avLst/>
+                    </a:prstGeom>
+                  </pic:spPr>
+                </pic:pic>
+              </a:graphicData>
+            </a:graphic>
+          </wp:inline>
+        </w:drawing>
+      </w:r>
+    </w:p>
+    <w:p>
+      <w:r>
+        <w:drawing>
+          <wp:inline distT="0" distB="0" distL="0" distR="0" wp14:anchorId="5819F6A3" wp14:editId="63180541">
+            <wp:extent cx="3991532" cy="1009791"/>
+            <wp:effectExtent l="0" t="0" r="9525" b="0"/>
+            <wp:docPr id="969955061" name="Imagen 1" descr="Interfaz de usuario gráfica, Aplicación&#10;&#10;El contenido generado por IA puede ser incorrecto."/>
+            <wp:cNvGraphicFramePr>
+              <a:graphicFrameLocks xmlns:a="http://schemas.openxmlformats.org/drawingml/2006/main" noChangeAspect="1"/>
+            </wp:cNvGraphicFramePr>
+            <a:graphic xmlns:a="http://schemas.openxmlformats.org/drawingml/2006/main">
+              <a:graphicData uri="http://schemas.openxmlformats.org/drawingml/2006/picture">
+                <pic:pic xmlns:pic="http://schemas.openxmlformats.org/drawingml/2006/picture">
+                  <pic:nvPicPr>
+                    <pic:cNvPr id="969955061" name="Imagen 1" descr="Interfaz de usuario gráfica, Aplicación&#10;&#10;El contenido generado por IA puede ser incorrecto."/>
+                    <pic:cNvPicPr/>
+                  </pic:nvPicPr>
+                  <pic:blipFill>
+                    <a:blip r:embed="rId70"/>
+                    <a:stretch>
+                      <a:fillRect/>
+                    </a:stretch>
+                  </pic:blipFill>
+                  <pic:spPr>
+                    <a:xfrm>
+                      <a:off x="0" y="0"/>
+                      <a:ext cx="3991532" cy="1009791"/>
+                    </a:xfrm>
+                    <a:prstGeom prst="rect">
+                      <a:avLst/>
+                    </a:prstGeom>
+                  </pic:spPr>
+                </pic:pic>
+              </a:graphicData>
+            </a:graphic>
+          </wp:inline>
+        </w:drawing>
       </w:r>
     </w:p>
     <w:sectPr>
@@ -4110,21 +4530,6 @@
 </file>
 
 <file path=customXml/item1.xml><?xml version="1.0" encoding="utf-8"?>
-<?mso-contentType ?>
-<FormTemplates xmlns="http://schemas.microsoft.com/sharepoint/v3/contenttype/forms">
-  <Display>DocumentLibraryForm</Display>
-  <Edit>DocumentLibraryForm</Edit>
-  <New>DocumentLibraryForm</New>
-</FormTemplates>
-</file>
-
-<file path=customXml/item2.xml><?xml version="1.0" encoding="utf-8"?>
-<p:properties xmlns:p="http://schemas.microsoft.com/office/2006/metadata/properties" xmlns:xsi="http://www.w3.org/2001/XMLSchema-instance" xmlns:pc="http://schemas.microsoft.com/office/infopath/2007/PartnerControls">
-  <documentManagement/>
-</p:properties>
-</file>
-
-<file path=customXml/item3.xml><?xml version="1.0" encoding="utf-8"?>
 <ct:contentTypeSchema xmlns:ct="http://schemas.microsoft.com/office/2006/metadata/contentType" xmlns:ma="http://schemas.microsoft.com/office/2006/metadata/properties/metaAttributes" ct:_="" ma:_="" ma:contentTypeName="Documento" ma:contentTypeID="0x0101007D32ACDC5352BE4F9616024AB616077F" ma:contentTypeVersion="4" ma:contentTypeDescription="Crear nuevo documento." ma:contentTypeScope="" ma:versionID="d0e34ccf77359de4fa5e2f7b7a5fd108">
   <xsd:schema xmlns:xsd="http://www.w3.org/2001/XMLSchema" xmlns:xs="http://www.w3.org/2001/XMLSchema" xmlns:p="http://schemas.microsoft.com/office/2006/metadata/properties" xmlns:ns3="ef935081-a9c0-49d0-8284-513b0480f13c" targetNamespace="http://schemas.microsoft.com/office/2006/metadata/properties" ma:root="true" ma:fieldsID="b68c6312f33f5391e7a55694e102cf69" ns3:_="">
     <xsd:import namespace="ef935081-a9c0-49d0-8284-513b0480f13c"/>
@@ -4268,28 +4673,26 @@
 </ct:contentTypeSchema>
 </file>
 
+<file path=customXml/item2.xml><?xml version="1.0" encoding="utf-8"?>
+<?mso-contentType ?>
+<FormTemplates xmlns="http://schemas.microsoft.com/sharepoint/v3/contenttype/forms">
+  <Display>DocumentLibraryForm</Display>
+  <Edit>DocumentLibraryForm</Edit>
+  <New>DocumentLibraryForm</New>
+</FormTemplates>
+</file>
+
+<file path=customXml/item3.xml><?xml version="1.0" encoding="utf-8"?>
+<p:properties xmlns:p="http://schemas.microsoft.com/office/2006/metadata/properties" xmlns:xsi="http://www.w3.org/2001/XMLSchema-instance" xmlns:pc="http://schemas.microsoft.com/office/infopath/2007/PartnerControls">
+  <documentManagement/>
+</p:properties>
+</file>
+
 <file path=customXml/item4.xml><?xml version="1.0" encoding="utf-8"?>
 <b:Sources xmlns:b="http://schemas.openxmlformats.org/officeDocument/2006/bibliography" xmlns="http://schemas.openxmlformats.org/officeDocument/2006/bibliography" SelectedStyle="\APASixthEditionOfficeOnline.xsl" StyleName="APA" Version="6"/>
 </file>
 
 <file path=customXml/itemProps1.xml><?xml version="1.0" encoding="utf-8"?>
-<ds:datastoreItem xmlns:ds="http://schemas.openxmlformats.org/officeDocument/2006/customXml" ds:itemID="{C37FAE77-9B05-45E3-B9F0-4A346C386AD7}">
-  <ds:schemaRefs>
-    <ds:schemaRef ds:uri="http://schemas.microsoft.com/sharepoint/v3/contenttype/forms"/>
-  </ds:schemaRefs>
-</ds:datastoreItem>
-</file>
-
-<file path=customXml/itemProps2.xml><?xml version="1.0" encoding="utf-8"?>
-<ds:datastoreItem xmlns:ds="http://schemas.openxmlformats.org/officeDocument/2006/customXml" ds:itemID="{28D1EC71-98DA-493F-B83F-81880A7002F5}">
-  <ds:schemaRefs>
-    <ds:schemaRef ds:uri="http://schemas.microsoft.com/office/2006/metadata/properties"/>
-    <ds:schemaRef ds:uri="http://schemas.microsoft.com/office/infopath/2007/PartnerControls"/>
-  </ds:schemaRefs>
-</ds:datastoreItem>
-</file>
-
-<file path=customXml/itemProps3.xml><?xml version="1.0" encoding="utf-8"?>
 <ds:datastoreItem xmlns:ds="http://schemas.openxmlformats.org/officeDocument/2006/customXml" ds:itemID="{2B699A46-EC77-4476-A009-579C175ECF6A}">
   <ds:schemaRefs>
     <ds:schemaRef ds:uri="http://schemas.microsoft.com/office/2006/metadata/contentType"/>
@@ -4307,6 +4710,23 @@
 </ds:datastoreItem>
 </file>
 
+<file path=customXml/itemProps2.xml><?xml version="1.0" encoding="utf-8"?>
+<ds:datastoreItem xmlns:ds="http://schemas.openxmlformats.org/officeDocument/2006/customXml" ds:itemID="{C37FAE77-9B05-45E3-B9F0-4A346C386AD7}">
+  <ds:schemaRefs>
+    <ds:schemaRef ds:uri="http://schemas.microsoft.com/sharepoint/v3/contenttype/forms"/>
+  </ds:schemaRefs>
+</ds:datastoreItem>
+</file>
+
+<file path=customXml/itemProps3.xml><?xml version="1.0" encoding="utf-8"?>
+<ds:datastoreItem xmlns:ds="http://schemas.openxmlformats.org/officeDocument/2006/customXml" ds:itemID="{28D1EC71-98DA-493F-B83F-81880A7002F5}">
+  <ds:schemaRefs>
+    <ds:schemaRef ds:uri="http://schemas.microsoft.com/office/2006/metadata/properties"/>
+    <ds:schemaRef ds:uri="http://schemas.microsoft.com/office/infopath/2007/PartnerControls"/>
+  </ds:schemaRefs>
+</ds:datastoreItem>
+</file>
+
 <file path=customXml/itemProps4.xml><?xml version="1.0" encoding="utf-8"?>
 <ds:datastoreItem xmlns:ds="http://schemas.openxmlformats.org/officeDocument/2006/customXml" ds:itemID="{57E427B0-A743-4B9F-A80B-865B50B6ADE5}">
   <ds:schemaRefs>

</xml_diff>